<commit_message>
Comments on test plan regarding division of labor, scope, and requirements
</commit_message>
<xml_diff>
--- a/testing/BioLUC Test Plan.docx
+++ b/testing/BioLUC Test Plan.docx
@@ -1,6 +1,6 @@
 
 <file path=word/document.xml><?xml version="1.0" encoding="utf-8"?>
-<w:document xmlns:ve="http://schemas.openxmlformats.org/markup-compatibility/2006" xmlns:o="urn:schemas-microsoft-com:office:office" xmlns:r="http://schemas.openxmlformats.org/officeDocument/2006/relationships" xmlns:m="http://schemas.openxmlformats.org/officeDocument/2006/math" xmlns:v="urn:schemas-microsoft-com:vml" xmlns:wp="http://schemas.openxmlformats.org/drawingml/2006/wordprocessingDrawing" xmlns:w10="urn:schemas-microsoft-com:office:word" xmlns:w="http://schemas.openxmlformats.org/wordprocessingml/2006/main" xmlns:wne="http://schemas.microsoft.com/office/word/2006/wordml">
+<w:document xmlns:wpc="http://schemas.microsoft.com/office/word/2010/wordprocessingCanvas" xmlns:mc="http://schemas.openxmlformats.org/markup-compatibility/2006" xmlns:o="urn:schemas-microsoft-com:office:office" xmlns:r="http://schemas.openxmlformats.org/officeDocument/2006/relationships" xmlns:m="http://schemas.openxmlformats.org/officeDocument/2006/math" xmlns:v="urn:schemas-microsoft-com:vml" xmlns:wp14="http://schemas.microsoft.com/office/word/2010/wordprocessingDrawing" xmlns:wp="http://schemas.openxmlformats.org/drawingml/2006/wordprocessingDrawing" xmlns:w10="urn:schemas-microsoft-com:office:word" xmlns:w="http://schemas.openxmlformats.org/wordprocessingml/2006/main" xmlns:w14="http://schemas.microsoft.com/office/word/2010/wordml" xmlns:wpg="http://schemas.microsoft.com/office/word/2010/wordprocessingGroup" xmlns:wpi="http://schemas.microsoft.com/office/word/2010/wordprocessingInk" xmlns:wne="http://schemas.microsoft.com/office/word/2006/wordml" xmlns:wps="http://schemas.microsoft.com/office/word/2010/wordprocessingShape" mc:Ignorable="w14 wp14">
   <w:body>
     <w:p>
       <w:pPr>
@@ -11,21 +11,12 @@
           <w:b/>
         </w:rPr>
       </w:pPr>
-      <w:proofErr w:type="spellStart"/>
       <w:r>
         <w:rPr>
           <w:rFonts w:ascii="Gill Sans MT" w:hAnsi="Gill Sans MT"/>
           <w:b/>
         </w:rPr>
-        <w:t>BioLUC</w:t>
-      </w:r>
-      <w:proofErr w:type="spellEnd"/>
-      <w:r>
-        <w:rPr>
-          <w:rFonts w:ascii="Gill Sans MT" w:hAnsi="Gill Sans MT"/>
-          <w:b/>
-        </w:rPr>
-        <w:t xml:space="preserve"> Test Plan</w:t>
+        <w:t>BioLUC Test Plan</w:t>
       </w:r>
     </w:p>
     <w:p>
@@ -100,21 +91,7 @@
         <w:rPr>
           <w:rFonts w:ascii="Gill Sans MT" w:hAnsi="Gill Sans MT"/>
         </w:rPr>
-        <w:t xml:space="preserve"> of the </w:t>
-      </w:r>
-      <w:proofErr w:type="spellStart"/>
-      <w:r>
-        <w:rPr>
-          <w:rFonts w:ascii="Gill Sans MT" w:hAnsi="Gill Sans MT"/>
-        </w:rPr>
-        <w:t>BioLUC</w:t>
-      </w:r>
-      <w:proofErr w:type="spellEnd"/>
-      <w:r>
-        <w:rPr>
-          <w:rFonts w:ascii="Gill Sans MT" w:hAnsi="Gill Sans MT"/>
-        </w:rPr>
-        <w:t xml:space="preserve"> model under a representative set of scenarios and digressions from them.</w:t>
+        <w:t xml:space="preserve"> of the BioLUC model under a representative set of scenarios and digressions from them.</w:t>
       </w:r>
     </w:p>
     <w:p>
@@ -125,6 +102,7 @@
           <w:u w:val="single"/>
         </w:rPr>
       </w:pPr>
+      <w:commentRangeStart w:id="0"/>
       <w:r>
         <w:rPr>
           <w:rFonts w:ascii="Gill Sans MT" w:hAnsi="Gill Sans MT"/>
@@ -132,6 +110,13 @@
         </w:rPr>
         <w:t>Scope</w:t>
       </w:r>
+      <w:commentRangeEnd w:id="0"/>
+      <w:r>
+        <w:rPr>
+          <w:rStyle w:val="CommentReference"/>
+        </w:rPr>
+        <w:commentReference w:id="0"/>
+      </w:r>
     </w:p>
     <w:p>
       <w:pPr>
@@ -164,6 +149,12 @@
         </w:rPr>
         <w:t>Accuracy of the equations in the model</w:t>
       </w:r>
+      <w:r>
+        <w:rPr>
+          <w:rFonts w:ascii="Gill Sans MT" w:hAnsi="Gill Sans MT"/>
+        </w:rPr>
+        <w:t xml:space="preserve"> </w:t>
+      </w:r>
     </w:p>
     <w:p>
       <w:pPr>
@@ -372,7 +363,21 @@
         <w:rPr>
           <w:rFonts w:ascii="Gill Sans MT" w:hAnsi="Gill Sans MT"/>
         </w:rPr>
-        <w:t>, including</w:t>
+        <w:t xml:space="preserve">, </w:t>
+      </w:r>
+      <w:commentRangeStart w:id="1"/>
+      <w:r>
+        <w:rPr>
+          <w:rFonts w:ascii="Gill Sans MT" w:hAnsi="Gill Sans MT"/>
+        </w:rPr>
+        <w:t>including</w:t>
+      </w:r>
+      <w:commentRangeEnd w:id="1"/>
+      <w:r>
+        <w:rPr>
+          <w:rStyle w:val="CommentReference"/>
+        </w:rPr>
+        <w:commentReference w:id="1"/>
       </w:r>
     </w:p>
     <w:p>
@@ -480,7 +485,21 @@
         <w:rPr>
           <w:rFonts w:ascii="Gill Sans MT" w:hAnsi="Gill Sans MT"/>
         </w:rPr>
-        <w:t>Reasonableness of system behavior, including</w:t>
+        <w:t xml:space="preserve">Reasonableness of system behavior, </w:t>
+      </w:r>
+      <w:commentRangeStart w:id="2"/>
+      <w:r>
+        <w:rPr>
+          <w:rFonts w:ascii="Gill Sans MT" w:hAnsi="Gill Sans MT"/>
+        </w:rPr>
+        <w:t>including</w:t>
+      </w:r>
+      <w:commentRangeEnd w:id="2"/>
+      <w:r>
+        <w:rPr>
+          <w:rStyle w:val="CommentReference"/>
+        </w:rPr>
+        <w:commentReference w:id="2"/>
       </w:r>
     </w:p>
     <w:p>
@@ -660,7 +679,21 @@
         <w:rPr>
           <w:rFonts w:ascii="Gill Sans MT" w:hAnsi="Gill Sans MT"/>
         </w:rPr>
-        <w:t>Packaging of the model and data files for release, including license files</w:t>
+        <w:t xml:space="preserve">Packaging of the model and data files for release, including license </w:t>
+      </w:r>
+      <w:commentRangeStart w:id="3"/>
+      <w:r>
+        <w:rPr>
+          <w:rFonts w:ascii="Gill Sans MT" w:hAnsi="Gill Sans MT"/>
+        </w:rPr>
+        <w:t>files</w:t>
+      </w:r>
+      <w:commentRangeEnd w:id="3"/>
+      <w:r>
+        <w:rPr>
+          <w:rStyle w:val="CommentReference"/>
+        </w:rPr>
+        <w:commentReference w:id="3"/>
       </w:r>
     </w:p>
     <w:p>
@@ -688,6 +721,7 @@
           <w:rFonts w:ascii="Gill Sans MT" w:hAnsi="Gill Sans MT"/>
         </w:rPr>
       </w:pPr>
+      <w:commentRangeStart w:id="4"/>
       <w:r>
         <w:rPr>
           <w:rFonts w:ascii="Gill Sans MT" w:hAnsi="Gill Sans MT"/>
@@ -766,6 +800,13 @@
         </w:rPr>
         <w:t>Comparison against results and publications of other models</w:t>
       </w:r>
+      <w:commentRangeEnd w:id="4"/>
+      <w:r>
+        <w:rPr>
+          <w:rStyle w:val="CommentReference"/>
+        </w:rPr>
+        <w:commentReference w:id="4"/>
+      </w:r>
     </w:p>
     <w:p>
       <w:pPr>
@@ -778,6 +819,7 @@
           <w:rFonts w:ascii="Gill Sans MT" w:hAnsi="Gill Sans MT"/>
         </w:rPr>
       </w:pPr>
+      <w:commentRangeStart w:id="5"/>
       <w:r>
         <w:rPr>
           <w:rFonts w:ascii="Gill Sans MT" w:hAnsi="Gill Sans MT"/>
@@ -801,6 +843,13 @@
           <w:rFonts w:ascii="Gill Sans MT" w:hAnsi="Gill Sans MT"/>
         </w:rPr>
         <w:t>Comprehensive extreme value testing</w:t>
+      </w:r>
+      <w:commentRangeEnd w:id="5"/>
+      <w:r>
+        <w:rPr>
+          <w:rStyle w:val="CommentReference"/>
+        </w:rPr>
+        <w:commentReference w:id="5"/>
       </w:r>
     </w:p>
     <w:p>
@@ -872,7 +921,27 @@
         <w:rPr>
           <w:rFonts w:ascii="Gill Sans MT" w:hAnsi="Gill Sans MT"/>
         </w:rPr>
-        <w:t>The scope for testing will be divided among the testing team.</w:t>
+        <w:t xml:space="preserve">The scope for testing will be divided among the testing </w:t>
+      </w:r>
+      <w:commentRangeStart w:id="6"/>
+      <w:r>
+        <w:rPr>
+          <w:rFonts w:ascii="Gill Sans MT" w:hAnsi="Gill Sans MT"/>
+        </w:rPr>
+        <w:t>team</w:t>
+      </w:r>
+      <w:commentRangeEnd w:id="6"/>
+      <w:r>
+        <w:rPr>
+          <w:rStyle w:val="CommentReference"/>
+        </w:rPr>
+        <w:commentReference w:id="6"/>
+      </w:r>
+      <w:r>
+        <w:rPr>
+          <w:rFonts w:ascii="Gill Sans MT" w:hAnsi="Gill Sans MT"/>
+        </w:rPr>
+        <w:t>.</w:t>
       </w:r>
     </w:p>
     <w:p>
@@ -1015,6 +1084,7 @@
           <w:rFonts w:ascii="Gill Sans MT" w:hAnsi="Gill Sans MT"/>
         </w:rPr>
       </w:pPr>
+      <w:commentRangeStart w:id="8"/>
       <w:r>
         <w:rPr>
           <w:rFonts w:ascii="Gill Sans MT" w:hAnsi="Gill Sans MT"/>
@@ -1038,21 +1108,14 @@
         <w:rPr>
           <w:rFonts w:ascii="Gill Sans MT" w:hAnsi="Gill Sans MT"/>
         </w:rPr>
-        <w:t xml:space="preserve">The testing team will consult with NREL Communications regarding issues of releasing the model on the NREL </w:t>
-      </w:r>
-      <w:proofErr w:type="spellStart"/>
-      <w:r>
-        <w:rPr>
-          <w:rFonts w:ascii="Gill Sans MT" w:hAnsi="Gill Sans MT"/>
-        </w:rPr>
-        <w:t>GitHub</w:t>
-      </w:r>
-      <w:proofErr w:type="spellEnd"/>
-      <w:r>
-        <w:rPr>
-          <w:rFonts w:ascii="Gill Sans MT" w:hAnsi="Gill Sans MT"/>
-        </w:rPr>
-        <w:t xml:space="preserve"> website, particularly Section 508 compliance issues.</w:t>
+        <w:t>The testing team will consult with NREL Communications regarding issues of releasing the model on the NREL GitHub website, particularly Section 508 compliance issues.</w:t>
+      </w:r>
+      <w:commentRangeEnd w:id="8"/>
+      <w:r>
+        <w:rPr>
+          <w:rStyle w:val="CommentReference"/>
+        </w:rPr>
+        <w:commentReference w:id="8"/>
       </w:r>
     </w:p>
     <w:p>
@@ -1162,7 +1225,27 @@
         <w:rPr>
           <w:rFonts w:ascii="Gill Sans MT" w:hAnsi="Gill Sans MT"/>
         </w:rPr>
-        <w:t>summer interns will perform the testing.  Len Malczynski of SNL may informally participate in the testing, too.  No automated testing software will be u</w:t>
+        <w:t xml:space="preserve">summer interns will perform the testing.  </w:t>
+      </w:r>
+      <w:commentRangeStart w:id="9"/>
+      <w:r>
+        <w:rPr>
+          <w:rFonts w:ascii="Gill Sans MT" w:hAnsi="Gill Sans MT"/>
+        </w:rPr>
+        <w:t>Len Malczynski of SNL may informally participate in the testing, too</w:t>
+      </w:r>
+      <w:commentRangeEnd w:id="9"/>
+      <w:r>
+        <w:rPr>
+          <w:rStyle w:val="CommentReference"/>
+        </w:rPr>
+        <w:commentReference w:id="9"/>
+      </w:r>
+      <w:r>
+        <w:rPr>
+          <w:rFonts w:ascii="Gill Sans MT" w:hAnsi="Gill Sans MT"/>
+        </w:rPr>
+        <w:t>.  No automated testing software will be u</w:t>
       </w:r>
       <w:r>
         <w:rPr>
@@ -1240,11 +1323,31 @@
         <w:rPr>
           <w:rFonts w:ascii="Gill Sans MT" w:hAnsi="Gill Sans MT"/>
         </w:rPr>
-        <w:t>&gt;.  No stand-alone test report will be delivered.</w:t>
+        <w:t xml:space="preserve">&gt;.  No stand-alone test report will be </w:t>
+      </w:r>
+      <w:commentRangeStart w:id="10"/>
+      <w:r>
+        <w:rPr>
+          <w:rFonts w:ascii="Gill Sans MT" w:hAnsi="Gill Sans MT"/>
+        </w:rPr>
+        <w:t>delivered</w:t>
+      </w:r>
+      <w:commentRangeEnd w:id="10"/>
+      <w:r>
+        <w:rPr>
+          <w:rStyle w:val="CommentReference"/>
+        </w:rPr>
+        <w:commentReference w:id="10"/>
+      </w:r>
+      <w:r>
+        <w:rPr>
+          <w:rFonts w:ascii="Gill Sans MT" w:hAnsi="Gill Sans MT"/>
+        </w:rPr>
+        <w:t>.</w:t>
       </w:r>
     </w:p>
     <w:sectPr>
-      <w:footerReference w:type="default" r:id="rId7"/>
+      <w:footerReference w:type="default" r:id="rId9"/>
       <w:pgSz w:w="12240" w:h="15840"/>
       <w:pgMar w:top="1440" w:right="1440" w:bottom="1440" w:left="1440" w:header="720" w:footer="720" w:gutter="0"/>
       <w:cols w:space="720"/>
@@ -1254,8 +1357,181 @@
 </w:document>
 </file>
 
+<file path=word/comments.xml><?xml version="1.0" encoding="utf-8"?>
+<w:comments xmlns:wpc="http://schemas.microsoft.com/office/word/2010/wordprocessingCanvas" xmlns:mc="http://schemas.openxmlformats.org/markup-compatibility/2006" xmlns:o="urn:schemas-microsoft-com:office:office" xmlns:r="http://schemas.openxmlformats.org/officeDocument/2006/relationships" xmlns:m="http://schemas.openxmlformats.org/officeDocument/2006/math" xmlns:v="urn:schemas-microsoft-com:vml" xmlns:wp14="http://schemas.microsoft.com/office/word/2010/wordprocessingDrawing" xmlns:wp="http://schemas.openxmlformats.org/drawingml/2006/wordprocessingDrawing" xmlns:w10="urn:schemas-microsoft-com:office:word" xmlns:w="http://schemas.openxmlformats.org/wordprocessingml/2006/main" xmlns:w14="http://schemas.microsoft.com/office/word/2010/wordml" xmlns:wpg="http://schemas.microsoft.com/office/word/2010/wordprocessingGroup" xmlns:wpi="http://schemas.microsoft.com/office/word/2010/wordprocessingInk" xmlns:wne="http://schemas.microsoft.com/office/word/2006/wordml" xmlns:wps="http://schemas.microsoft.com/office/word/2010/wordprocessingShape" mc:Ignorable="w14 wp14">
+  <w:comment w:id="0" w:author="lvimmers" w:date="2013-04-24T14:25:00Z" w:initials="ljv">
+    <w:p>
+      <w:pPr>
+        <w:pStyle w:val="CommentText"/>
+      </w:pPr>
+      <w:r>
+        <w:rPr>
+          <w:rStyle w:val="CommentReference"/>
+        </w:rPr>
+        <w:annotationRef/>
+      </w:r>
+      <w:r>
+        <w:t>I would be happy to work on any of these.</w:t>
+      </w:r>
+    </w:p>
+  </w:comment>
+  <w:comment w:id="1" w:author="lvimmers" w:date="2013-04-24T14:25:00Z" w:initials="ljv">
+    <w:p>
+      <w:pPr>
+        <w:pStyle w:val="CommentText"/>
+      </w:pPr>
+      <w:r>
+        <w:rPr>
+          <w:rStyle w:val="CommentReference"/>
+        </w:rPr>
+        <w:annotationRef/>
+      </w:r>
+      <w:r>
+        <w:t>I do not have an intuitive sense of these values, but would be happy to work on this category.</w:t>
+      </w:r>
+    </w:p>
+  </w:comment>
+  <w:comment w:id="2" w:author="lvimmers" w:date="2013-04-24T14:24:00Z" w:initials="ljv">
+    <w:p>
+      <w:pPr>
+        <w:pStyle w:val="CommentText"/>
+      </w:pPr>
+      <w:r>
+        <w:rPr>
+          <w:rStyle w:val="CommentReference"/>
+        </w:rPr>
+        <w:annotationRef/>
+      </w:r>
+      <w:r>
+        <w:t>I would require coaching to develop an efficient strategy to accomplish most of these items.  They are of interest to me, however.</w:t>
+      </w:r>
+    </w:p>
+  </w:comment>
+  <w:comment w:id="3" w:author="lvimmers" w:date="2013-04-24T14:24:00Z" w:initials="ljv">
+    <w:p>
+      <w:pPr>
+        <w:pStyle w:val="CommentText"/>
+      </w:pPr>
+      <w:r>
+        <w:rPr>
+          <w:rStyle w:val="CommentReference"/>
+        </w:rPr>
+        <w:annotationRef/>
+      </w:r>
+      <w:r>
+        <w:t>It probably makes sense for me to continue to work with legal on this.</w:t>
+      </w:r>
+    </w:p>
+  </w:comment>
+  <w:comment w:id="4" w:author="lvimmers" w:date="2013-04-24T14:11:00Z" w:initials="ljv">
+    <w:p>
+      <w:pPr>
+        <w:pStyle w:val="CommentText"/>
+      </w:pPr>
+      <w:r>
+        <w:rPr>
+          <w:rStyle w:val="CommentReference"/>
+        </w:rPr>
+        <w:annotationRef/>
+      </w:r>
+      <w:r>
+        <w:t>I expect the workshop to touch on these issues.</w:t>
+      </w:r>
+    </w:p>
+  </w:comment>
+  <w:comment w:id="5" w:author="lvimmers" w:date="2013-04-24T14:12:00Z" w:initials="ljv">
+    <w:p>
+      <w:pPr>
+        <w:pStyle w:val="CommentText"/>
+      </w:pPr>
+      <w:r>
+        <w:rPr>
+          <w:rStyle w:val="CommentReference"/>
+        </w:rPr>
+        <w:annotationRef/>
+      </w:r>
+      <w:r>
+        <w:t>I think our intern, Eric Bryant, could do this kind of work.</w:t>
+      </w:r>
+    </w:p>
+  </w:comment>
+  <w:comment w:id="6" w:author="lvimmers" w:date="2013-04-24T14:26:00Z" w:initials="ljv">
+    <w:p>
+      <w:pPr>
+        <w:pStyle w:val="CommentText"/>
+      </w:pPr>
+      <w:r>
+        <w:rPr>
+          <w:rStyle w:val="CommentReference"/>
+        </w:rPr>
+        <w:annotationRef/>
+      </w:r>
+      <w:r>
+        <w:t xml:space="preserve">Mechanism / timing for division of labor?  Intern (Eric Bryant) is eager to start work around May 1. (I could invite him to call in to one or more of the workshop calls if we want.)  He requested a list of skills that we would like him to be ready to use. </w:t>
+      </w:r>
+      <w:r>
+        <w:t xml:space="preserve"> I would like to share this test plan with him as soon as that’s OK.</w:t>
+      </w:r>
+      <w:bookmarkStart w:id="7" w:name="_GoBack"/>
+      <w:bookmarkEnd w:id="7"/>
+      <w:r>
+        <w:t xml:space="preserve"> </w:t>
+      </w:r>
+    </w:p>
+  </w:comment>
+  <w:comment w:id="8" w:author="lvimmers" w:date="2013-04-24T14:13:00Z" w:initials="ljv">
+    <w:p>
+      <w:pPr>
+        <w:pStyle w:val="CommentText"/>
+      </w:pPr>
+      <w:r>
+        <w:rPr>
+          <w:rStyle w:val="CommentReference"/>
+        </w:rPr>
+        <w:annotationRef/>
+      </w:r>
+      <w:r>
+        <w:t>Probably need to define these requirements very soon.</w:t>
+      </w:r>
+    </w:p>
+  </w:comment>
+  <w:comment w:id="9" w:author="lvimmers" w:date="2013-04-24T14:14:00Z" w:initials="ljv">
+    <w:p>
+      <w:pPr>
+        <w:pStyle w:val="CommentText"/>
+      </w:pPr>
+      <w:r>
+        <w:rPr>
+          <w:rStyle w:val="CommentReference"/>
+        </w:rPr>
+        <w:annotationRef/>
+      </w:r>
+      <w:r>
+        <w:t>For free or do we need $ transfer?  (Budget? Mechanism?)</w:t>
+      </w:r>
+    </w:p>
+  </w:comment>
+  <w:comment w:id="10" w:author="lvimmers" w:date="2013-04-24T14:16:00Z" w:initials="ljv">
+    <w:p>
+      <w:pPr>
+        <w:pStyle w:val="CommentText"/>
+      </w:pPr>
+      <w:r>
+        <w:rPr>
+          <w:rStyle w:val="CommentReference"/>
+        </w:rPr>
+        <w:annotationRef/>
+      </w:r>
+      <w:r>
+        <w:t>Does this meet the deliverables to DOE?  We could also do a summary memo that would perhaps just be a modified version of this document.</w:t>
+      </w:r>
+    </w:p>
+  </w:comment>
+</w:comments>
+</file>
+
 <file path=word/endnotes.xml><?xml version="1.0" encoding="utf-8"?>
-<w:endnotes xmlns:ve="http://schemas.openxmlformats.org/markup-compatibility/2006" xmlns:o="urn:schemas-microsoft-com:office:office" xmlns:r="http://schemas.openxmlformats.org/officeDocument/2006/relationships" xmlns:m="http://schemas.openxmlformats.org/officeDocument/2006/math" xmlns:v="urn:schemas-microsoft-com:vml" xmlns:wp="http://schemas.openxmlformats.org/drawingml/2006/wordprocessingDrawing" xmlns:w10="urn:schemas-microsoft-com:office:word" xmlns:w="http://schemas.openxmlformats.org/wordprocessingml/2006/main" xmlns:wne="http://schemas.microsoft.com/office/word/2006/wordml">
+<w:endnotes xmlns:wpc="http://schemas.microsoft.com/office/word/2010/wordprocessingCanvas" xmlns:mc="http://schemas.openxmlformats.org/markup-compatibility/2006" xmlns:o="urn:schemas-microsoft-com:office:office" xmlns:r="http://schemas.openxmlformats.org/officeDocument/2006/relationships" xmlns:m="http://schemas.openxmlformats.org/officeDocument/2006/math" xmlns:v="urn:schemas-microsoft-com:vml" xmlns:wp14="http://schemas.microsoft.com/office/word/2010/wordprocessingDrawing" xmlns:wp="http://schemas.openxmlformats.org/drawingml/2006/wordprocessingDrawing" xmlns:w10="urn:schemas-microsoft-com:office:word" xmlns:w="http://schemas.openxmlformats.org/wordprocessingml/2006/main" xmlns:w14="http://schemas.microsoft.com/office/word/2010/wordml" xmlns:wpg="http://schemas.microsoft.com/office/word/2010/wordprocessingGroup" xmlns:wpi="http://schemas.microsoft.com/office/word/2010/wordprocessingInk" xmlns:wne="http://schemas.microsoft.com/office/word/2006/wordml" xmlns:wps="http://schemas.microsoft.com/office/word/2010/wordprocessingShape" mc:Ignorable="w14 wp14">
   <w:endnote w:type="separator" w:id="-1">
     <w:p>
       <w:pPr>
@@ -1280,7 +1556,7 @@
 </file>
 
 <file path=word/footer1.xml><?xml version="1.0" encoding="utf-8"?>
-<w:ftr xmlns:ve="http://schemas.openxmlformats.org/markup-compatibility/2006" xmlns:o="urn:schemas-microsoft-com:office:office" xmlns:r="http://schemas.openxmlformats.org/officeDocument/2006/relationships" xmlns:m="http://schemas.openxmlformats.org/officeDocument/2006/math" xmlns:v="urn:schemas-microsoft-com:vml" xmlns:wp="http://schemas.openxmlformats.org/drawingml/2006/wordprocessingDrawing" xmlns:w10="urn:schemas-microsoft-com:office:word" xmlns:w="http://schemas.openxmlformats.org/wordprocessingml/2006/main" xmlns:wne="http://schemas.microsoft.com/office/word/2006/wordml">
+<w:ftr xmlns:wpc="http://schemas.microsoft.com/office/word/2010/wordprocessingCanvas" xmlns:mc="http://schemas.openxmlformats.org/markup-compatibility/2006" xmlns:o="urn:schemas-microsoft-com:office:office" xmlns:r="http://schemas.openxmlformats.org/officeDocument/2006/relationships" xmlns:m="http://schemas.openxmlformats.org/officeDocument/2006/math" xmlns:v="urn:schemas-microsoft-com:vml" xmlns:wp14="http://schemas.microsoft.com/office/word/2010/wordprocessingDrawing" xmlns:wp="http://schemas.openxmlformats.org/drawingml/2006/wordprocessingDrawing" xmlns:w10="urn:schemas-microsoft-com:office:word" xmlns:w="http://schemas.openxmlformats.org/wordprocessingml/2006/main" xmlns:w14="http://schemas.microsoft.com/office/word/2010/wordml" xmlns:wpg="http://schemas.microsoft.com/office/word/2010/wordprocessingGroup" xmlns:wpi="http://schemas.microsoft.com/office/word/2010/wordprocessingInk" xmlns:wne="http://schemas.microsoft.com/office/word/2006/wordml" xmlns:wps="http://schemas.microsoft.com/office/word/2010/wordprocessingShape" mc:Ignorable="w14 wp14">
   <w:p>
     <w:pPr>
       <w:pStyle w:val="Footer"/>
@@ -1291,7 +1567,6 @@
         <w:szCs w:val="18"/>
       </w:rPr>
     </w:pPr>
-    <w:proofErr w:type="spellStart"/>
     <w:r>
       <w:rPr>
         <w:rFonts w:ascii="Gill Sans MT" w:hAnsi="Gill Sans MT"/>
@@ -1299,17 +1574,7 @@
         <w:sz w:val="18"/>
         <w:szCs w:val="18"/>
       </w:rPr>
-      <w:t>BioLUC</w:t>
-    </w:r>
-    <w:proofErr w:type="spellEnd"/>
-    <w:r>
-      <w:rPr>
-        <w:rFonts w:ascii="Gill Sans MT" w:hAnsi="Gill Sans MT"/>
-        <w:color w:val="808080" w:themeColor="background1" w:themeShade="80"/>
-        <w:sz w:val="18"/>
-        <w:szCs w:val="18"/>
-      </w:rPr>
-      <w:t xml:space="preserve"> Test Plan</w:t>
+      <w:t>BioLUC Test Plan</w:t>
     </w:r>
     <w:r>
       <w:rPr>
@@ -1381,7 +1646,7 @@
 </file>
 
 <file path=word/footnotes.xml><?xml version="1.0" encoding="utf-8"?>
-<w:footnotes xmlns:ve="http://schemas.openxmlformats.org/markup-compatibility/2006" xmlns:o="urn:schemas-microsoft-com:office:office" xmlns:r="http://schemas.openxmlformats.org/officeDocument/2006/relationships" xmlns:m="http://schemas.openxmlformats.org/officeDocument/2006/math" xmlns:v="urn:schemas-microsoft-com:vml" xmlns:wp="http://schemas.openxmlformats.org/drawingml/2006/wordprocessingDrawing" xmlns:w10="urn:schemas-microsoft-com:office:word" xmlns:w="http://schemas.openxmlformats.org/wordprocessingml/2006/main" xmlns:wne="http://schemas.microsoft.com/office/word/2006/wordml">
+<w:footnotes xmlns:wpc="http://schemas.microsoft.com/office/word/2010/wordprocessingCanvas" xmlns:mc="http://schemas.openxmlformats.org/markup-compatibility/2006" xmlns:o="urn:schemas-microsoft-com:office:office" xmlns:r="http://schemas.openxmlformats.org/officeDocument/2006/relationships" xmlns:m="http://schemas.openxmlformats.org/officeDocument/2006/math" xmlns:v="urn:schemas-microsoft-com:vml" xmlns:wp14="http://schemas.microsoft.com/office/word/2010/wordprocessingDrawing" xmlns:wp="http://schemas.openxmlformats.org/drawingml/2006/wordprocessingDrawing" xmlns:w10="urn:schemas-microsoft-com:office:word" xmlns:w="http://schemas.openxmlformats.org/wordprocessingml/2006/main" xmlns:w14="http://schemas.microsoft.com/office/word/2010/wordml" xmlns:wpg="http://schemas.microsoft.com/office/word/2010/wordprocessingGroup" xmlns:wpi="http://schemas.microsoft.com/office/word/2010/wordprocessingInk" xmlns:wne="http://schemas.microsoft.com/office/word/2006/wordml" xmlns:wps="http://schemas.microsoft.com/office/word/2010/wordprocessingShape" mc:Ignorable="w14 wp14">
   <w:footnote w:type="separator" w:id="-1">
     <w:p>
       <w:pPr>
@@ -1406,7 +1671,7 @@
 </file>
 
 <file path=word/numbering.xml><?xml version="1.0" encoding="utf-8"?>
-<w:numbering xmlns:ve="http://schemas.openxmlformats.org/markup-compatibility/2006" xmlns:o="urn:schemas-microsoft-com:office:office" xmlns:r="http://schemas.openxmlformats.org/officeDocument/2006/relationships" xmlns:m="http://schemas.openxmlformats.org/officeDocument/2006/math" xmlns:v="urn:schemas-microsoft-com:vml" xmlns:wp="http://schemas.openxmlformats.org/drawingml/2006/wordprocessingDrawing" xmlns:w10="urn:schemas-microsoft-com:office:word" xmlns:w="http://schemas.openxmlformats.org/wordprocessingml/2006/main" xmlns:wne="http://schemas.microsoft.com/office/word/2006/wordml">
+<w:numbering xmlns:wpc="http://schemas.microsoft.com/office/word/2010/wordprocessingCanvas" xmlns:mc="http://schemas.openxmlformats.org/markup-compatibility/2006" xmlns:o="urn:schemas-microsoft-com:office:office" xmlns:r="http://schemas.openxmlformats.org/officeDocument/2006/relationships" xmlns:m="http://schemas.openxmlformats.org/officeDocument/2006/math" xmlns:v="urn:schemas-microsoft-com:vml" xmlns:wp14="http://schemas.microsoft.com/office/word/2010/wordprocessingDrawing" xmlns:wp="http://schemas.openxmlformats.org/drawingml/2006/wordprocessingDrawing" xmlns:w10="urn:schemas-microsoft-com:office:word" xmlns:w="http://schemas.openxmlformats.org/wordprocessingml/2006/main" xmlns:w14="http://schemas.microsoft.com/office/word/2010/wordml" xmlns:wpg="http://schemas.microsoft.com/office/word/2010/wordprocessingGroup" xmlns:wpi="http://schemas.microsoft.com/office/word/2010/wordprocessingInk" xmlns:wne="http://schemas.microsoft.com/office/word/2006/wordml" xmlns:wps="http://schemas.microsoft.com/office/word/2010/wordprocessingShape" mc:Ignorable="w14 wp14">
   <w:abstractNum w:abstractNumId="0">
     <w:nsid w:val="21E8777E"/>
     <w:multiLevelType w:val="hybridMultilevel"/>
@@ -1595,7 +1860,7 @@
 </file>
 
 <file path=word/styles.xml><?xml version="1.0" encoding="utf-8"?>
-<w:styles xmlns:r="http://schemas.openxmlformats.org/officeDocument/2006/relationships" xmlns:w="http://schemas.openxmlformats.org/wordprocessingml/2006/main">
+<w:styles xmlns:mc="http://schemas.openxmlformats.org/markup-compatibility/2006" xmlns:r="http://schemas.openxmlformats.org/officeDocument/2006/relationships" xmlns:w="http://schemas.openxmlformats.org/wordprocessingml/2006/main" xmlns:w14="http://schemas.microsoft.com/office/word/2010/wordml" mc:Ignorable="w14">
   <w:docDefaults>
     <w:rPrDefault>
       <w:rPr>
@@ -1766,7 +2031,6 @@
     <w:uiPriority w:val="99"/>
     <w:semiHidden/>
     <w:unhideWhenUsed/>
-    <w:qFormat/>
     <w:tblPr>
       <w:tblInd w:w="0" w:type="dxa"/>
       <w:tblCellMar>
@@ -1880,6 +2144,264 @@
       <w:color w:val="0000FF" w:themeColor="hyperlink"/>
       <w:u w:val="single"/>
     </w:rPr>
+  </w:style>
+  <w:style w:type="character" w:styleId="CommentReference">
+    <w:name w:val="annotation reference"/>
+    <w:basedOn w:val="DefaultParagraphFont"/>
+    <w:uiPriority w:val="99"/>
+    <w:semiHidden/>
+    <w:unhideWhenUsed/>
+    <w:rsid w:val="00904D45"/>
+    <w:rPr>
+      <w:sz w:val="16"/>
+      <w:szCs w:val="16"/>
+    </w:rPr>
+  </w:style>
+  <w:style w:type="paragraph" w:styleId="CommentText">
+    <w:name w:val="annotation text"/>
+    <w:basedOn w:val="Normal"/>
+    <w:link w:val="CommentTextChar"/>
+    <w:uiPriority w:val="99"/>
+    <w:semiHidden/>
+    <w:unhideWhenUsed/>
+    <w:rsid w:val="00904D45"/>
+    <w:pPr>
+      <w:spacing w:line="240" w:lineRule="auto"/>
+    </w:pPr>
+    <w:rPr>
+      <w:sz w:val="20"/>
+      <w:szCs w:val="20"/>
+    </w:rPr>
+  </w:style>
+  <w:style w:type="character" w:customStyle="1" w:styleId="CommentTextChar">
+    <w:name w:val="Comment Text Char"/>
+    <w:basedOn w:val="DefaultParagraphFont"/>
+    <w:link w:val="CommentText"/>
+    <w:uiPriority w:val="99"/>
+    <w:semiHidden/>
+    <w:rsid w:val="00904D45"/>
+    <w:rPr>
+      <w:sz w:val="20"/>
+      <w:szCs w:val="20"/>
+    </w:rPr>
+  </w:style>
+  <w:style w:type="paragraph" w:styleId="CommentSubject">
+    <w:name w:val="annotation subject"/>
+    <w:basedOn w:val="CommentText"/>
+    <w:next w:val="CommentText"/>
+    <w:link w:val="CommentSubjectChar"/>
+    <w:uiPriority w:val="99"/>
+    <w:semiHidden/>
+    <w:unhideWhenUsed/>
+    <w:rsid w:val="00904D45"/>
+    <w:rPr>
+      <w:b/>
+      <w:bCs/>
+    </w:rPr>
+  </w:style>
+  <w:style w:type="character" w:customStyle="1" w:styleId="CommentSubjectChar">
+    <w:name w:val="Comment Subject Char"/>
+    <w:basedOn w:val="CommentTextChar"/>
+    <w:link w:val="CommentSubject"/>
+    <w:uiPriority w:val="99"/>
+    <w:semiHidden/>
+    <w:rsid w:val="00904D45"/>
+    <w:rPr>
+      <w:b/>
+      <w:bCs/>
+      <w:sz w:val="20"/>
+      <w:szCs w:val="20"/>
+    </w:rPr>
+  </w:style>
+</w:styles>
+</file>
+
+<file path=word/stylesWithEffects.xml><?xml version="1.0" encoding="utf-8"?>
+<w:styles xmlns:wpc="http://schemas.microsoft.com/office/word/2010/wordprocessingCanvas" xmlns:mc="http://schemas.openxmlformats.org/markup-compatibility/2006" xmlns:o="urn:schemas-microsoft-com:office:office" xmlns:r="http://schemas.openxmlformats.org/officeDocument/2006/relationships" xmlns:m="http://schemas.openxmlformats.org/officeDocument/2006/math" xmlns:v="urn:schemas-microsoft-com:vml" xmlns:wp14="http://schemas.microsoft.com/office/word/2010/wordprocessingDrawing" xmlns:wp="http://schemas.openxmlformats.org/drawingml/2006/wordprocessingDrawing" xmlns:w10="urn:schemas-microsoft-com:office:word" xmlns:w="http://schemas.openxmlformats.org/wordprocessingml/2006/main" xmlns:w14="http://schemas.microsoft.com/office/word/2010/wordml" xmlns:wpg="http://schemas.microsoft.com/office/word/2010/wordprocessingGroup" xmlns:wpi="http://schemas.microsoft.com/office/word/2010/wordprocessingInk" xmlns:wne="http://schemas.microsoft.com/office/word/2006/wordml" xmlns:wps="http://schemas.microsoft.com/office/word/2010/wordprocessingShape" mc:Ignorable="w14 wp14">
+  <w:docDefaults>
+    <w:rPrDefault>
+      <w:rPr>
+        <w:rFonts w:asciiTheme="minorHAnsi" w:eastAsiaTheme="minorEastAsia" w:hAnsiTheme="minorHAnsi" w:cstheme="minorBidi"/>
+        <w:sz w:val="22"/>
+        <w:szCs w:val="22"/>
+        <w:lang w:val="en-US" w:eastAsia="en-US" w:bidi="ar-SA"/>
+      </w:rPr>
+    </w:rPrDefault>
+    <w:pPrDefault>
+      <w:pPr>
+        <w:spacing w:after="200" w:line="276" w:lineRule="auto"/>
+      </w:pPr>
+    </w:pPrDefault>
+  </w:docDefaults>
+  <w:latentStyles w:defLockedState="0" w:defUIPriority="99" w:defSemiHidden="1" w:defUnhideWhenUsed="1" w:defQFormat="0" w:count="267">
+    <w:lsdException w:name="Normal" w:semiHidden="0" w:uiPriority="0" w:unhideWhenUsed="0" w:qFormat="1"/>
+    <w:lsdException w:name="heading 1" w:semiHidden="0" w:uiPriority="9" w:unhideWhenUsed="0" w:qFormat="1"/>
+    <w:lsdException w:name="heading 2" w:uiPriority="9" w:qFormat="1"/>
+    <w:lsdException w:name="heading 3" w:uiPriority="9" w:qFormat="1"/>
+    <w:lsdException w:name="heading 4" w:uiPriority="9" w:qFormat="1"/>
+    <w:lsdException w:name="heading 5" w:uiPriority="9" w:qFormat="1"/>
+    <w:lsdException w:name="heading 6" w:uiPriority="9" w:qFormat="1"/>
+    <w:lsdException w:name="heading 7" w:uiPriority="9" w:qFormat="1"/>
+    <w:lsdException w:name="heading 8" w:uiPriority="9" w:qFormat="1"/>
+    <w:lsdException w:name="heading 9" w:uiPriority="9" w:qFormat="1"/>
+    <w:lsdException w:name="toc 1" w:uiPriority="39"/>
+    <w:lsdException w:name="toc 2" w:uiPriority="39"/>
+    <w:lsdException w:name="toc 3" w:uiPriority="39"/>
+    <w:lsdException w:name="toc 4" w:uiPriority="39"/>
+    <w:lsdException w:name="toc 5" w:uiPriority="39"/>
+    <w:lsdException w:name="toc 6" w:uiPriority="39"/>
+    <w:lsdException w:name="toc 7" w:uiPriority="39"/>
+    <w:lsdException w:name="toc 8" w:uiPriority="39"/>
+    <w:lsdException w:name="toc 9" w:uiPriority="39"/>
+    <w:lsdException w:name="caption" w:uiPriority="35" w:qFormat="1"/>
+    <w:lsdException w:name="Title" w:semiHidden="0" w:uiPriority="10" w:unhideWhenUsed="0" w:qFormat="1"/>
+    <w:lsdException w:name="Default Paragraph Font" w:uiPriority="1"/>
+    <w:lsdException w:name="Subtitle" w:semiHidden="0" w:uiPriority="11" w:unhideWhenUsed="0" w:qFormat="1"/>
+    <w:lsdException w:name="Strong" w:semiHidden="0" w:uiPriority="22" w:unhideWhenUsed="0" w:qFormat="1"/>
+    <w:lsdException w:name="Emphasis" w:semiHidden="0" w:uiPriority="20" w:unhideWhenUsed="0" w:qFormat="1"/>
+    <w:lsdException w:name="Table Grid" w:semiHidden="0" w:uiPriority="59" w:unhideWhenUsed="0"/>
+    <w:lsdException w:name="Placeholder Text" w:unhideWhenUsed="0"/>
+    <w:lsdException w:name="No Spacing" w:semiHidden="0" w:uiPriority="1" w:unhideWhenUsed="0" w:qFormat="1"/>
+    <w:lsdException w:name="Light Shading" w:semiHidden="0" w:uiPriority="60" w:unhideWhenUsed="0"/>
+    <w:lsdException w:name="Light List" w:semiHidden="0" w:uiPriority="61" w:unhideWhenUsed="0"/>
+    <w:lsdException w:name="Light Grid" w:semiHidden="0" w:uiPriority="62" w:unhideWhenUsed="0"/>
+    <w:lsdException w:name="Medium Shading 1" w:semiHidden="0" w:uiPriority="63" w:unhideWhenUsed="0"/>
+    <w:lsdException w:name="Medium Shading 2" w:semiHidden="0" w:uiPriority="64" w:unhideWhenUsed="0"/>
+    <w:lsdException w:name="Medium List 1" w:semiHidden="0" w:uiPriority="65" w:unhideWhenUsed="0"/>
+    <w:lsdException w:name="Medium List 2" w:semiHidden="0" w:uiPriority="66" w:unhideWhenUsed="0"/>
+    <w:lsdException w:name="Medium Grid 1" w:semiHidden="0" w:uiPriority="67" w:unhideWhenUsed="0"/>
+    <w:lsdException w:name="Medium Grid 2" w:semiHidden="0" w:uiPriority="68" w:unhideWhenUsed="0"/>
+    <w:lsdException w:name="Medium Grid 3" w:semiHidden="0" w:uiPriority="69" w:unhideWhenUsed="0"/>
+    <w:lsdException w:name="Dark List" w:semiHidden="0" w:uiPriority="70" w:unhideWhenUsed="0"/>
+    <w:lsdException w:name="Colorful Shading" w:semiHidden="0" w:uiPriority="71" w:unhideWhenUsed="0"/>
+    <w:lsdException w:name="Colorful List" w:semiHidden="0" w:uiPriority="72" w:unhideWhenUsed="0"/>
+    <w:lsdException w:name="Colorful Grid" w:semiHidden="0" w:uiPriority="73" w:unhideWhenUsed="0"/>
+    <w:lsdException w:name="Light Shading Accent 1" w:semiHidden="0" w:uiPriority="60" w:unhideWhenUsed="0"/>
+    <w:lsdException w:name="Light List Accent 1" w:semiHidden="0" w:uiPriority="61" w:unhideWhenUsed="0"/>
+    <w:lsdException w:name="Light Grid Accent 1" w:semiHidden="0" w:uiPriority="62" w:unhideWhenUsed="0"/>
+    <w:lsdException w:name="Medium Shading 1 Accent 1" w:semiHidden="0" w:uiPriority="63" w:unhideWhenUsed="0"/>
+    <w:lsdException w:name="Medium Shading 2 Accent 1" w:semiHidden="0" w:uiPriority="64" w:unhideWhenUsed="0"/>
+    <w:lsdException w:name="Medium List 1 Accent 1" w:semiHidden="0" w:uiPriority="65" w:unhideWhenUsed="0"/>
+    <w:lsdException w:name="Revision" w:unhideWhenUsed="0"/>
+    <w:lsdException w:name="List Paragraph" w:semiHidden="0" w:uiPriority="34" w:unhideWhenUsed="0" w:qFormat="1"/>
+    <w:lsdException w:name="Quote" w:semiHidden="0" w:uiPriority="29" w:unhideWhenUsed="0" w:qFormat="1"/>
+    <w:lsdException w:name="Intense Quote" w:semiHidden="0" w:uiPriority="30" w:unhideWhenUsed="0" w:qFormat="1"/>
+    <w:lsdException w:name="Medium List 2 Accent 1" w:semiHidden="0" w:uiPriority="66" w:unhideWhenUsed="0"/>
+    <w:lsdException w:name="Medium Grid 1 Accent 1" w:semiHidden="0" w:uiPriority="67" w:unhideWhenUsed="0"/>
+    <w:lsdException w:name="Medium Grid 2 Accent 1" w:semiHidden="0" w:uiPriority="68" w:unhideWhenUsed="0"/>
+    <w:lsdException w:name="Medium Grid 3 Accent 1" w:semiHidden="0" w:uiPriority="69" w:unhideWhenUsed="0"/>
+    <w:lsdException w:name="Dark List Accent 1" w:semiHidden="0" w:uiPriority="70" w:unhideWhenUsed="0"/>
+    <w:lsdException w:name="Colorful Shading Accent 1" w:semiHidden="0" w:uiPriority="71" w:unhideWhenUsed="0"/>
+    <w:lsdException w:name="Colorful List Accent 1" w:semiHidden="0" w:uiPriority="72" w:unhideWhenUsed="0"/>
+    <w:lsdException w:name="Colorful Grid Accent 1" w:semiHidden="0" w:uiPriority="73" w:unhideWhenUsed="0"/>
+    <w:lsdException w:name="Light Shading Accent 2" w:semiHidden="0" w:uiPriority="60" w:unhideWhenUsed="0"/>
+    <w:lsdException w:name="Light List Accent 2" w:semiHidden="0" w:uiPriority="61" w:unhideWhenUsed="0"/>
+    <w:lsdException w:name="Light Grid Accent 2" w:semiHidden="0" w:uiPriority="62" w:unhideWhenUsed="0"/>
+    <w:lsdException w:name="Medium Shading 1 Accent 2" w:semiHidden="0" w:uiPriority="63" w:unhideWhenUsed="0"/>
+    <w:lsdException w:name="Medium Shading 2 Accent 2" w:semiHidden="0" w:uiPriority="64" w:unhideWhenUsed="0"/>
+    <w:lsdException w:name="Medium List 1 Accent 2" w:semiHidden="0" w:uiPriority="65" w:unhideWhenUsed="0"/>
+    <w:lsdException w:name="Medium List 2 Accent 2" w:semiHidden="0" w:uiPriority="66" w:unhideWhenUsed="0"/>
+    <w:lsdException w:name="Medium Grid 1 Accent 2" w:semiHidden="0" w:uiPriority="67" w:unhideWhenUsed="0"/>
+    <w:lsdException w:name="Medium Grid 2 Accent 2" w:semiHidden="0" w:uiPriority="68" w:unhideWhenUsed="0"/>
+    <w:lsdException w:name="Medium Grid 3 Accent 2" w:semiHidden="0" w:uiPriority="69" w:unhideWhenUsed="0"/>
+    <w:lsdException w:name="Dark List Accent 2" w:semiHidden="0" w:uiPriority="70" w:unhideWhenUsed="0"/>
+    <w:lsdException w:name="Colorful Shading Accent 2" w:semiHidden="0" w:uiPriority="71" w:unhideWhenUsed="0"/>
+    <w:lsdException w:name="Colorful List Accent 2" w:semiHidden="0" w:uiPriority="72" w:unhideWhenUsed="0"/>
+    <w:lsdException w:name="Colorful Grid Accent 2" w:semiHidden="0" w:uiPriority="73" w:unhideWhenUsed="0"/>
+    <w:lsdException w:name="Light Shading Accent 3" w:semiHidden="0" w:uiPriority="60" w:unhideWhenUsed="0"/>
+    <w:lsdException w:name="Light List Accent 3" w:semiHidden="0" w:uiPriority="61" w:unhideWhenUsed="0"/>
+    <w:lsdException w:name="Light Grid Accent 3" w:semiHidden="0" w:uiPriority="62" w:unhideWhenUsed="0"/>
+    <w:lsdException w:name="Medium Shading 1 Accent 3" w:semiHidden="0" w:uiPriority="63" w:unhideWhenUsed="0"/>
+    <w:lsdException w:name="Medium Shading 2 Accent 3" w:semiHidden="0" w:uiPriority="64" w:unhideWhenUsed="0"/>
+    <w:lsdException w:name="Medium List 1 Accent 3" w:semiHidden="0" w:uiPriority="65" w:unhideWhenUsed="0"/>
+    <w:lsdException w:name="Medium List 2 Accent 3" w:semiHidden="0" w:uiPriority="66" w:unhideWhenUsed="0"/>
+    <w:lsdException w:name="Medium Grid 1 Accent 3" w:semiHidden="0" w:uiPriority="67" w:unhideWhenUsed="0"/>
+    <w:lsdException w:name="Medium Grid 2 Accent 3" w:semiHidden="0" w:uiPriority="68" w:unhideWhenUsed="0"/>
+    <w:lsdException w:name="Medium Grid 3 Accent 3" w:semiHidden="0" w:uiPriority="69" w:unhideWhenUsed="0"/>
+    <w:lsdException w:name="Dark List Accent 3" w:semiHidden="0" w:uiPriority="70" w:unhideWhenUsed="0"/>
+    <w:lsdException w:name="Colorful Shading Accent 3" w:semiHidden="0" w:uiPriority="71" w:unhideWhenUsed="0"/>
+    <w:lsdException w:name="Colorful List Accent 3" w:semiHidden="0" w:uiPriority="72" w:unhideWhenUsed="0"/>
+    <w:lsdException w:name="Colorful Grid Accent 3" w:semiHidden="0" w:uiPriority="73" w:unhideWhenUsed="0"/>
+    <w:lsdException w:name="Light Shading Accent 4" w:semiHidden="0" w:uiPriority="60" w:unhideWhenUsed="0"/>
+    <w:lsdException w:name="Light List Accent 4" w:semiHidden="0" w:uiPriority="61" w:unhideWhenUsed="0"/>
+    <w:lsdException w:name="Light Grid Accent 4" w:semiHidden="0" w:uiPriority="62" w:unhideWhenUsed="0"/>
+    <w:lsdException w:name="Medium Shading 1 Accent 4" w:semiHidden="0" w:uiPriority="63" w:unhideWhenUsed="0"/>
+    <w:lsdException w:name="Medium Shading 2 Accent 4" w:semiHidden="0" w:uiPriority="64" w:unhideWhenUsed="0"/>
+    <w:lsdException w:name="Medium List 1 Accent 4" w:semiHidden="0" w:uiPriority="65" w:unhideWhenUsed="0"/>
+    <w:lsdException w:name="Medium List 2 Accent 4" w:semiHidden="0" w:uiPriority="66" w:unhideWhenUsed="0"/>
+    <w:lsdException w:name="Medium Grid 1 Accent 4" w:semiHidden="0" w:uiPriority="67" w:unhideWhenUsed="0"/>
+    <w:lsdException w:name="Medium Grid 2 Accent 4" w:semiHidden="0" w:uiPriority="68" w:unhideWhenUsed="0"/>
+    <w:lsdException w:name="Medium Grid 3 Accent 4" w:semiHidden="0" w:uiPriority="69" w:unhideWhenUsed="0"/>
+    <w:lsdException w:name="Dark List Accent 4" w:semiHidden="0" w:uiPriority="70" w:unhideWhenUsed="0"/>
+    <w:lsdException w:name="Colorful Shading Accent 4" w:semiHidden="0" w:uiPriority="71" w:unhideWhenUsed="0"/>
+    <w:lsdException w:name="Colorful List Accent 4" w:semiHidden="0" w:uiPriority="72" w:unhideWhenUsed="0"/>
+    <w:lsdException w:name="Colorful Grid Accent 4" w:semiHidden="0" w:uiPriority="73" w:unhideWhenUsed="0"/>
+    <w:lsdException w:name="Light Shading Accent 5" w:semiHidden="0" w:uiPriority="60" w:unhideWhenUsed="0"/>
+    <w:lsdException w:name="Light List Accent 5" w:semiHidden="0" w:uiPriority="61" w:unhideWhenUsed="0"/>
+    <w:lsdException w:name="Light Grid Accent 5" w:semiHidden="0" w:uiPriority="62" w:unhideWhenUsed="0"/>
+    <w:lsdException w:name="Medium Shading 1 Accent 5" w:semiHidden="0" w:uiPriority="63" w:unhideWhenUsed="0"/>
+    <w:lsdException w:name="Medium Shading 2 Accent 5" w:semiHidden="0" w:uiPriority="64" w:unhideWhenUsed="0"/>
+    <w:lsdException w:name="Medium List 1 Accent 5" w:semiHidden="0" w:uiPriority="65" w:unhideWhenUsed="0"/>
+    <w:lsdException w:name="Medium List 2 Accent 5" w:semiHidden="0" w:uiPriority="66" w:unhideWhenUsed="0"/>
+    <w:lsdException w:name="Medium Grid 1 Accent 5" w:semiHidden="0" w:uiPriority="67" w:unhideWhenUsed="0"/>
+    <w:lsdException w:name="Medium Grid 2 Accent 5" w:semiHidden="0" w:uiPriority="68" w:unhideWhenUsed="0"/>
+    <w:lsdException w:name="Medium Grid 3 Accent 5" w:semiHidden="0" w:uiPriority="69" w:unhideWhenUsed="0"/>
+    <w:lsdException w:name="Dark List Accent 5" w:semiHidden="0" w:uiPriority="70" w:unhideWhenUsed="0"/>
+    <w:lsdException w:name="Colorful Shading Accent 5" w:semiHidden="0" w:uiPriority="71" w:unhideWhenUsed="0"/>
+    <w:lsdException w:name="Colorful List Accent 5" w:semiHidden="0" w:uiPriority="72" w:unhideWhenUsed="0"/>
+    <w:lsdException w:name="Colorful Grid Accent 5" w:semiHidden="0" w:uiPriority="73" w:unhideWhenUsed="0"/>
+    <w:lsdException w:name="Light Shading Accent 6" w:semiHidden="0" w:uiPriority="60" w:unhideWhenUsed="0"/>
+    <w:lsdException w:name="Light List Accent 6" w:semiHidden="0" w:uiPriority="61" w:unhideWhenUsed="0"/>
+    <w:lsdException w:name="Light Grid Accent 6" w:semiHidden="0" w:uiPriority="62" w:unhideWhenUsed="0"/>
+    <w:lsdException w:name="Medium Shading 1 Accent 6" w:semiHidden="0" w:uiPriority="63" w:unhideWhenUsed="0"/>
+    <w:lsdException w:name="Medium Shading 2 Accent 6" w:semiHidden="0" w:uiPriority="64" w:unhideWhenUsed="0"/>
+    <w:lsdException w:name="Medium List 1 Accent 6" w:semiHidden="0" w:uiPriority="65" w:unhideWhenUsed="0"/>
+    <w:lsdException w:name="Medium List 2 Accent 6" w:semiHidden="0" w:uiPriority="66" w:unhideWhenUsed="0"/>
+    <w:lsdException w:name="Medium Grid 1 Accent 6" w:semiHidden="0" w:uiPriority="67" w:unhideWhenUsed="0"/>
+    <w:lsdException w:name="Medium Grid 2 Accent 6" w:semiHidden="0" w:uiPriority="68" w:unhideWhenUsed="0"/>
+    <w:lsdException w:name="Medium Grid 3 Accent 6" w:semiHidden="0" w:uiPriority="69" w:unhideWhenUsed="0"/>
+    <w:lsdException w:name="Dark List Accent 6" w:semiHidden="0" w:uiPriority="70" w:unhideWhenUsed="0"/>
+    <w:lsdException w:name="Colorful Shading Accent 6" w:semiHidden="0" w:uiPriority="71" w:unhideWhenUsed="0"/>
+    <w:lsdException w:name="Colorful List Accent 6" w:semiHidden="0" w:uiPriority="72" w:unhideWhenUsed="0"/>
+    <w:lsdException w:name="Colorful Grid Accent 6" w:semiHidden="0" w:uiPriority="73" w:unhideWhenUsed="0"/>
+    <w:lsdException w:name="Subtle Emphasis" w:semiHidden="0" w:uiPriority="19" w:unhideWhenUsed="0" w:qFormat="1"/>
+    <w:lsdException w:name="Intense Emphasis" w:semiHidden="0" w:uiPriority="21" w:unhideWhenUsed="0" w:qFormat="1"/>
+    <w:lsdException w:name="Subtle Reference" w:semiHidden="0" w:uiPriority="31" w:unhideWhenUsed="0" w:qFormat="1"/>
+    <w:lsdException w:name="Intense Reference" w:semiHidden="0" w:uiPriority="32" w:unhideWhenUsed="0" w:qFormat="1"/>
+    <w:lsdException w:name="Book Title" w:semiHidden="0" w:uiPriority="33" w:unhideWhenUsed="0" w:qFormat="1"/>
+    <w:lsdException w:name="Bibliography" w:uiPriority="37"/>
+    <w:lsdException w:name="TOC Heading" w:uiPriority="39" w:qFormat="1"/>
+  </w:latentStyles>
+  <w:style w:type="paragraph" w:default="1" w:styleId="Normal">
+    <w:name w:val="Normal"/>
+    <w:qFormat/>
+  </w:style>
+  <w:style w:type="character" w:default="1" w:styleId="DefaultParagraphFont">
+    <w:name w:val="Default Paragraph Font"/>
+    <w:uiPriority w:val="1"/>
+    <w:semiHidden/>
+    <w:unhideWhenUsed/>
+  </w:style>
+  <w:style w:type="table" w:default="1" w:styleId="TableNormal">
+    <w:name w:val="Normal Table"/>
+    <w:uiPriority w:val="99"/>
+    <w:semiHidden/>
+    <w:unhideWhenUsed/>
+    <w:tblPr>
+      <w:tblInd w:w="0" w:type="dxa"/>
+      <w:tblCellMar>
+        <w:top w:w="0" w:type="dxa"/>
+        <w:left w:w="108" w:type="dxa"/>
+        <w:bottom w:w="0" w:type="dxa"/>
+        <w:right w:w="108" w:type="dxa"/>
+      </w:tblCellMar>
+    </w:tblPr>
+  </w:style>
+  <w:style w:type="numbering" w:default="1" w:styleId="NoList">
+    <w:name w:val="No List"/>
+    <w:uiPriority w:val="99"/>
+    <w:semiHidden/>
+    <w:unhideWhenUsed/>
   </w:style>
 </w:styles>
 </file>

</xml_diff>

<commit_message>
revised test plan based on ORNL input ; sketched out task assignments
</commit_message>
<xml_diff>
--- a/testing/BioLUC Test Plan.docx
+++ b/testing/BioLUC Test Plan.docx
@@ -1,6 +1,6 @@
 
 <file path=word/document.xml><?xml version="1.0" encoding="utf-8"?>
-<w:document xmlns:wpc="http://schemas.microsoft.com/office/word/2010/wordprocessingCanvas" xmlns:mc="http://schemas.openxmlformats.org/markup-compatibility/2006" xmlns:o="urn:schemas-microsoft-com:office:office" xmlns:r="http://schemas.openxmlformats.org/officeDocument/2006/relationships" xmlns:m="http://schemas.openxmlformats.org/officeDocument/2006/math" xmlns:v="urn:schemas-microsoft-com:vml" xmlns:wp14="http://schemas.microsoft.com/office/word/2010/wordprocessingDrawing" xmlns:wp="http://schemas.openxmlformats.org/drawingml/2006/wordprocessingDrawing" xmlns:w10="urn:schemas-microsoft-com:office:word" xmlns:w="http://schemas.openxmlformats.org/wordprocessingml/2006/main" xmlns:w14="http://schemas.microsoft.com/office/word/2010/wordml" xmlns:wpg="http://schemas.microsoft.com/office/word/2010/wordprocessingGroup" xmlns:wpi="http://schemas.microsoft.com/office/word/2010/wordprocessingInk" xmlns:wne="http://schemas.microsoft.com/office/word/2006/wordml" xmlns:wps="http://schemas.microsoft.com/office/word/2010/wordprocessingShape" mc:Ignorable="w14 wp14">
+<w:document xmlns:ve="http://schemas.openxmlformats.org/markup-compatibility/2006" xmlns:o="urn:schemas-microsoft-com:office:office" xmlns:r="http://schemas.openxmlformats.org/officeDocument/2006/relationships" xmlns:m="http://schemas.openxmlformats.org/officeDocument/2006/math" xmlns:v="urn:schemas-microsoft-com:vml" xmlns:wp="http://schemas.openxmlformats.org/drawingml/2006/wordprocessingDrawing" xmlns:w10="urn:schemas-microsoft-com:office:word" xmlns:w="http://schemas.openxmlformats.org/wordprocessingml/2006/main" xmlns:wne="http://schemas.microsoft.com/office/word/2006/wordml">
   <w:body>
     <w:p>
       <w:pPr>
@@ -11,12 +11,21 @@
           <w:b/>
         </w:rPr>
       </w:pPr>
+      <w:proofErr w:type="spellStart"/>
       <w:r>
         <w:rPr>
           <w:rFonts w:ascii="Gill Sans MT" w:hAnsi="Gill Sans MT"/>
           <w:b/>
         </w:rPr>
-        <w:t>BioLUC Test Plan</w:t>
+        <w:t>BioLUC</w:t>
+      </w:r>
+      <w:proofErr w:type="spellEnd"/>
+      <w:r>
+        <w:rPr>
+          <w:rFonts w:ascii="Gill Sans MT" w:hAnsi="Gill Sans MT"/>
+          <w:b/>
+        </w:rPr>
+        <w:t xml:space="preserve"> Test Plan</w:t>
       </w:r>
     </w:p>
     <w:p>
@@ -27,11 +36,27 @@
           <w:rFonts w:ascii="Gill Sans MT" w:hAnsi="Gill Sans MT"/>
         </w:rPr>
       </w:pPr>
-      <w:r>
-        <w:rPr>
-          <w:rFonts w:ascii="Gill Sans MT" w:hAnsi="Gill Sans MT"/>
-        </w:rPr>
-        <w:t>24 April 2013</w:t>
+      <w:del w:id="0" w:author="Brian W Bush" w:date="2013-05-16T12:00:00Z">
+        <w:r>
+          <w:rPr>
+            <w:rFonts w:ascii="Gill Sans MT" w:hAnsi="Gill Sans MT"/>
+          </w:rPr>
+          <w:delText>24 April</w:delText>
+        </w:r>
+      </w:del>
+      <w:ins w:id="1" w:author="Brian W Bush" w:date="2013-05-16T12:00:00Z">
+        <w:r>
+          <w:rPr>
+            <w:rFonts w:ascii="Gill Sans MT" w:hAnsi="Gill Sans MT"/>
+          </w:rPr>
+          <w:t>16 May</w:t>
+        </w:r>
+      </w:ins>
+      <w:r>
+        <w:rPr>
+          <w:rFonts w:ascii="Gill Sans MT" w:hAnsi="Gill Sans MT"/>
+        </w:rPr>
+        <w:t xml:space="preserve"> 2013</w:t>
       </w:r>
     </w:p>
     <w:p>
@@ -91,7 +116,21 @@
         <w:rPr>
           <w:rFonts w:ascii="Gill Sans MT" w:hAnsi="Gill Sans MT"/>
         </w:rPr>
-        <w:t xml:space="preserve"> of the BioLUC model under a representative set of scenarios and digressions from them.</w:t>
+        <w:t xml:space="preserve"> of the </w:t>
+      </w:r>
+      <w:proofErr w:type="spellStart"/>
+      <w:r>
+        <w:rPr>
+          <w:rFonts w:ascii="Gill Sans MT" w:hAnsi="Gill Sans MT"/>
+        </w:rPr>
+        <w:t>BioLUC</w:t>
+      </w:r>
+      <w:proofErr w:type="spellEnd"/>
+      <w:r>
+        <w:rPr>
+          <w:rFonts w:ascii="Gill Sans MT" w:hAnsi="Gill Sans MT"/>
+        </w:rPr>
+        <w:t xml:space="preserve"> model under a representative set of scenarios and digressions from them.</w:t>
       </w:r>
     </w:p>
     <w:p>
@@ -102,7 +141,6 @@
           <w:u w:val="single"/>
         </w:rPr>
       </w:pPr>
-      <w:commentRangeStart w:id="0"/>
       <w:r>
         <w:rPr>
           <w:rFonts w:ascii="Gill Sans MT" w:hAnsi="Gill Sans MT"/>
@@ -110,12 +148,927 @@
         </w:rPr>
         <w:t>Scope</w:t>
       </w:r>
-      <w:commentRangeEnd w:id="0"/>
+      <w:ins w:id="2" w:author="Brian W Bush" w:date="2013-05-16T11:52:00Z">
+        <w:r>
+          <w:rPr>
+            <w:rFonts w:ascii="Gill Sans MT" w:hAnsi="Gill Sans MT"/>
+            <w:u w:val="single"/>
+          </w:rPr>
+          <w:t xml:space="preserve"> [ASSIGNMENTS: </w:t>
+        </w:r>
+        <w:r>
+          <w:rPr>
+            <w:rFonts w:ascii="Gill Sans MT" w:hAnsi="Gill Sans MT"/>
+            <w:highlight w:val="green"/>
+            <w:u w:val="single"/>
+          </w:rPr>
+          <w:t>Brian</w:t>
+        </w:r>
+        <w:r>
+          <w:rPr>
+            <w:rFonts w:ascii="Gill Sans MT" w:hAnsi="Gill Sans MT"/>
+            <w:u w:val="single"/>
+          </w:rPr>
+          <w:t xml:space="preserve">, </w:t>
+        </w:r>
+        <w:r>
+          <w:rPr>
+            <w:rFonts w:ascii="Gill Sans MT" w:hAnsi="Gill Sans MT"/>
+            <w:highlight w:val="cyan"/>
+            <w:u w:val="single"/>
+          </w:rPr>
+          <w:t>Laura</w:t>
+        </w:r>
+        <w:r>
+          <w:rPr>
+            <w:rFonts w:ascii="Gill Sans MT" w:hAnsi="Gill Sans MT"/>
+            <w:u w:val="single"/>
+          </w:rPr>
+          <w:t xml:space="preserve">, </w:t>
+        </w:r>
+        <w:r>
+          <w:rPr>
+            <w:rFonts w:ascii="Gill Sans MT" w:hAnsi="Gill Sans MT"/>
+            <w:highlight w:val="yellow"/>
+            <w:u w:val="single"/>
+          </w:rPr>
+          <w:t>Eric</w:t>
+        </w:r>
+        <w:r>
+          <w:rPr>
+            <w:rFonts w:ascii="Gill Sans MT" w:hAnsi="Gill Sans MT"/>
+            <w:u w:val="single"/>
+          </w:rPr>
+          <w:t>]</w:t>
+        </w:r>
+      </w:ins>
+    </w:p>
+    <w:p>
+      <w:pPr>
+        <w:spacing w:before="110" w:after="0"/>
+        <w:rPr>
+          <w:rFonts w:ascii="Gill Sans MT" w:hAnsi="Gill Sans MT"/>
+        </w:rPr>
+      </w:pPr>
+      <w:r>
+        <w:rPr>
+          <w:rFonts w:ascii="Gill Sans MT" w:hAnsi="Gill Sans MT"/>
+        </w:rPr>
+        <w:t>The following items are in scope:</w:t>
+      </w:r>
+    </w:p>
+    <w:p>
+      <w:pPr>
+        <w:pStyle w:val="ListParagraph"/>
+        <w:numPr>
+          <w:ilvl w:val="0"/>
+          <w:numId w:val="1"/>
+        </w:numPr>
+        <w:rPr>
+          <w:rFonts w:ascii="Gill Sans MT" w:hAnsi="Gill Sans MT"/>
+          <w:highlight w:val="green"/>
+        </w:rPr>
+      </w:pPr>
+      <w:r>
+        <w:rPr>
+          <w:rFonts w:ascii="Gill Sans MT" w:hAnsi="Gill Sans MT"/>
+          <w:highlight w:val="green"/>
+        </w:rPr>
+        <w:t>Accuracy of the equations in the model</w:t>
+      </w:r>
+      <w:r>
+        <w:rPr>
+          <w:rFonts w:ascii="Gill Sans MT" w:hAnsi="Gill Sans MT"/>
+          <w:highlight w:val="green"/>
+        </w:rPr>
+        <w:t xml:space="preserve"> </w:t>
+      </w:r>
+    </w:p>
+    <w:p>
+      <w:pPr>
+        <w:pStyle w:val="ListParagraph"/>
+        <w:numPr>
+          <w:ilvl w:val="0"/>
+          <w:numId w:val="1"/>
+        </w:numPr>
+        <w:rPr>
+          <w:rFonts w:ascii="Gill Sans MT" w:hAnsi="Gill Sans MT"/>
+          <w:highlight w:val="green"/>
+        </w:rPr>
+      </w:pPr>
+      <w:r>
+        <w:rPr>
+          <w:rFonts w:ascii="Gill Sans MT" w:hAnsi="Gill Sans MT"/>
+          <w:highlight w:val="green"/>
+        </w:rPr>
+        <w:t>Consistency of units of measure</w:t>
+      </w:r>
+    </w:p>
+    <w:p>
+      <w:pPr>
+        <w:pStyle w:val="ListParagraph"/>
+        <w:numPr>
+          <w:ilvl w:val="0"/>
+          <w:numId w:val="1"/>
+        </w:numPr>
+        <w:rPr>
+          <w:rFonts w:ascii="Gill Sans MT" w:hAnsi="Gill Sans MT"/>
+          <w:highlight w:val="cyan"/>
+        </w:rPr>
+      </w:pPr>
+      <w:r>
+        <w:rPr>
+          <w:rFonts w:ascii="Gill Sans MT" w:hAnsi="Gill Sans MT"/>
+          <w:highlight w:val="cyan"/>
+        </w:rPr>
+        <w:t>Appropriateness of the variable names</w:t>
+      </w:r>
+    </w:p>
+    <w:p>
+      <w:pPr>
+        <w:pStyle w:val="ListParagraph"/>
+        <w:numPr>
+          <w:ilvl w:val="0"/>
+          <w:numId w:val="1"/>
+        </w:numPr>
+        <w:rPr>
+          <w:rFonts w:ascii="Gill Sans MT" w:hAnsi="Gill Sans MT"/>
+          <w:highlight w:val="green"/>
+        </w:rPr>
+      </w:pPr>
+      <w:r>
+        <w:rPr>
+          <w:rFonts w:ascii="Gill Sans MT" w:hAnsi="Gill Sans MT"/>
+          <w:highlight w:val="green"/>
+        </w:rPr>
+        <w:t>No fudge factors , unless there is a clear justification for them in terms of deficiencies in input data and modeling assumptions</w:t>
+      </w:r>
+    </w:p>
+    <w:p>
+      <w:pPr>
+        <w:pStyle w:val="ListParagraph"/>
+        <w:numPr>
+          <w:ilvl w:val="0"/>
+          <w:numId w:val="1"/>
+        </w:numPr>
+        <w:rPr>
+          <w:rFonts w:ascii="Gill Sans MT" w:hAnsi="Gill Sans MT"/>
+          <w:highlight w:val="green"/>
+        </w:rPr>
+      </w:pPr>
+      <w:commentRangeStart w:id="3"/>
+      <w:r>
+        <w:rPr>
+          <w:rFonts w:ascii="Gill Sans MT" w:hAnsi="Gill Sans MT"/>
+          <w:highlight w:val="green"/>
+        </w:rPr>
+        <w:t>Usability and functionality of the user interface</w:t>
+      </w:r>
+      <w:commentRangeEnd w:id="3"/>
       <w:r>
         <w:rPr>
           <w:rStyle w:val="CommentReference"/>
         </w:rPr>
-        <w:commentReference w:id="0"/>
+        <w:commentReference w:id="3"/>
+      </w:r>
+    </w:p>
+    <w:p>
+      <w:pPr>
+        <w:pStyle w:val="ListParagraph"/>
+        <w:numPr>
+          <w:ilvl w:val="1"/>
+          <w:numId w:val="1"/>
+        </w:numPr>
+        <w:rPr>
+          <w:rFonts w:ascii="Gill Sans MT" w:hAnsi="Gill Sans MT"/>
+          <w:highlight w:val="green"/>
+        </w:rPr>
+      </w:pPr>
+      <w:r>
+        <w:rPr>
+          <w:rFonts w:ascii="Gill Sans MT" w:hAnsi="Gill Sans MT"/>
+          <w:highlight w:val="green"/>
+        </w:rPr>
+        <w:t>Accuracy of labels</w:t>
+      </w:r>
+    </w:p>
+    <w:p>
+      <w:pPr>
+        <w:pStyle w:val="ListParagraph"/>
+        <w:numPr>
+          <w:ilvl w:val="1"/>
+          <w:numId w:val="1"/>
+        </w:numPr>
+        <w:rPr>
+          <w:rFonts w:ascii="Gill Sans MT" w:hAnsi="Gill Sans MT"/>
+          <w:highlight w:val="green"/>
+        </w:rPr>
+      </w:pPr>
+      <w:r>
+        <w:rPr>
+          <w:rFonts w:ascii="Gill Sans MT" w:hAnsi="Gill Sans MT"/>
+          <w:highlight w:val="green"/>
+        </w:rPr>
+        <w:t>Behavior and ranges on controls</w:t>
+      </w:r>
+    </w:p>
+    <w:p>
+      <w:pPr>
+        <w:pStyle w:val="ListParagraph"/>
+        <w:numPr>
+          <w:ilvl w:val="1"/>
+          <w:numId w:val="1"/>
+        </w:numPr>
+        <w:rPr>
+          <w:rFonts w:ascii="Gill Sans MT" w:hAnsi="Gill Sans MT"/>
+          <w:highlight w:val="green"/>
+        </w:rPr>
+      </w:pPr>
+      <w:r>
+        <w:rPr>
+          <w:rFonts w:ascii="Gill Sans MT" w:hAnsi="Gill Sans MT"/>
+          <w:highlight w:val="green"/>
+        </w:rPr>
+        <w:t>Clarity of graphs</w:t>
+      </w:r>
+    </w:p>
+    <w:p>
+      <w:pPr>
+        <w:pStyle w:val="ListParagraph"/>
+        <w:numPr>
+          <w:ilvl w:val="1"/>
+          <w:numId w:val="1"/>
+        </w:numPr>
+        <w:rPr>
+          <w:rFonts w:ascii="Gill Sans MT" w:hAnsi="Gill Sans MT"/>
+          <w:highlight w:val="green"/>
+        </w:rPr>
+      </w:pPr>
+      <w:r>
+        <w:rPr>
+          <w:rFonts w:ascii="Gill Sans MT" w:hAnsi="Gill Sans MT"/>
+          <w:highlight w:val="green"/>
+        </w:rPr>
+        <w:t>Sufficiency and ability to run and interpret interesting scenarios</w:t>
+      </w:r>
+    </w:p>
+    <w:p>
+      <w:pPr>
+        <w:pStyle w:val="ListParagraph"/>
+        <w:numPr>
+          <w:ilvl w:val="0"/>
+          <w:numId w:val="1"/>
+        </w:numPr>
+        <w:rPr>
+          <w:ins w:id="4" w:author="Brian W Bush" w:date="2013-05-16T12:05:00Z"/>
+          <w:rFonts w:ascii="Gill Sans MT" w:hAnsi="Gill Sans MT"/>
+          <w:highlight w:val="cyan"/>
+        </w:rPr>
+      </w:pPr>
+      <w:r>
+        <w:rPr>
+          <w:rFonts w:ascii="Gill Sans MT" w:hAnsi="Gill Sans MT"/>
+          <w:highlight w:val="cyan"/>
+        </w:rPr>
+        <w:t>Accuracy, clarity, usability of the documentation and tutorials</w:t>
+      </w:r>
+    </w:p>
+    <w:p>
+      <w:pPr>
+        <w:pStyle w:val="ListParagraph"/>
+        <w:numPr>
+          <w:ilvl w:val="1"/>
+          <w:numId w:val="1"/>
+        </w:numPr>
+        <w:rPr>
+          <w:ins w:id="5" w:author="Brian W Bush" w:date="2013-05-16T12:05:00Z"/>
+          <w:rFonts w:ascii="Gill Sans MT" w:hAnsi="Gill Sans MT"/>
+          <w:highlight w:val="cyan"/>
+        </w:rPr>
+      </w:pPr>
+      <w:ins w:id="6" w:author="Brian W Bush" w:date="2013-05-16T12:05:00Z">
+        <w:r>
+          <w:rPr>
+            <w:rFonts w:ascii="Gill Sans MT" w:hAnsi="Gill Sans MT"/>
+            <w:highlight w:val="cyan"/>
+          </w:rPr>
+          <w:t>Purpose</w:t>
+        </w:r>
+      </w:ins>
+      <w:ins w:id="7" w:author="Brian W Bush" w:date="2013-05-16T12:06:00Z">
+        <w:r>
+          <w:rPr>
+            <w:rFonts w:ascii="Gill Sans MT" w:hAnsi="Gill Sans MT"/>
+            <w:highlight w:val="cyan"/>
+          </w:rPr>
+          <w:t xml:space="preserve">, scope, and </w:t>
+        </w:r>
+        <w:r>
+          <w:rPr>
+            <w:rFonts w:ascii="Gill Sans MT" w:hAnsi="Gill Sans MT"/>
+            <w:highlight w:val="cyan"/>
+          </w:rPr>
+          <w:t>applicability</w:t>
+        </w:r>
+        <w:r>
+          <w:rPr>
+            <w:rFonts w:ascii="Gill Sans MT" w:hAnsi="Gill Sans MT"/>
+            <w:highlight w:val="cyan"/>
+          </w:rPr>
+          <w:t>/usage</w:t>
+        </w:r>
+      </w:ins>
+    </w:p>
+    <w:p>
+      <w:pPr>
+        <w:pStyle w:val="ListParagraph"/>
+        <w:numPr>
+          <w:ilvl w:val="1"/>
+          <w:numId w:val="1"/>
+        </w:numPr>
+        <w:rPr>
+          <w:ins w:id="8" w:author="Brian W Bush" w:date="2013-05-16T12:06:00Z"/>
+          <w:rFonts w:ascii="Gill Sans MT" w:hAnsi="Gill Sans MT"/>
+          <w:highlight w:val="cyan"/>
+        </w:rPr>
+      </w:pPr>
+      <w:ins w:id="9" w:author="Brian W Bush" w:date="2013-05-16T12:06:00Z">
+        <w:r>
+          <w:rPr>
+            <w:rFonts w:ascii="Gill Sans MT" w:hAnsi="Gill Sans MT"/>
+            <w:highlight w:val="cyan"/>
+          </w:rPr>
+          <w:t>Context and conceptual framework</w:t>
+        </w:r>
+      </w:ins>
+    </w:p>
+    <w:p>
+      <w:pPr>
+        <w:pStyle w:val="ListParagraph"/>
+        <w:numPr>
+          <w:ilvl w:val="1"/>
+          <w:numId w:val="1"/>
+        </w:numPr>
+        <w:rPr>
+          <w:ins w:id="10" w:author="Brian W Bush" w:date="2013-05-16T12:06:00Z"/>
+          <w:rFonts w:ascii="Gill Sans MT" w:hAnsi="Gill Sans MT"/>
+          <w:highlight w:val="cyan"/>
+        </w:rPr>
+      </w:pPr>
+      <w:ins w:id="11" w:author="Brian W Bush" w:date="2013-05-16T12:06:00Z">
+        <w:r>
+          <w:rPr>
+            <w:rFonts w:ascii="Gill Sans MT" w:hAnsi="Gill Sans MT"/>
+            <w:highlight w:val="cyan"/>
+          </w:rPr>
+          <w:t xml:space="preserve">Assumptions (resolution, processes, feedbacks, scenarios, </w:t>
+        </w:r>
+        <w:proofErr w:type="spellStart"/>
+        <w:r>
+          <w:rPr>
+            <w:rFonts w:ascii="Gill Sans MT" w:hAnsi="Gill Sans MT"/>
+            <w:highlight w:val="cyan"/>
+          </w:rPr>
+          <w:t>exogeneities</w:t>
+        </w:r>
+        <w:proofErr w:type="spellEnd"/>
+        <w:r>
+          <w:rPr>
+            <w:rFonts w:ascii="Gill Sans MT" w:hAnsi="Gill Sans MT"/>
+            <w:highlight w:val="cyan"/>
+          </w:rPr>
+          <w:t>)</w:t>
+        </w:r>
+      </w:ins>
+    </w:p>
+    <w:p>
+      <w:pPr>
+        <w:pStyle w:val="ListParagraph"/>
+        <w:numPr>
+          <w:ilvl w:val="1"/>
+          <w:numId w:val="1"/>
+        </w:numPr>
+        <w:rPr>
+          <w:ins w:id="12" w:author="Brian W Bush" w:date="2013-05-16T12:09:00Z"/>
+          <w:rFonts w:ascii="Gill Sans MT" w:hAnsi="Gill Sans MT"/>
+          <w:highlight w:val="cyan"/>
+        </w:rPr>
+      </w:pPr>
+      <w:ins w:id="13" w:author="Brian W Bush" w:date="2013-05-16T12:09:00Z">
+        <w:r>
+          <w:rPr>
+            <w:rFonts w:ascii="Gill Sans MT" w:hAnsi="Gill Sans MT"/>
+            <w:highlight w:val="cyan"/>
+          </w:rPr>
+          <w:t>Inputs</w:t>
+        </w:r>
+      </w:ins>
+    </w:p>
+    <w:p>
+      <w:pPr>
+        <w:pStyle w:val="ListParagraph"/>
+        <w:numPr>
+          <w:ilvl w:val="1"/>
+          <w:numId w:val="1"/>
+        </w:numPr>
+        <w:rPr>
+          <w:ins w:id="14" w:author="Brian W Bush" w:date="2013-05-16T12:09:00Z"/>
+          <w:rFonts w:ascii="Gill Sans MT" w:hAnsi="Gill Sans MT"/>
+          <w:highlight w:val="cyan"/>
+        </w:rPr>
+      </w:pPr>
+      <w:ins w:id="15" w:author="Brian W Bush" w:date="2013-05-16T12:09:00Z">
+        <w:r>
+          <w:rPr>
+            <w:rFonts w:ascii="Gill Sans MT" w:hAnsi="Gill Sans MT"/>
+            <w:highlight w:val="cyan"/>
+          </w:rPr>
+          <w:t>Outputs</w:t>
+        </w:r>
+      </w:ins>
+    </w:p>
+    <w:p>
+      <w:pPr>
+        <w:pStyle w:val="ListParagraph"/>
+        <w:numPr>
+          <w:ilvl w:val="1"/>
+          <w:numId w:val="1"/>
+        </w:numPr>
+        <w:rPr>
+          <w:ins w:id="16" w:author="Brian W Bush" w:date="2013-05-16T12:09:00Z"/>
+          <w:rFonts w:ascii="Gill Sans MT" w:hAnsi="Gill Sans MT"/>
+          <w:highlight w:val="cyan"/>
+        </w:rPr>
+      </w:pPr>
+      <w:ins w:id="17" w:author="Brian W Bush" w:date="2013-05-16T12:09:00Z">
+        <w:r>
+          <w:rPr>
+            <w:rFonts w:ascii="Gill Sans MT" w:hAnsi="Gill Sans MT"/>
+            <w:highlight w:val="cyan"/>
+          </w:rPr>
+          <w:t>Calibration</w:t>
+        </w:r>
+      </w:ins>
+    </w:p>
+    <w:p>
+      <w:pPr>
+        <w:pStyle w:val="ListParagraph"/>
+        <w:numPr>
+          <w:ilvl w:val="1"/>
+          <w:numId w:val="1"/>
+        </w:numPr>
+        <w:rPr>
+          <w:ins w:id="18" w:author="Brian W Bush" w:date="2013-05-16T12:09:00Z"/>
+          <w:rFonts w:ascii="Gill Sans MT" w:hAnsi="Gill Sans MT"/>
+          <w:highlight w:val="cyan"/>
+        </w:rPr>
+      </w:pPr>
+      <w:ins w:id="19" w:author="Brian W Bush" w:date="2013-05-16T12:09:00Z">
+        <w:r>
+          <w:rPr>
+            <w:rFonts w:ascii="Gill Sans MT" w:hAnsi="Gill Sans MT"/>
+            <w:highlight w:val="cyan"/>
+          </w:rPr>
+          <w:t>Validation</w:t>
+        </w:r>
+      </w:ins>
+    </w:p>
+    <w:p>
+      <w:pPr>
+        <w:pStyle w:val="ListParagraph"/>
+        <w:numPr>
+          <w:ilvl w:val="1"/>
+          <w:numId w:val="1"/>
+        </w:numPr>
+        <w:rPr>
+          <w:rFonts w:ascii="Gill Sans MT" w:hAnsi="Gill Sans MT"/>
+          <w:highlight w:val="cyan"/>
+        </w:rPr>
+      </w:pPr>
+      <w:ins w:id="20" w:author="Brian W Bush" w:date="2013-05-16T12:09:00Z">
+        <w:r>
+          <w:rPr>
+            <w:rFonts w:ascii="Gill Sans MT" w:hAnsi="Gill Sans MT"/>
+            <w:highlight w:val="cyan"/>
+          </w:rPr>
+          <w:t>Sensitivities</w:t>
+        </w:r>
+      </w:ins>
+    </w:p>
+    <w:p>
+      <w:pPr>
+        <w:pStyle w:val="ListParagraph"/>
+        <w:numPr>
+          <w:ilvl w:val="0"/>
+          <w:numId w:val="1"/>
+        </w:numPr>
+        <w:rPr>
+          <w:rFonts w:ascii="Gill Sans MT" w:hAnsi="Gill Sans MT"/>
+        </w:rPr>
+      </w:pPr>
+      <w:r>
+        <w:rPr>
+          <w:rFonts w:ascii="Gill Sans MT" w:hAnsi="Gill Sans MT"/>
+        </w:rPr>
+        <w:t>General r</w:t>
+      </w:r>
+      <w:r>
+        <w:rPr>
+          <w:rFonts w:ascii="Gill Sans MT" w:hAnsi="Gill Sans MT"/>
+        </w:rPr>
+        <w:t>easonableness of metrics from canned scenarios</w:t>
+      </w:r>
+      <w:r>
+        <w:rPr>
+          <w:rFonts w:ascii="Gill Sans MT" w:hAnsi="Gill Sans MT"/>
+        </w:rPr>
+        <w:t xml:space="preserve">, </w:t>
+      </w:r>
+      <w:commentRangeStart w:id="21"/>
+      <w:commentRangeStart w:id="22"/>
+      <w:r>
+        <w:rPr>
+          <w:rFonts w:ascii="Gill Sans MT" w:hAnsi="Gill Sans MT"/>
+        </w:rPr>
+        <w:t>including</w:t>
+      </w:r>
+      <w:commentRangeEnd w:id="21"/>
+      <w:r>
+        <w:rPr>
+          <w:rStyle w:val="CommentReference"/>
+        </w:rPr>
+        <w:commentReference w:id="21"/>
+      </w:r>
+      <w:commentRangeEnd w:id="22"/>
+      <w:r>
+        <w:rPr>
+          <w:rStyle w:val="CommentReference"/>
+        </w:rPr>
+        <w:commentReference w:id="22"/>
+      </w:r>
+    </w:p>
+    <w:p>
+      <w:pPr>
+        <w:pStyle w:val="ListParagraph"/>
+        <w:numPr>
+          <w:ilvl w:val="1"/>
+          <w:numId w:val="1"/>
+        </w:numPr>
+        <w:rPr>
+          <w:rFonts w:ascii="Gill Sans MT" w:hAnsi="Gill Sans MT"/>
+          <w:highlight w:val="green"/>
+        </w:rPr>
+      </w:pPr>
+      <w:r>
+        <w:rPr>
+          <w:rFonts w:ascii="Gill Sans MT" w:hAnsi="Gill Sans MT"/>
+          <w:highlight w:val="green"/>
+        </w:rPr>
+        <w:t>Per capita consumption and shortfalls</w:t>
+      </w:r>
+    </w:p>
+    <w:p>
+      <w:pPr>
+        <w:pStyle w:val="ListParagraph"/>
+        <w:numPr>
+          <w:ilvl w:val="1"/>
+          <w:numId w:val="1"/>
+        </w:numPr>
+        <w:rPr>
+          <w:rFonts w:ascii="Gill Sans MT" w:hAnsi="Gill Sans MT"/>
+          <w:highlight w:val="green"/>
+        </w:rPr>
+      </w:pPr>
+      <w:r>
+        <w:rPr>
+          <w:rFonts w:ascii="Gill Sans MT" w:hAnsi="Gill Sans MT"/>
+          <w:highlight w:val="green"/>
+        </w:rPr>
+        <w:t>Land usage</w:t>
+      </w:r>
+    </w:p>
+    <w:p>
+      <w:pPr>
+        <w:pStyle w:val="ListParagraph"/>
+        <w:numPr>
+          <w:ilvl w:val="1"/>
+          <w:numId w:val="1"/>
+        </w:numPr>
+        <w:rPr>
+          <w:rFonts w:ascii="Gill Sans MT" w:hAnsi="Gill Sans MT"/>
+          <w:highlight w:val="green"/>
+        </w:rPr>
+      </w:pPr>
+      <w:r>
+        <w:rPr>
+          <w:rFonts w:ascii="Gill Sans MT" w:hAnsi="Gill Sans MT"/>
+          <w:highlight w:val="green"/>
+        </w:rPr>
+        <w:t>International trade flows</w:t>
+      </w:r>
+    </w:p>
+    <w:p>
+      <w:pPr>
+        <w:pStyle w:val="ListParagraph"/>
+        <w:numPr>
+          <w:ilvl w:val="1"/>
+          <w:numId w:val="1"/>
+        </w:numPr>
+        <w:rPr>
+          <w:rFonts w:ascii="Gill Sans MT" w:hAnsi="Gill Sans MT"/>
+          <w:highlight w:val="green"/>
+        </w:rPr>
+      </w:pPr>
+      <w:r>
+        <w:rPr>
+          <w:rFonts w:ascii="Gill Sans MT" w:hAnsi="Gill Sans MT"/>
+          <w:highlight w:val="green"/>
+        </w:rPr>
+        <w:t>Ratio of v</w:t>
+      </w:r>
+      <w:r>
+        <w:rPr>
+          <w:rFonts w:ascii="Gill Sans MT" w:hAnsi="Gill Sans MT"/>
+          <w:highlight w:val="green"/>
+        </w:rPr>
+        <w:t xml:space="preserve">egetable </w:t>
+      </w:r>
+      <w:r>
+        <w:rPr>
+          <w:rFonts w:ascii="Gill Sans MT" w:hAnsi="Gill Sans MT"/>
+          <w:highlight w:val="green"/>
+        </w:rPr>
+        <w:t>to</w:t>
+      </w:r>
+      <w:r>
+        <w:rPr>
+          <w:rFonts w:ascii="Gill Sans MT" w:hAnsi="Gill Sans MT"/>
+          <w:highlight w:val="green"/>
+        </w:rPr>
+        <w:t xml:space="preserve"> animal products</w:t>
+      </w:r>
+    </w:p>
+    <w:p>
+      <w:pPr>
+        <w:pStyle w:val="ListParagraph"/>
+        <w:numPr>
+          <w:ilvl w:val="0"/>
+          <w:numId w:val="1"/>
+        </w:numPr>
+        <w:rPr>
+          <w:rFonts w:ascii="Gill Sans MT" w:hAnsi="Gill Sans MT"/>
+        </w:rPr>
+      </w:pPr>
+      <w:r>
+        <w:rPr>
+          <w:rFonts w:ascii="Gill Sans MT" w:hAnsi="Gill Sans MT"/>
+        </w:rPr>
+        <w:t xml:space="preserve">Reasonableness of system behavior, </w:t>
+      </w:r>
+      <w:commentRangeStart w:id="23"/>
+      <w:commentRangeStart w:id="24"/>
+      <w:r>
+        <w:rPr>
+          <w:rFonts w:ascii="Gill Sans MT" w:hAnsi="Gill Sans MT"/>
+        </w:rPr>
+        <w:t>including</w:t>
+      </w:r>
+      <w:commentRangeEnd w:id="23"/>
+      <w:r>
+        <w:rPr>
+          <w:rStyle w:val="CommentReference"/>
+        </w:rPr>
+        <w:commentReference w:id="23"/>
+      </w:r>
+      <w:commentRangeEnd w:id="24"/>
+      <w:r>
+        <w:rPr>
+          <w:rStyle w:val="CommentReference"/>
+        </w:rPr>
+        <w:commentReference w:id="24"/>
+      </w:r>
+    </w:p>
+    <w:p>
+      <w:pPr>
+        <w:pStyle w:val="ListParagraph"/>
+        <w:numPr>
+          <w:ilvl w:val="1"/>
+          <w:numId w:val="1"/>
+        </w:numPr>
+        <w:rPr>
+          <w:rFonts w:ascii="Gill Sans MT" w:hAnsi="Gill Sans MT"/>
+          <w:highlight w:val="cyan"/>
+        </w:rPr>
+      </w:pPr>
+      <w:r>
+        <w:rPr>
+          <w:rFonts w:ascii="Gill Sans MT" w:hAnsi="Gill Sans MT"/>
+          <w:highlight w:val="cyan"/>
+        </w:rPr>
+        <w:t>Directionality of trends in response to input parameter changes</w:t>
+      </w:r>
+    </w:p>
+    <w:p>
+      <w:pPr>
+        <w:pStyle w:val="ListParagraph"/>
+        <w:numPr>
+          <w:ilvl w:val="1"/>
+          <w:numId w:val="1"/>
+        </w:numPr>
+        <w:rPr>
+          <w:rFonts w:ascii="Gill Sans MT" w:hAnsi="Gill Sans MT"/>
+          <w:highlight w:val="cyan"/>
+        </w:rPr>
+      </w:pPr>
+      <w:r>
+        <w:rPr>
+          <w:rFonts w:ascii="Gill Sans MT" w:hAnsi="Gill Sans MT"/>
+          <w:highlight w:val="cyan"/>
+        </w:rPr>
+        <w:t>Response to perturbations (</w:t>
+      </w:r>
+      <w:r>
+        <w:rPr>
+          <w:rFonts w:ascii="Gill Sans MT" w:hAnsi="Gill Sans MT"/>
+          <w:highlight w:val="cyan"/>
+        </w:rPr>
+        <w:t xml:space="preserve">pulse, </w:t>
+      </w:r>
+      <w:r>
+        <w:rPr>
+          <w:rFonts w:ascii="Gill Sans MT" w:hAnsi="Gill Sans MT"/>
+          <w:highlight w:val="cyan"/>
+        </w:rPr>
+        <w:t>steps, ramps, etc.)</w:t>
+      </w:r>
+      <w:r>
+        <w:rPr>
+          <w:rFonts w:ascii="Gill Sans MT" w:hAnsi="Gill Sans MT"/>
+          <w:highlight w:val="cyan"/>
+        </w:rPr>
+        <w:t>, especially</w:t>
+      </w:r>
+    </w:p>
+    <w:p>
+      <w:pPr>
+        <w:pStyle w:val="ListParagraph"/>
+        <w:numPr>
+          <w:ilvl w:val="2"/>
+          <w:numId w:val="1"/>
+        </w:numPr>
+        <w:rPr>
+          <w:rFonts w:ascii="Gill Sans MT" w:hAnsi="Gill Sans MT"/>
+          <w:highlight w:val="cyan"/>
+        </w:rPr>
+      </w:pPr>
+      <w:r>
+        <w:rPr>
+          <w:rFonts w:ascii="Gill Sans MT" w:hAnsi="Gill Sans MT"/>
+          <w:highlight w:val="cyan"/>
+        </w:rPr>
+        <w:t>Stability or instability</w:t>
+      </w:r>
+    </w:p>
+    <w:p>
+      <w:pPr>
+        <w:pStyle w:val="ListParagraph"/>
+        <w:numPr>
+          <w:ilvl w:val="2"/>
+          <w:numId w:val="1"/>
+        </w:numPr>
+        <w:rPr>
+          <w:rFonts w:ascii="Gill Sans MT" w:hAnsi="Gill Sans MT"/>
+          <w:highlight w:val="cyan"/>
+        </w:rPr>
+      </w:pPr>
+      <w:r>
+        <w:rPr>
+          <w:rFonts w:ascii="Gill Sans MT" w:hAnsi="Gill Sans MT"/>
+          <w:highlight w:val="cyan"/>
+        </w:rPr>
+        <w:t>Time scales of responses and intensity of damping</w:t>
+      </w:r>
+    </w:p>
+    <w:p>
+      <w:pPr>
+        <w:pStyle w:val="ListParagraph"/>
+        <w:numPr>
+          <w:ilvl w:val="1"/>
+          <w:numId w:val="1"/>
+        </w:numPr>
+        <w:rPr>
+          <w:rFonts w:ascii="Gill Sans MT" w:hAnsi="Gill Sans MT"/>
+          <w:highlight w:val="cyan"/>
+        </w:rPr>
+      </w:pPr>
+      <w:r>
+        <w:rPr>
+          <w:rFonts w:ascii="Gill Sans MT" w:hAnsi="Gill Sans MT"/>
+          <w:highlight w:val="cyan"/>
+        </w:rPr>
+        <w:t>Stability of steady-state if inputs are appropriate</w:t>
+      </w:r>
+    </w:p>
+    <w:p>
+      <w:pPr>
+        <w:pStyle w:val="ListParagraph"/>
+        <w:numPr>
+          <w:ilvl w:val="1"/>
+          <w:numId w:val="1"/>
+        </w:numPr>
+        <w:rPr>
+          <w:rFonts w:ascii="Gill Sans MT" w:hAnsi="Gill Sans MT"/>
+          <w:highlight w:val="yellow"/>
+        </w:rPr>
+      </w:pPr>
+      <w:r>
+        <w:rPr>
+          <w:rFonts w:ascii="Gill Sans MT" w:hAnsi="Gill Sans MT"/>
+          <w:highlight w:val="yellow"/>
+        </w:rPr>
+        <w:t>Extreme value testing for basic metrics</w:t>
+      </w:r>
+    </w:p>
+    <w:p>
+      <w:pPr>
+        <w:pStyle w:val="ListParagraph"/>
+        <w:numPr>
+          <w:ilvl w:val="1"/>
+          <w:numId w:val="1"/>
+        </w:numPr>
+        <w:rPr>
+          <w:rFonts w:ascii="Gill Sans MT" w:hAnsi="Gill Sans MT"/>
+          <w:highlight w:val="yellow"/>
+        </w:rPr>
+      </w:pPr>
+      <w:r>
+        <w:rPr>
+          <w:rFonts w:ascii="Gill Sans MT" w:hAnsi="Gill Sans MT"/>
+          <w:highlight w:val="yellow"/>
+        </w:rPr>
+        <w:t>Non-negative stocks should stay positive</w:t>
+      </w:r>
+    </w:p>
+    <w:p>
+      <w:pPr>
+        <w:pStyle w:val="ListParagraph"/>
+        <w:numPr>
+          <w:ilvl w:val="1"/>
+          <w:numId w:val="1"/>
+        </w:numPr>
+        <w:rPr>
+          <w:rFonts w:ascii="Gill Sans MT" w:hAnsi="Gill Sans MT"/>
+          <w:highlight w:val="yellow"/>
+        </w:rPr>
+      </w:pPr>
+      <w:r>
+        <w:rPr>
+          <w:rFonts w:ascii="Gill Sans MT" w:hAnsi="Gill Sans MT"/>
+          <w:highlight w:val="yellow"/>
+        </w:rPr>
+        <w:t>Independent variable in lookup functions stays within the domain of the function</w:t>
+      </w:r>
+    </w:p>
+    <w:p>
+      <w:pPr>
+        <w:pStyle w:val="ListParagraph"/>
+        <w:numPr>
+          <w:ilvl w:val="0"/>
+          <w:numId w:val="1"/>
+        </w:numPr>
+        <w:rPr>
+          <w:rFonts w:ascii="Gill Sans MT" w:hAnsi="Gill Sans MT"/>
+          <w:highlight w:val="cyan"/>
+          <w:rPrChange w:id="25" w:author="Brian W Bush" w:date="2013-05-16T12:00:00Z">
+            <w:rPr>
+              <w:rFonts w:ascii="Gill Sans MT" w:hAnsi="Gill Sans MT"/>
+              <w:highlight w:val="green"/>
+            </w:rPr>
+          </w:rPrChange>
+        </w:rPr>
+      </w:pPr>
+      <w:r>
+        <w:rPr>
+          <w:rFonts w:ascii="Gill Sans MT" w:hAnsi="Gill Sans MT"/>
+          <w:highlight w:val="green"/>
+        </w:rPr>
+        <w:t xml:space="preserve">Packaging of the model and data files for release, including license </w:t>
+      </w:r>
+      <w:commentRangeStart w:id="26"/>
+      <w:r>
+        <w:rPr>
+          <w:rFonts w:ascii="Gill Sans MT" w:hAnsi="Gill Sans MT"/>
+          <w:highlight w:val="green"/>
+        </w:rPr>
+        <w:t>files</w:t>
+      </w:r>
+      <w:commentRangeEnd w:id="26"/>
+      <w:r>
+        <w:rPr>
+          <w:rStyle w:val="CommentReference"/>
+          <w:highlight w:val="green"/>
+        </w:rPr>
+        <w:commentReference w:id="26"/>
       </w:r>
     </w:p>
     <w:p>
@@ -129,7 +1082,7 @@
         <w:rPr>
           <w:rFonts w:ascii="Gill Sans MT" w:hAnsi="Gill Sans MT"/>
         </w:rPr>
-        <w:t>The following items are in scope:</w:t>
+        <w:t>The following items are out of scope:</w:t>
       </w:r>
     </w:p>
     <w:p>
@@ -147,13 +1100,7 @@
         <w:rPr>
           <w:rFonts w:ascii="Gill Sans MT" w:hAnsi="Gill Sans MT"/>
         </w:rPr>
-        <w:t>Accuracy of the equations in the model</w:t>
-      </w:r>
-      <w:r>
-        <w:rPr>
-          <w:rFonts w:ascii="Gill Sans MT" w:hAnsi="Gill Sans MT"/>
-        </w:rPr>
-        <w:t xml:space="preserve"> </w:t>
+        <w:t>Overall design of the model</w:t>
       </w:r>
     </w:p>
     <w:p>
@@ -171,7 +1118,7 @@
         <w:rPr>
           <w:rFonts w:ascii="Gill Sans MT" w:hAnsi="Gill Sans MT"/>
         </w:rPr>
-        <w:t>Consistency of units of measure</w:t>
+        <w:t>Formulation of feedback</w:t>
       </w:r>
     </w:p>
     <w:p>
@@ -189,7 +1136,7 @@
         <w:rPr>
           <w:rFonts w:ascii="Gill Sans MT" w:hAnsi="Gill Sans MT"/>
         </w:rPr>
-        <w:t>Appropriateness of the variable names</w:t>
+        <w:t>Verification of input data</w:t>
       </w:r>
     </w:p>
     <w:p>
@@ -207,25 +1154,7 @@
         <w:rPr>
           <w:rFonts w:ascii="Gill Sans MT" w:hAnsi="Gill Sans MT"/>
         </w:rPr>
-        <w:t>N</w:t>
-      </w:r>
-      <w:r>
-        <w:rPr>
-          <w:rFonts w:ascii="Gill Sans MT" w:hAnsi="Gill Sans MT"/>
-        </w:rPr>
-        <w:t>o fudge factors</w:t>
-      </w:r>
-      <w:r>
-        <w:rPr>
-          <w:rFonts w:ascii="Gill Sans MT" w:hAnsi="Gill Sans MT"/>
-        </w:rPr>
-        <w:t xml:space="preserve"> </w:t>
-      </w:r>
-      <w:r>
-        <w:rPr>
-          <w:rFonts w:ascii="Gill Sans MT" w:hAnsi="Gill Sans MT"/>
-        </w:rPr>
-        <w:t>, unless there is a clear justification for them in terms of deficiencies in input data and modeling assumptions</w:t>
+        <w:t>Validation against historical data</w:t>
       </w:r>
     </w:p>
     <w:p>
@@ -243,79 +1172,7 @@
         <w:rPr>
           <w:rFonts w:ascii="Gill Sans MT" w:hAnsi="Gill Sans MT"/>
         </w:rPr>
-        <w:t>Usability and functionality of the user interface</w:t>
-      </w:r>
-    </w:p>
-    <w:p>
-      <w:pPr>
-        <w:pStyle w:val="ListParagraph"/>
-        <w:numPr>
-          <w:ilvl w:val="1"/>
-          <w:numId w:val="1"/>
-        </w:numPr>
-        <w:rPr>
-          <w:rFonts w:ascii="Gill Sans MT" w:hAnsi="Gill Sans MT"/>
-        </w:rPr>
-      </w:pPr>
-      <w:r>
-        <w:rPr>
-          <w:rFonts w:ascii="Gill Sans MT" w:hAnsi="Gill Sans MT"/>
-        </w:rPr>
-        <w:t>Accuracy of labels</w:t>
-      </w:r>
-    </w:p>
-    <w:p>
-      <w:pPr>
-        <w:pStyle w:val="ListParagraph"/>
-        <w:numPr>
-          <w:ilvl w:val="1"/>
-          <w:numId w:val="1"/>
-        </w:numPr>
-        <w:rPr>
-          <w:rFonts w:ascii="Gill Sans MT" w:hAnsi="Gill Sans MT"/>
-        </w:rPr>
-      </w:pPr>
-      <w:r>
-        <w:rPr>
-          <w:rFonts w:ascii="Gill Sans MT" w:hAnsi="Gill Sans MT"/>
-        </w:rPr>
-        <w:t>Behavior and ranges on controls</w:t>
-      </w:r>
-    </w:p>
-    <w:p>
-      <w:pPr>
-        <w:pStyle w:val="ListParagraph"/>
-        <w:numPr>
-          <w:ilvl w:val="1"/>
-          <w:numId w:val="1"/>
-        </w:numPr>
-        <w:rPr>
-          <w:rFonts w:ascii="Gill Sans MT" w:hAnsi="Gill Sans MT"/>
-        </w:rPr>
-      </w:pPr>
-      <w:r>
-        <w:rPr>
-          <w:rFonts w:ascii="Gill Sans MT" w:hAnsi="Gill Sans MT"/>
-        </w:rPr>
-        <w:t>Clarity of graphs</w:t>
-      </w:r>
-    </w:p>
-    <w:p>
-      <w:pPr>
-        <w:pStyle w:val="ListParagraph"/>
-        <w:numPr>
-          <w:ilvl w:val="1"/>
-          <w:numId w:val="1"/>
-        </w:numPr>
-        <w:rPr>
-          <w:rFonts w:ascii="Gill Sans MT" w:hAnsi="Gill Sans MT"/>
-        </w:rPr>
-      </w:pPr>
-      <w:r>
-        <w:rPr>
-          <w:rFonts w:ascii="Gill Sans MT" w:hAnsi="Gill Sans MT"/>
-        </w:rPr>
-        <w:t>Sufficiency and ability to run and interpret interesting scenarios</w:t>
+        <w:t>Comparison against results and publications of other models</w:t>
       </w:r>
     </w:p>
     <w:p>
@@ -327,13 +1184,15 @@
         </w:numPr>
         <w:rPr>
           <w:rFonts w:ascii="Gill Sans MT" w:hAnsi="Gill Sans MT"/>
-        </w:rPr>
-      </w:pPr>
-      <w:r>
-        <w:rPr>
-          <w:rFonts w:ascii="Gill Sans MT" w:hAnsi="Gill Sans MT"/>
-        </w:rPr>
-        <w:t>Accuracy, clarity, usability of the documentation and tutorials</w:t>
+          <w:highlight w:val="yellow"/>
+        </w:rPr>
+      </w:pPr>
+      <w:r>
+        <w:rPr>
+          <w:rFonts w:ascii="Gill Sans MT" w:hAnsi="Gill Sans MT"/>
+          <w:highlight w:val="yellow"/>
+        </w:rPr>
+        <w:t>Sensitivity analysis</w:t>
       </w:r>
     </w:p>
     <w:p>
@@ -345,129 +1204,15 @@
         </w:numPr>
         <w:rPr>
           <w:rFonts w:ascii="Gill Sans MT" w:hAnsi="Gill Sans MT"/>
-        </w:rPr>
-      </w:pPr>
-      <w:r>
-        <w:rPr>
-          <w:rFonts w:ascii="Gill Sans MT" w:hAnsi="Gill Sans MT"/>
-        </w:rPr>
-        <w:t>General r</w:t>
-      </w:r>
-      <w:r>
-        <w:rPr>
-          <w:rFonts w:ascii="Gill Sans MT" w:hAnsi="Gill Sans MT"/>
-        </w:rPr>
-        <w:t>easonableness of metrics from canned scenarios</w:t>
-      </w:r>
-      <w:r>
-        <w:rPr>
-          <w:rFonts w:ascii="Gill Sans MT" w:hAnsi="Gill Sans MT"/>
-        </w:rPr>
-        <w:t xml:space="preserve">, </w:t>
-      </w:r>
-      <w:commentRangeStart w:id="1"/>
-      <w:r>
-        <w:rPr>
-          <w:rFonts w:ascii="Gill Sans MT" w:hAnsi="Gill Sans MT"/>
-        </w:rPr>
-        <w:t>including</w:t>
-      </w:r>
-      <w:commentRangeEnd w:id="1"/>
-      <w:r>
-        <w:rPr>
-          <w:rStyle w:val="CommentReference"/>
-        </w:rPr>
-        <w:commentReference w:id="1"/>
-      </w:r>
-    </w:p>
-    <w:p>
-      <w:pPr>
-        <w:pStyle w:val="ListParagraph"/>
-        <w:numPr>
-          <w:ilvl w:val="1"/>
-          <w:numId w:val="1"/>
-        </w:numPr>
-        <w:rPr>
-          <w:rFonts w:ascii="Gill Sans MT" w:hAnsi="Gill Sans MT"/>
-        </w:rPr>
-      </w:pPr>
-      <w:r>
-        <w:rPr>
-          <w:rFonts w:ascii="Gill Sans MT" w:hAnsi="Gill Sans MT"/>
-        </w:rPr>
-        <w:t>Per capita consumption and shortfalls</w:t>
-      </w:r>
-    </w:p>
-    <w:p>
-      <w:pPr>
-        <w:pStyle w:val="ListParagraph"/>
-        <w:numPr>
-          <w:ilvl w:val="1"/>
-          <w:numId w:val="1"/>
-        </w:numPr>
-        <w:rPr>
-          <w:rFonts w:ascii="Gill Sans MT" w:hAnsi="Gill Sans MT"/>
-        </w:rPr>
-      </w:pPr>
-      <w:r>
-        <w:rPr>
-          <w:rFonts w:ascii="Gill Sans MT" w:hAnsi="Gill Sans MT"/>
-        </w:rPr>
-        <w:t>Land usage</w:t>
-      </w:r>
-    </w:p>
-    <w:p>
-      <w:pPr>
-        <w:pStyle w:val="ListParagraph"/>
-        <w:numPr>
-          <w:ilvl w:val="1"/>
-          <w:numId w:val="1"/>
-        </w:numPr>
-        <w:rPr>
-          <w:rFonts w:ascii="Gill Sans MT" w:hAnsi="Gill Sans MT"/>
-        </w:rPr>
-      </w:pPr>
-      <w:r>
-        <w:rPr>
-          <w:rFonts w:ascii="Gill Sans MT" w:hAnsi="Gill Sans MT"/>
-        </w:rPr>
-        <w:t>International trade flows</w:t>
-      </w:r>
-    </w:p>
-    <w:p>
-      <w:pPr>
-        <w:pStyle w:val="ListParagraph"/>
-        <w:numPr>
-          <w:ilvl w:val="1"/>
-          <w:numId w:val="1"/>
-        </w:numPr>
-        <w:rPr>
-          <w:rFonts w:ascii="Gill Sans MT" w:hAnsi="Gill Sans MT"/>
-        </w:rPr>
-      </w:pPr>
-      <w:r>
-        <w:rPr>
-          <w:rFonts w:ascii="Gill Sans MT" w:hAnsi="Gill Sans MT"/>
-        </w:rPr>
-        <w:t>Ratio of v</w:t>
-      </w:r>
-      <w:r>
-        <w:rPr>
-          <w:rFonts w:ascii="Gill Sans MT" w:hAnsi="Gill Sans MT"/>
-        </w:rPr>
-        <w:t xml:space="preserve">egetable </w:t>
-      </w:r>
-      <w:r>
-        <w:rPr>
-          <w:rFonts w:ascii="Gill Sans MT" w:hAnsi="Gill Sans MT"/>
-        </w:rPr>
-        <w:t>to</w:t>
-      </w:r>
-      <w:r>
-        <w:rPr>
-          <w:rFonts w:ascii="Gill Sans MT" w:hAnsi="Gill Sans MT"/>
-        </w:rPr>
-        <w:t xml:space="preserve"> animal products</w:t>
+          <w:highlight w:val="yellow"/>
+        </w:rPr>
+      </w:pPr>
+      <w:r>
+        <w:rPr>
+          <w:rFonts w:ascii="Gill Sans MT" w:hAnsi="Gill Sans MT"/>
+          <w:highlight w:val="yellow"/>
+        </w:rPr>
+        <w:t>Comprehensive extreme value testing</w:t>
       </w:r>
     </w:p>
     <w:p>
@@ -485,390 +1230,30 @@
         <w:rPr>
           <w:rFonts w:ascii="Gill Sans MT" w:hAnsi="Gill Sans MT"/>
         </w:rPr>
-        <w:t xml:space="preserve">Reasonableness of system behavior, </w:t>
-      </w:r>
-      <w:commentRangeStart w:id="2"/>
-      <w:r>
-        <w:rPr>
-          <w:rFonts w:ascii="Gill Sans MT" w:hAnsi="Gill Sans MT"/>
-        </w:rPr>
-        <w:t>including</w:t>
-      </w:r>
-      <w:commentRangeEnd w:id="2"/>
-      <w:r>
-        <w:rPr>
-          <w:rStyle w:val="CommentReference"/>
-        </w:rPr>
-        <w:commentReference w:id="2"/>
-      </w:r>
-    </w:p>
-    <w:p>
-      <w:pPr>
-        <w:pStyle w:val="ListParagraph"/>
-        <w:numPr>
-          <w:ilvl w:val="1"/>
-          <w:numId w:val="1"/>
-        </w:numPr>
-        <w:rPr>
-          <w:rFonts w:ascii="Gill Sans MT" w:hAnsi="Gill Sans MT"/>
-        </w:rPr>
-      </w:pPr>
-      <w:r>
-        <w:rPr>
-          <w:rFonts w:ascii="Gill Sans MT" w:hAnsi="Gill Sans MT"/>
-        </w:rPr>
-        <w:t>Directionality of trends in response to input parameter changes</w:t>
-      </w:r>
-    </w:p>
-    <w:p>
-      <w:pPr>
-        <w:pStyle w:val="ListParagraph"/>
-        <w:numPr>
-          <w:ilvl w:val="1"/>
-          <w:numId w:val="1"/>
-        </w:numPr>
-        <w:rPr>
-          <w:rFonts w:ascii="Gill Sans MT" w:hAnsi="Gill Sans MT"/>
-        </w:rPr>
-      </w:pPr>
-      <w:r>
-        <w:rPr>
-          <w:rFonts w:ascii="Gill Sans MT" w:hAnsi="Gill Sans MT"/>
-        </w:rPr>
-        <w:t>Response to perturbations (</w:t>
-      </w:r>
-      <w:r>
-        <w:rPr>
-          <w:rFonts w:ascii="Gill Sans MT" w:hAnsi="Gill Sans MT"/>
-        </w:rPr>
-        <w:t xml:space="preserve">pulse, </w:t>
-      </w:r>
-      <w:r>
-        <w:rPr>
-          <w:rFonts w:ascii="Gill Sans MT" w:hAnsi="Gill Sans MT"/>
-        </w:rPr>
-        <w:t>steps, ramps, etc.)</w:t>
-      </w:r>
-      <w:r>
-        <w:rPr>
-          <w:rFonts w:ascii="Gill Sans MT" w:hAnsi="Gill Sans MT"/>
-        </w:rPr>
-        <w:t>, especially</w:t>
-      </w:r>
-    </w:p>
-    <w:p>
-      <w:pPr>
-        <w:pStyle w:val="ListParagraph"/>
-        <w:numPr>
-          <w:ilvl w:val="2"/>
-          <w:numId w:val="1"/>
-        </w:numPr>
-        <w:rPr>
-          <w:rFonts w:ascii="Gill Sans MT" w:hAnsi="Gill Sans MT"/>
-        </w:rPr>
-      </w:pPr>
-      <w:r>
-        <w:rPr>
-          <w:rFonts w:ascii="Gill Sans MT" w:hAnsi="Gill Sans MT"/>
-        </w:rPr>
-        <w:t>Stability or instability</w:t>
-      </w:r>
-    </w:p>
-    <w:p>
-      <w:pPr>
-        <w:pStyle w:val="ListParagraph"/>
-        <w:numPr>
-          <w:ilvl w:val="2"/>
-          <w:numId w:val="1"/>
-        </w:numPr>
-        <w:rPr>
-          <w:rFonts w:ascii="Gill Sans MT" w:hAnsi="Gill Sans MT"/>
-        </w:rPr>
-      </w:pPr>
-      <w:r>
-        <w:rPr>
-          <w:rFonts w:ascii="Gill Sans MT" w:hAnsi="Gill Sans MT"/>
-        </w:rPr>
-        <w:t>Time scales of responses and intensity of damping</w:t>
-      </w:r>
-    </w:p>
-    <w:p>
-      <w:pPr>
-        <w:pStyle w:val="ListParagraph"/>
-        <w:numPr>
-          <w:ilvl w:val="1"/>
-          <w:numId w:val="1"/>
-        </w:numPr>
-        <w:rPr>
-          <w:rFonts w:ascii="Gill Sans MT" w:hAnsi="Gill Sans MT"/>
-        </w:rPr>
-      </w:pPr>
-      <w:r>
-        <w:rPr>
-          <w:rFonts w:ascii="Gill Sans MT" w:hAnsi="Gill Sans MT"/>
-        </w:rPr>
-        <w:t>Stability of steady-state if inputs are appropriate</w:t>
-      </w:r>
-    </w:p>
-    <w:p>
-      <w:pPr>
-        <w:pStyle w:val="ListParagraph"/>
-        <w:numPr>
-          <w:ilvl w:val="1"/>
-          <w:numId w:val="1"/>
-        </w:numPr>
-        <w:rPr>
-          <w:rFonts w:ascii="Gill Sans MT" w:hAnsi="Gill Sans MT"/>
-        </w:rPr>
-      </w:pPr>
-      <w:r>
-        <w:rPr>
-          <w:rFonts w:ascii="Gill Sans MT" w:hAnsi="Gill Sans MT"/>
-        </w:rPr>
-        <w:t>Extreme value testing for basic metrics</w:t>
-      </w:r>
-    </w:p>
-    <w:p>
-      <w:pPr>
-        <w:pStyle w:val="ListParagraph"/>
-        <w:numPr>
-          <w:ilvl w:val="1"/>
-          <w:numId w:val="1"/>
-        </w:numPr>
-        <w:rPr>
-          <w:rFonts w:ascii="Gill Sans MT" w:hAnsi="Gill Sans MT"/>
-        </w:rPr>
-      </w:pPr>
-      <w:r>
-        <w:rPr>
-          <w:rFonts w:ascii="Gill Sans MT" w:hAnsi="Gill Sans MT"/>
-        </w:rPr>
-        <w:t>Non-negative stocks should stay positive</w:t>
-      </w:r>
-    </w:p>
-    <w:p>
-      <w:pPr>
-        <w:pStyle w:val="ListParagraph"/>
-        <w:numPr>
-          <w:ilvl w:val="1"/>
-          <w:numId w:val="1"/>
-        </w:numPr>
-        <w:rPr>
-          <w:rFonts w:ascii="Gill Sans MT" w:hAnsi="Gill Sans MT"/>
-        </w:rPr>
-      </w:pPr>
-      <w:r>
-        <w:rPr>
-          <w:rFonts w:ascii="Gill Sans MT" w:hAnsi="Gill Sans MT"/>
-        </w:rPr>
-        <w:t>Independent variable in lookup functions stays within the domain of the function</w:t>
-      </w:r>
-    </w:p>
-    <w:p>
-      <w:pPr>
-        <w:pStyle w:val="ListParagraph"/>
-        <w:numPr>
-          <w:ilvl w:val="0"/>
-          <w:numId w:val="1"/>
-        </w:numPr>
-        <w:rPr>
-          <w:rFonts w:ascii="Gill Sans MT" w:hAnsi="Gill Sans MT"/>
-        </w:rPr>
-      </w:pPr>
-      <w:r>
-        <w:rPr>
-          <w:rFonts w:ascii="Gill Sans MT" w:hAnsi="Gill Sans MT"/>
-        </w:rPr>
-        <w:t xml:space="preserve">Packaging of the model and data files for release, including license </w:t>
-      </w:r>
-      <w:commentRangeStart w:id="3"/>
-      <w:r>
-        <w:rPr>
-          <w:rFonts w:ascii="Gill Sans MT" w:hAnsi="Gill Sans MT"/>
-        </w:rPr>
-        <w:t>files</w:t>
-      </w:r>
-      <w:commentRangeEnd w:id="3"/>
-      <w:r>
-        <w:rPr>
-          <w:rStyle w:val="CommentReference"/>
-        </w:rPr>
-        <w:commentReference w:id="3"/>
-      </w:r>
-    </w:p>
-    <w:p>
-      <w:pPr>
-        <w:spacing w:before="110" w:after="0"/>
-        <w:rPr>
-          <w:rFonts w:ascii="Gill Sans MT" w:hAnsi="Gill Sans MT"/>
-        </w:rPr>
-      </w:pPr>
-      <w:r>
-        <w:rPr>
-          <w:rFonts w:ascii="Gill Sans MT" w:hAnsi="Gill Sans MT"/>
-        </w:rPr>
-        <w:t>The following items are out of scope:</w:t>
-      </w:r>
-    </w:p>
-    <w:p>
-      <w:pPr>
-        <w:pStyle w:val="ListParagraph"/>
-        <w:numPr>
-          <w:ilvl w:val="0"/>
-          <w:numId w:val="1"/>
-        </w:numPr>
-        <w:rPr>
-          <w:rFonts w:ascii="Gill Sans MT" w:hAnsi="Gill Sans MT"/>
-        </w:rPr>
-      </w:pPr>
-      <w:commentRangeStart w:id="4"/>
-      <w:r>
-        <w:rPr>
-          <w:rFonts w:ascii="Gill Sans MT" w:hAnsi="Gill Sans MT"/>
-        </w:rPr>
-        <w:t>Overall design of the model</w:t>
-      </w:r>
-    </w:p>
-    <w:p>
-      <w:pPr>
-        <w:pStyle w:val="ListParagraph"/>
-        <w:numPr>
-          <w:ilvl w:val="0"/>
-          <w:numId w:val="1"/>
-        </w:numPr>
-        <w:rPr>
-          <w:rFonts w:ascii="Gill Sans MT" w:hAnsi="Gill Sans MT"/>
-        </w:rPr>
-      </w:pPr>
-      <w:r>
-        <w:rPr>
-          <w:rFonts w:ascii="Gill Sans MT" w:hAnsi="Gill Sans MT"/>
-        </w:rPr>
-        <w:t>Formulation of feedback</w:t>
-      </w:r>
-    </w:p>
-    <w:p>
-      <w:pPr>
-        <w:pStyle w:val="ListParagraph"/>
-        <w:numPr>
-          <w:ilvl w:val="0"/>
-          <w:numId w:val="1"/>
-        </w:numPr>
-        <w:rPr>
-          <w:rFonts w:ascii="Gill Sans MT" w:hAnsi="Gill Sans MT"/>
-        </w:rPr>
-      </w:pPr>
-      <w:r>
-        <w:rPr>
-          <w:rFonts w:ascii="Gill Sans MT" w:hAnsi="Gill Sans MT"/>
-        </w:rPr>
-        <w:t>Verification of input data</w:t>
-      </w:r>
-    </w:p>
-    <w:p>
-      <w:pPr>
-        <w:pStyle w:val="ListParagraph"/>
-        <w:numPr>
-          <w:ilvl w:val="0"/>
-          <w:numId w:val="1"/>
-        </w:numPr>
-        <w:rPr>
-          <w:rFonts w:ascii="Gill Sans MT" w:hAnsi="Gill Sans MT"/>
-        </w:rPr>
-      </w:pPr>
-      <w:r>
-        <w:rPr>
-          <w:rFonts w:ascii="Gill Sans MT" w:hAnsi="Gill Sans MT"/>
-        </w:rPr>
-        <w:t>Validation against historical data</w:t>
-      </w:r>
-    </w:p>
-    <w:p>
-      <w:pPr>
-        <w:pStyle w:val="ListParagraph"/>
-        <w:numPr>
-          <w:ilvl w:val="0"/>
-          <w:numId w:val="1"/>
-        </w:numPr>
-        <w:rPr>
-          <w:rFonts w:ascii="Gill Sans MT" w:hAnsi="Gill Sans MT"/>
-        </w:rPr>
-      </w:pPr>
-      <w:r>
-        <w:rPr>
-          <w:rFonts w:ascii="Gill Sans MT" w:hAnsi="Gill Sans MT"/>
-        </w:rPr>
-        <w:t>Comparison against results and publications of other models</w:t>
-      </w:r>
-      <w:commentRangeEnd w:id="4"/>
-      <w:r>
-        <w:rPr>
-          <w:rStyle w:val="CommentReference"/>
-        </w:rPr>
-        <w:commentReference w:id="4"/>
-      </w:r>
-    </w:p>
-    <w:p>
-      <w:pPr>
-        <w:pStyle w:val="ListParagraph"/>
-        <w:numPr>
-          <w:ilvl w:val="0"/>
-          <w:numId w:val="1"/>
-        </w:numPr>
-        <w:rPr>
-          <w:rFonts w:ascii="Gill Sans MT" w:hAnsi="Gill Sans MT"/>
-        </w:rPr>
-      </w:pPr>
-      <w:commentRangeStart w:id="5"/>
-      <w:r>
-        <w:rPr>
-          <w:rFonts w:ascii="Gill Sans MT" w:hAnsi="Gill Sans MT"/>
-        </w:rPr>
-        <w:t>Sensitivity analysis</w:t>
-      </w:r>
-    </w:p>
-    <w:p>
-      <w:pPr>
-        <w:pStyle w:val="ListParagraph"/>
-        <w:numPr>
-          <w:ilvl w:val="0"/>
-          <w:numId w:val="1"/>
-        </w:numPr>
-        <w:rPr>
-          <w:rFonts w:ascii="Gill Sans MT" w:hAnsi="Gill Sans MT"/>
-        </w:rPr>
-      </w:pPr>
-      <w:r>
-        <w:rPr>
-          <w:rFonts w:ascii="Gill Sans MT" w:hAnsi="Gill Sans MT"/>
-        </w:rPr>
-        <w:t>Comprehensive extreme value testing</w:t>
-      </w:r>
-      <w:commentRangeEnd w:id="5"/>
-      <w:r>
-        <w:rPr>
-          <w:rStyle w:val="CommentReference"/>
-        </w:rPr>
-        <w:commentReference w:id="5"/>
-      </w:r>
-    </w:p>
-    <w:p>
-      <w:pPr>
-        <w:pStyle w:val="ListParagraph"/>
-        <w:numPr>
-          <w:ilvl w:val="0"/>
-          <w:numId w:val="1"/>
-        </w:numPr>
-        <w:rPr>
-          <w:rFonts w:ascii="Gill Sans MT" w:hAnsi="Gill Sans MT"/>
-        </w:rPr>
-      </w:pPr>
-      <w:r>
-        <w:rPr>
-          <w:rFonts w:ascii="Gill Sans MT" w:hAnsi="Gill Sans MT"/>
-        </w:rPr>
         <w:lastRenderedPageBreak/>
-        <w:t>Use on platforms other than STELLA 9.1.4 running on Windows</w:t>
+        <w:t xml:space="preserve">Use on platforms other than STELLA </w:t>
+      </w:r>
+      <w:del w:id="27" w:author="Brian W Bush" w:date="2013-05-16T11:57:00Z">
+        <w:r>
+          <w:rPr>
+            <w:rFonts w:ascii="Gill Sans MT" w:hAnsi="Gill Sans MT"/>
+          </w:rPr>
+          <w:delText>9.1.4</w:delText>
+        </w:r>
+      </w:del>
+      <w:ins w:id="28" w:author="Brian W Bush" w:date="2013-05-16T11:57:00Z">
+        <w:r>
+          <w:rPr>
+            <w:rFonts w:ascii="Gill Sans MT" w:hAnsi="Gill Sans MT"/>
+          </w:rPr>
+          <w:t>10.0.3</w:t>
+        </w:r>
+      </w:ins>
+      <w:r>
+        <w:rPr>
+          <w:rFonts w:ascii="Gill Sans MT" w:hAnsi="Gill Sans MT"/>
+        </w:rPr>
+        <w:t xml:space="preserve"> running on Windows</w:t>
       </w:r>
     </w:p>
     <w:p>
@@ -923,19 +1308,19 @@
         </w:rPr>
         <w:t xml:space="preserve">The scope for testing will be divided among the testing </w:t>
       </w:r>
-      <w:commentRangeStart w:id="6"/>
+      <w:commentRangeStart w:id="29"/>
       <w:r>
         <w:rPr>
           <w:rFonts w:ascii="Gill Sans MT" w:hAnsi="Gill Sans MT"/>
         </w:rPr>
         <w:t>team</w:t>
       </w:r>
-      <w:commentRangeEnd w:id="6"/>
+      <w:commentRangeEnd w:id="29"/>
       <w:r>
         <w:rPr>
           <w:rStyle w:val="CommentReference"/>
         </w:rPr>
-        <w:commentReference w:id="6"/>
+        <w:commentReference w:id="29"/>
       </w:r>
       <w:r>
         <w:rPr>
@@ -962,9 +1347,11 @@
         </w:rPr>
         <w:t>The milestone tracker at &lt;</w:t>
       </w:r>
-      <w:r>
-        <w:t xml:space="preserve"> </w:t>
-      </w:r>
+      <w:del w:id="31" w:author="Brian W Bush" w:date="2013-05-02T12:08:00Z">
+        <w:r>
+          <w:delText xml:space="preserve"> </w:delText>
+        </w:r>
+      </w:del>
       <w:r>
         <w:rPr>
           <w:rFonts w:ascii="Gill Sans MT" w:hAnsi="Gill Sans MT"/>
@@ -1008,11 +1395,19 @@
         </w:rPr>
         <w:t>/issues</w:t>
       </w:r>
-      <w:r>
-        <w:rPr>
-          <w:rFonts w:ascii="Gill Sans MT" w:hAnsi="Gill Sans MT"/>
-        </w:rPr>
-        <w:t xml:space="preserve"> &gt; will be used to record test results and communicate with the model developers.</w:t>
+      <w:del w:id="32" w:author="Brian W Bush" w:date="2013-05-02T12:15:00Z">
+        <w:r>
+          <w:rPr>
+            <w:rFonts w:ascii="Gill Sans MT" w:hAnsi="Gill Sans MT"/>
+          </w:rPr>
+          <w:delText xml:space="preserve"> </w:delText>
+        </w:r>
+      </w:del>
+      <w:r>
+        <w:rPr>
+          <w:rFonts w:ascii="Gill Sans MT" w:hAnsi="Gill Sans MT"/>
+        </w:rPr>
+        <w:t>&gt; will be used to record test results and communicate with the model developers.</w:t>
       </w:r>
     </w:p>
     <w:p>
@@ -1084,7 +1479,7 @@
           <w:rFonts w:ascii="Gill Sans MT" w:hAnsi="Gill Sans MT"/>
         </w:rPr>
       </w:pPr>
-      <w:commentRangeStart w:id="8"/>
+      <w:commentRangeStart w:id="33"/>
       <w:r>
         <w:rPr>
           <w:rFonts w:ascii="Gill Sans MT" w:hAnsi="Gill Sans MT"/>
@@ -1108,14 +1503,28 @@
         <w:rPr>
           <w:rFonts w:ascii="Gill Sans MT" w:hAnsi="Gill Sans MT"/>
         </w:rPr>
-        <w:t>The testing team will consult with NREL Communications regarding issues of releasing the model on the NREL GitHub website, particularly Section 508 compliance issues.</w:t>
-      </w:r>
-      <w:commentRangeEnd w:id="8"/>
+        <w:t xml:space="preserve">The testing team will consult with NREL Communications regarding issues of releasing the model on the NREL </w:t>
+      </w:r>
+      <w:proofErr w:type="spellStart"/>
+      <w:r>
+        <w:rPr>
+          <w:rFonts w:ascii="Gill Sans MT" w:hAnsi="Gill Sans MT"/>
+        </w:rPr>
+        <w:t>GitHub</w:t>
+      </w:r>
+      <w:proofErr w:type="spellEnd"/>
+      <w:r>
+        <w:rPr>
+          <w:rFonts w:ascii="Gill Sans MT" w:hAnsi="Gill Sans MT"/>
+        </w:rPr>
+        <w:t xml:space="preserve"> website, particularly Section 508 compliance issues.</w:t>
+      </w:r>
+      <w:commentRangeEnd w:id="33"/>
       <w:r>
         <w:rPr>
           <w:rStyle w:val="CommentReference"/>
         </w:rPr>
-        <w:commentReference w:id="8"/>
+        <w:commentReference w:id="33"/>
       </w:r>
     </w:p>
     <w:p>
@@ -1227,19 +1636,19 @@
         </w:rPr>
         <w:t xml:space="preserve">summer interns will perform the testing.  </w:t>
       </w:r>
-      <w:commentRangeStart w:id="9"/>
+      <w:commentRangeStart w:id="34"/>
       <w:r>
         <w:rPr>
           <w:rFonts w:ascii="Gill Sans MT" w:hAnsi="Gill Sans MT"/>
         </w:rPr>
         <w:t>Len Malczynski of SNL may informally participate in the testing, too</w:t>
       </w:r>
-      <w:commentRangeEnd w:id="9"/>
+      <w:commentRangeEnd w:id="34"/>
       <w:r>
         <w:rPr>
           <w:rStyle w:val="CommentReference"/>
         </w:rPr>
-        <w:commentReference w:id="9"/>
+        <w:commentReference w:id="34"/>
       </w:r>
       <w:r>
         <w:rPr>
@@ -1325,19 +1734,19 @@
         </w:rPr>
         <w:t xml:space="preserve">&gt;.  No stand-alone test report will be </w:t>
       </w:r>
-      <w:commentRangeStart w:id="10"/>
+      <w:commentRangeStart w:id="35"/>
       <w:r>
         <w:rPr>
           <w:rFonts w:ascii="Gill Sans MT" w:hAnsi="Gill Sans MT"/>
         </w:rPr>
         <w:t>delivered</w:t>
       </w:r>
-      <w:commentRangeEnd w:id="10"/>
+      <w:commentRangeEnd w:id="35"/>
       <w:r>
         <w:rPr>
           <w:rStyle w:val="CommentReference"/>
         </w:rPr>
-        <w:commentReference w:id="10"/>
+        <w:commentReference w:id="35"/>
       </w:r>
       <w:r>
         <w:rPr>
@@ -1347,7 +1756,7 @@
       </w:r>
     </w:p>
     <w:sectPr>
-      <w:footerReference w:type="default" r:id="rId9"/>
+      <w:footerReference w:type="default" r:id="rId8"/>
       <w:pgSz w:w="12240" w:h="15840"/>
       <w:pgMar w:top="1440" w:right="1440" w:bottom="1440" w:left="1440" w:header="720" w:footer="720" w:gutter="0"/>
       <w:cols w:space="720"/>
@@ -1358,8 +1767,8 @@
 </file>
 
 <file path=word/comments.xml><?xml version="1.0" encoding="utf-8"?>
-<w:comments xmlns:wpc="http://schemas.microsoft.com/office/word/2010/wordprocessingCanvas" xmlns:mc="http://schemas.openxmlformats.org/markup-compatibility/2006" xmlns:o="urn:schemas-microsoft-com:office:office" xmlns:r="http://schemas.openxmlformats.org/officeDocument/2006/relationships" xmlns:m="http://schemas.openxmlformats.org/officeDocument/2006/math" xmlns:v="urn:schemas-microsoft-com:vml" xmlns:wp14="http://schemas.microsoft.com/office/word/2010/wordprocessingDrawing" xmlns:wp="http://schemas.openxmlformats.org/drawingml/2006/wordprocessingDrawing" xmlns:w10="urn:schemas-microsoft-com:office:word" xmlns:w="http://schemas.openxmlformats.org/wordprocessingml/2006/main" xmlns:w14="http://schemas.microsoft.com/office/word/2010/wordml" xmlns:wpg="http://schemas.microsoft.com/office/word/2010/wordprocessingGroup" xmlns:wpi="http://schemas.microsoft.com/office/word/2010/wordprocessingInk" xmlns:wne="http://schemas.microsoft.com/office/word/2006/wordml" xmlns:wps="http://schemas.microsoft.com/office/word/2010/wordprocessingShape" mc:Ignorable="w14 wp14">
-  <w:comment w:id="0" w:author="lvimmers" w:date="2013-04-24T14:25:00Z" w:initials="ljv">
+<w:comments xmlns:ve="http://schemas.openxmlformats.org/markup-compatibility/2006" xmlns:o="urn:schemas-microsoft-com:office:office" xmlns:r="http://schemas.openxmlformats.org/officeDocument/2006/relationships" xmlns:m="http://schemas.openxmlformats.org/officeDocument/2006/math" xmlns:v="urn:schemas-microsoft-com:vml" xmlns:wp="http://schemas.openxmlformats.org/drawingml/2006/wordprocessingDrawing" xmlns:w10="urn:schemas-microsoft-com:office:word" xmlns:w="http://schemas.openxmlformats.org/wordprocessingml/2006/main" xmlns:wne="http://schemas.microsoft.com/office/word/2006/wordml">
+  <w:comment w:id="3" w:author="Brian W Bush" w:date="2013-05-16T12:03:00Z" w:initials="BWB">
     <w:p>
       <w:pPr>
         <w:pStyle w:val="CommentText"/>
@@ -1371,11 +1780,11 @@
         <w:annotationRef/>
       </w:r>
       <w:r>
-        <w:t>I would be happy to work on any of these.</w:t>
+        <w:t>I have past experience performing and documenting tests on stuff like this, so I think I can do it quickly.</w:t>
       </w:r>
     </w:p>
   </w:comment>
-  <w:comment w:id="1" w:author="lvimmers" w:date="2013-04-24T14:25:00Z" w:initials="ljv">
+  <w:comment w:id="21" w:author="lvimmers" w:date="2013-04-24T14:25:00Z" w:initials="ljv">
     <w:p>
       <w:pPr>
         <w:pStyle w:val="CommentText"/>
@@ -1391,7 +1800,7 @@
       </w:r>
     </w:p>
   </w:comment>
-  <w:comment w:id="2" w:author="lvimmers" w:date="2013-04-24T14:24:00Z" w:initials="ljv">
+  <w:comment w:id="22" w:author="Brian W Bush" w:date="2013-05-16T12:02:00Z" w:initials="BWB">
     <w:p>
       <w:pPr>
         <w:pStyle w:val="CommentText"/>
@@ -1403,11 +1812,27 @@
         <w:annotationRef/>
       </w:r>
       <w:r>
+        <w:t>I’d like to try these, but will probably need Ethan’s advice.  Our UK visitors and others can focus on this area, too.</w:t>
+      </w:r>
+    </w:p>
+  </w:comment>
+  <w:comment w:id="23" w:author="lvimmers" w:date="2013-04-24T14:24:00Z" w:initials="ljv">
+    <w:p>
+      <w:pPr>
+        <w:pStyle w:val="CommentText"/>
+      </w:pPr>
+      <w:r>
+        <w:rPr>
+          <w:rStyle w:val="CommentReference"/>
+        </w:rPr>
+        <w:annotationRef/>
+      </w:r>
+      <w:r>
         <w:t>I would require coaching to develop an efficient strategy to accomplish most of these items.  They are of interest to me, however.</w:t>
       </w:r>
     </w:p>
   </w:comment>
-  <w:comment w:id="3" w:author="lvimmers" w:date="2013-04-24T14:24:00Z" w:initials="ljv">
+  <w:comment w:id="24" w:author="Brian W Bush" w:date="2013-05-16T11:56:00Z" w:initials="BWB">
     <w:p>
       <w:pPr>
         <w:pStyle w:val="CommentText"/>
@@ -1419,11 +1844,27 @@
         <w:annotationRef/>
       </w:r>
       <w:r>
+        <w:t>I will coach you and Eric on these and I can handle some of the tasks if they become burdensome or too time consuming.</w:t>
+      </w:r>
+    </w:p>
+  </w:comment>
+  <w:comment w:id="26" w:author="lvimmers" w:date="2013-04-24T14:24:00Z" w:initials="ljv">
+    <w:p>
+      <w:pPr>
+        <w:pStyle w:val="CommentText"/>
+      </w:pPr>
+      <w:r>
+        <w:rPr>
+          <w:rStyle w:val="CommentReference"/>
+        </w:rPr>
+        <w:annotationRef/>
+      </w:r>
+      <w:r>
         <w:t>It probably makes sense for me to continue to work with legal on this.</w:t>
       </w:r>
     </w:p>
   </w:comment>
-  <w:comment w:id="4" w:author="lvimmers" w:date="2013-04-24T14:11:00Z" w:initials="ljv">
+  <w:comment w:id="29" w:author="lvimmers" w:date="2013-04-24T14:26:00Z" w:initials="ljv">
     <w:p>
       <w:pPr>
         <w:pStyle w:val="CommentText"/>
@@ -1435,11 +1876,16 @@
         <w:annotationRef/>
       </w:r>
       <w:r>
-        <w:t>I expect the workshop to touch on these issues.</w:t>
+        <w:t>Mechanism / timing for division of labor?  Intern (Eric Bryant) is eager to start work around May 1. (I could invite him to call in to one or more of the workshop calls if we want.)  He requested a list of skills that we would like him to be ready to use.  I would like to share this test plan with him as soon as that’s OK.</w:t>
+      </w:r>
+      <w:bookmarkStart w:id="30" w:name="_GoBack"/>
+      <w:bookmarkEnd w:id="30"/>
+      <w:r>
+        <w:t xml:space="preserve"> </w:t>
       </w:r>
     </w:p>
   </w:comment>
-  <w:comment w:id="5" w:author="lvimmers" w:date="2013-04-24T14:12:00Z" w:initials="ljv">
+  <w:comment w:id="33" w:author="lvimmers" w:date="2013-04-24T14:13:00Z" w:initials="ljv">
     <w:p>
       <w:pPr>
         <w:pStyle w:val="CommentText"/>
@@ -1451,11 +1897,11 @@
         <w:annotationRef/>
       </w:r>
       <w:r>
-        <w:t>I think our intern, Eric Bryant, could do this kind of work.</w:t>
+        <w:t>Probably need to define these requirements very soon.</w:t>
       </w:r>
     </w:p>
   </w:comment>
-  <w:comment w:id="6" w:author="lvimmers" w:date="2013-04-24T14:26:00Z" w:initials="ljv">
+  <w:comment w:id="34" w:author="lvimmers" w:date="2013-04-24T14:14:00Z" w:initials="ljv">
     <w:p>
       <w:pPr>
         <w:pStyle w:val="CommentText"/>
@@ -1467,51 +1913,11 @@
         <w:annotationRef/>
       </w:r>
       <w:r>
-        <w:t xml:space="preserve">Mechanism / timing for division of labor?  Intern (Eric Bryant) is eager to start work around May 1. (I could invite him to call in to one or more of the workshop calls if we want.)  He requested a list of skills that we would like him to be ready to use. </w:t>
-      </w:r>
-      <w:r>
-        <w:t xml:space="preserve"> I would like to share this test plan with him as soon as that’s OK.</w:t>
-      </w:r>
-      <w:bookmarkStart w:id="7" w:name="_GoBack"/>
-      <w:bookmarkEnd w:id="7"/>
-      <w:r>
-        <w:t xml:space="preserve"> </w:t>
+        <w:t>For free or do we need $ transfer?  (Budget? Mechanism?)</w:t>
       </w:r>
     </w:p>
   </w:comment>
-  <w:comment w:id="8" w:author="lvimmers" w:date="2013-04-24T14:13:00Z" w:initials="ljv">
-    <w:p>
-      <w:pPr>
-        <w:pStyle w:val="CommentText"/>
-      </w:pPr>
-      <w:r>
-        <w:rPr>
-          <w:rStyle w:val="CommentReference"/>
-        </w:rPr>
-        <w:annotationRef/>
-      </w:r>
-      <w:r>
-        <w:t>Probably need to define these requirements very soon.</w:t>
-      </w:r>
-    </w:p>
-  </w:comment>
-  <w:comment w:id="9" w:author="lvimmers" w:date="2013-04-24T14:14:00Z" w:initials="ljv">
-    <w:p>
-      <w:pPr>
-        <w:pStyle w:val="CommentText"/>
-      </w:pPr>
-      <w:r>
-        <w:rPr>
-          <w:rStyle w:val="CommentReference"/>
-        </w:rPr>
-        <w:annotationRef/>
-      </w:r>
-      <w:r>
-        <w:t>For free or do we need $ transfer?  (Budget? Mechanism?)</w:t>
-      </w:r>
-    </w:p>
-  </w:comment>
-  <w:comment w:id="10" w:author="lvimmers" w:date="2013-04-24T14:16:00Z" w:initials="ljv">
+  <w:comment w:id="35" w:author="lvimmers" w:date="2013-04-24T14:16:00Z" w:initials="ljv">
     <w:p>
       <w:pPr>
         <w:pStyle w:val="CommentText"/>
@@ -1531,7 +1937,7 @@
 </file>
 
 <file path=word/endnotes.xml><?xml version="1.0" encoding="utf-8"?>
-<w:endnotes xmlns:wpc="http://schemas.microsoft.com/office/word/2010/wordprocessingCanvas" xmlns:mc="http://schemas.openxmlformats.org/markup-compatibility/2006" xmlns:o="urn:schemas-microsoft-com:office:office" xmlns:r="http://schemas.openxmlformats.org/officeDocument/2006/relationships" xmlns:m="http://schemas.openxmlformats.org/officeDocument/2006/math" xmlns:v="urn:schemas-microsoft-com:vml" xmlns:wp14="http://schemas.microsoft.com/office/word/2010/wordprocessingDrawing" xmlns:wp="http://schemas.openxmlformats.org/drawingml/2006/wordprocessingDrawing" xmlns:w10="urn:schemas-microsoft-com:office:word" xmlns:w="http://schemas.openxmlformats.org/wordprocessingml/2006/main" xmlns:w14="http://schemas.microsoft.com/office/word/2010/wordml" xmlns:wpg="http://schemas.microsoft.com/office/word/2010/wordprocessingGroup" xmlns:wpi="http://schemas.microsoft.com/office/word/2010/wordprocessingInk" xmlns:wne="http://schemas.microsoft.com/office/word/2006/wordml" xmlns:wps="http://schemas.microsoft.com/office/word/2010/wordprocessingShape" mc:Ignorable="w14 wp14">
+<w:endnotes xmlns:ve="http://schemas.openxmlformats.org/markup-compatibility/2006" xmlns:o="urn:schemas-microsoft-com:office:office" xmlns:r="http://schemas.openxmlformats.org/officeDocument/2006/relationships" xmlns:m="http://schemas.openxmlformats.org/officeDocument/2006/math" xmlns:v="urn:schemas-microsoft-com:vml" xmlns:wp="http://schemas.openxmlformats.org/drawingml/2006/wordprocessingDrawing" xmlns:w10="urn:schemas-microsoft-com:office:word" xmlns:w="http://schemas.openxmlformats.org/wordprocessingml/2006/main" xmlns:wne="http://schemas.microsoft.com/office/word/2006/wordml">
   <w:endnote w:type="separator" w:id="-1">
     <w:p>
       <w:pPr>
@@ -1556,7 +1962,7 @@
 </file>
 
 <file path=word/footer1.xml><?xml version="1.0" encoding="utf-8"?>
-<w:ftr xmlns:wpc="http://schemas.microsoft.com/office/word/2010/wordprocessingCanvas" xmlns:mc="http://schemas.openxmlformats.org/markup-compatibility/2006" xmlns:o="urn:schemas-microsoft-com:office:office" xmlns:r="http://schemas.openxmlformats.org/officeDocument/2006/relationships" xmlns:m="http://schemas.openxmlformats.org/officeDocument/2006/math" xmlns:v="urn:schemas-microsoft-com:vml" xmlns:wp14="http://schemas.microsoft.com/office/word/2010/wordprocessingDrawing" xmlns:wp="http://schemas.openxmlformats.org/drawingml/2006/wordprocessingDrawing" xmlns:w10="urn:schemas-microsoft-com:office:word" xmlns:w="http://schemas.openxmlformats.org/wordprocessingml/2006/main" xmlns:w14="http://schemas.microsoft.com/office/word/2010/wordml" xmlns:wpg="http://schemas.microsoft.com/office/word/2010/wordprocessingGroup" xmlns:wpi="http://schemas.microsoft.com/office/word/2010/wordprocessingInk" xmlns:wne="http://schemas.microsoft.com/office/word/2006/wordml" xmlns:wps="http://schemas.microsoft.com/office/word/2010/wordprocessingShape" mc:Ignorable="w14 wp14">
+<w:ftr xmlns:ve="http://schemas.openxmlformats.org/markup-compatibility/2006" xmlns:o="urn:schemas-microsoft-com:office:office" xmlns:r="http://schemas.openxmlformats.org/officeDocument/2006/relationships" xmlns:m="http://schemas.openxmlformats.org/officeDocument/2006/math" xmlns:v="urn:schemas-microsoft-com:vml" xmlns:wp="http://schemas.openxmlformats.org/drawingml/2006/wordprocessingDrawing" xmlns:w10="urn:schemas-microsoft-com:office:word" xmlns:w="http://schemas.openxmlformats.org/wordprocessingml/2006/main" xmlns:wne="http://schemas.microsoft.com/office/word/2006/wordml">
   <w:p>
     <w:pPr>
       <w:pStyle w:val="Footer"/>
@@ -1567,6 +1973,7 @@
         <w:szCs w:val="18"/>
       </w:rPr>
     </w:pPr>
+    <w:proofErr w:type="spellStart"/>
     <w:r>
       <w:rPr>
         <w:rFonts w:ascii="Gill Sans MT" w:hAnsi="Gill Sans MT"/>
@@ -1574,7 +1981,17 @@
         <w:sz w:val="18"/>
         <w:szCs w:val="18"/>
       </w:rPr>
-      <w:t>BioLUC Test Plan</w:t>
+      <w:t>BioLUC</w:t>
+    </w:r>
+    <w:proofErr w:type="spellEnd"/>
+    <w:r>
+      <w:rPr>
+        <w:rFonts w:ascii="Gill Sans MT" w:hAnsi="Gill Sans MT"/>
+        <w:color w:val="808080" w:themeColor="background1" w:themeShade="80"/>
+        <w:sz w:val="18"/>
+        <w:szCs w:val="18"/>
+      </w:rPr>
+      <w:t xml:space="preserve"> Test Plan</w:t>
     </w:r>
     <w:r>
       <w:rPr>
@@ -1620,7 +2037,7 @@
         <w:sz w:val="18"/>
         <w:szCs w:val="18"/>
       </w:rPr>
-      <w:t>2</w:t>
+      <w:t>1</w:t>
     </w:r>
     <w:r>
       <w:rPr>
@@ -1646,7 +2063,7 @@
 </file>
 
 <file path=word/footnotes.xml><?xml version="1.0" encoding="utf-8"?>
-<w:footnotes xmlns:wpc="http://schemas.microsoft.com/office/word/2010/wordprocessingCanvas" xmlns:mc="http://schemas.openxmlformats.org/markup-compatibility/2006" xmlns:o="urn:schemas-microsoft-com:office:office" xmlns:r="http://schemas.openxmlformats.org/officeDocument/2006/relationships" xmlns:m="http://schemas.openxmlformats.org/officeDocument/2006/math" xmlns:v="urn:schemas-microsoft-com:vml" xmlns:wp14="http://schemas.microsoft.com/office/word/2010/wordprocessingDrawing" xmlns:wp="http://schemas.openxmlformats.org/drawingml/2006/wordprocessingDrawing" xmlns:w10="urn:schemas-microsoft-com:office:word" xmlns:w="http://schemas.openxmlformats.org/wordprocessingml/2006/main" xmlns:w14="http://schemas.microsoft.com/office/word/2010/wordml" xmlns:wpg="http://schemas.microsoft.com/office/word/2010/wordprocessingGroup" xmlns:wpi="http://schemas.microsoft.com/office/word/2010/wordprocessingInk" xmlns:wne="http://schemas.microsoft.com/office/word/2006/wordml" xmlns:wps="http://schemas.microsoft.com/office/word/2010/wordprocessingShape" mc:Ignorable="w14 wp14">
+<w:footnotes xmlns:ve="http://schemas.openxmlformats.org/markup-compatibility/2006" xmlns:o="urn:schemas-microsoft-com:office:office" xmlns:r="http://schemas.openxmlformats.org/officeDocument/2006/relationships" xmlns:m="http://schemas.openxmlformats.org/officeDocument/2006/math" xmlns:v="urn:schemas-microsoft-com:vml" xmlns:wp="http://schemas.openxmlformats.org/drawingml/2006/wordprocessingDrawing" xmlns:w10="urn:schemas-microsoft-com:office:word" xmlns:w="http://schemas.openxmlformats.org/wordprocessingml/2006/main" xmlns:wne="http://schemas.microsoft.com/office/word/2006/wordml">
   <w:footnote w:type="separator" w:id="-1">
     <w:p>
       <w:pPr>
@@ -1671,7 +2088,7 @@
 </file>
 
 <file path=word/numbering.xml><?xml version="1.0" encoding="utf-8"?>
-<w:numbering xmlns:wpc="http://schemas.microsoft.com/office/word/2010/wordprocessingCanvas" xmlns:mc="http://schemas.openxmlformats.org/markup-compatibility/2006" xmlns:o="urn:schemas-microsoft-com:office:office" xmlns:r="http://schemas.openxmlformats.org/officeDocument/2006/relationships" xmlns:m="http://schemas.openxmlformats.org/officeDocument/2006/math" xmlns:v="urn:schemas-microsoft-com:vml" xmlns:wp14="http://schemas.microsoft.com/office/word/2010/wordprocessingDrawing" xmlns:wp="http://schemas.openxmlformats.org/drawingml/2006/wordprocessingDrawing" xmlns:w10="urn:schemas-microsoft-com:office:word" xmlns:w="http://schemas.openxmlformats.org/wordprocessingml/2006/main" xmlns:w14="http://schemas.microsoft.com/office/word/2010/wordml" xmlns:wpg="http://schemas.microsoft.com/office/word/2010/wordprocessingGroup" xmlns:wpi="http://schemas.microsoft.com/office/word/2010/wordprocessingInk" xmlns:wne="http://schemas.microsoft.com/office/word/2006/wordml" xmlns:wps="http://schemas.microsoft.com/office/word/2010/wordprocessingShape" mc:Ignorable="w14 wp14">
+<w:numbering xmlns:ve="http://schemas.openxmlformats.org/markup-compatibility/2006" xmlns:o="urn:schemas-microsoft-com:office:office" xmlns:r="http://schemas.openxmlformats.org/officeDocument/2006/relationships" xmlns:m="http://schemas.openxmlformats.org/officeDocument/2006/math" xmlns:v="urn:schemas-microsoft-com:vml" xmlns:wp="http://schemas.openxmlformats.org/drawingml/2006/wordprocessingDrawing" xmlns:w10="urn:schemas-microsoft-com:office:word" xmlns:w="http://schemas.openxmlformats.org/wordprocessingml/2006/main" xmlns:wne="http://schemas.microsoft.com/office/word/2006/wordml">
   <w:abstractNum w:abstractNumId="0">
     <w:nsid w:val="21E8777E"/>
     <w:multiLevelType w:val="hybridMultilevel"/>
@@ -1860,7 +2277,7 @@
 </file>
 
 <file path=word/styles.xml><?xml version="1.0" encoding="utf-8"?>
-<w:styles xmlns:mc="http://schemas.openxmlformats.org/markup-compatibility/2006" xmlns:r="http://schemas.openxmlformats.org/officeDocument/2006/relationships" xmlns:w="http://schemas.openxmlformats.org/wordprocessingml/2006/main" xmlns:w14="http://schemas.microsoft.com/office/word/2010/wordml" mc:Ignorable="w14">
+<w:styles xmlns:r="http://schemas.openxmlformats.org/officeDocument/2006/relationships" xmlns:w="http://schemas.openxmlformats.org/wordprocessingml/2006/main">
   <w:docDefaults>
     <w:rPrDefault>
       <w:rPr>
@@ -2031,6 +2448,7 @@
     <w:uiPriority w:val="99"/>
     <w:semiHidden/>
     <w:unhideWhenUsed/>
+    <w:qFormat/>
     <w:tblPr>
       <w:tblInd w:w="0" w:type="dxa"/>
       <w:tblCellMar>

</xml_diff>

<commit_message>
Revert "Merge branch 'master' of https://github.com/NREL/bioluc"
This reverts commit 896ea7e123fe6aada166e556082e99c3252e5fb3, reversing
changes made to f7ed25e045ff79295e5f07fe09a41edcbd4b5370.
</commit_message>
<xml_diff>
--- a/testing/BioLUC Test Plan.docx
+++ b/testing/BioLUC Test Plan.docx
@@ -1,6 +1,6 @@
 
 <file path=word/document.xml><?xml version="1.0" encoding="utf-8"?>
-<w:document xmlns:ve="http://schemas.openxmlformats.org/markup-compatibility/2006" xmlns:o="urn:schemas-microsoft-com:office:office" xmlns:r="http://schemas.openxmlformats.org/officeDocument/2006/relationships" xmlns:m="http://schemas.openxmlformats.org/officeDocument/2006/math" xmlns:v="urn:schemas-microsoft-com:vml" xmlns:wp="http://schemas.openxmlformats.org/drawingml/2006/wordprocessingDrawing" xmlns:w10="urn:schemas-microsoft-com:office:word" xmlns:w="http://schemas.openxmlformats.org/wordprocessingml/2006/main" xmlns:wne="http://schemas.microsoft.com/office/word/2006/wordml">
+<w:document xmlns:wpc="http://schemas.microsoft.com/office/word/2010/wordprocessingCanvas" xmlns:mc="http://schemas.openxmlformats.org/markup-compatibility/2006" xmlns:o="urn:schemas-microsoft-com:office:office" xmlns:r="http://schemas.openxmlformats.org/officeDocument/2006/relationships" xmlns:m="http://schemas.openxmlformats.org/officeDocument/2006/math" xmlns:v="urn:schemas-microsoft-com:vml" xmlns:wp14="http://schemas.microsoft.com/office/word/2010/wordprocessingDrawing" xmlns:wp="http://schemas.openxmlformats.org/drawingml/2006/wordprocessingDrawing" xmlns:w10="urn:schemas-microsoft-com:office:word" xmlns:w="http://schemas.openxmlformats.org/wordprocessingml/2006/main" xmlns:w14="http://schemas.microsoft.com/office/word/2010/wordml" xmlns:wpg="http://schemas.microsoft.com/office/word/2010/wordprocessingGroup" xmlns:wpi="http://schemas.microsoft.com/office/word/2010/wordprocessingInk" xmlns:wne="http://schemas.microsoft.com/office/word/2006/wordml" xmlns:wps="http://schemas.microsoft.com/office/word/2010/wordprocessingShape" mc:Ignorable="w14 wp14">
   <w:body>
     <w:p>
       <w:pPr>
@@ -11,21 +11,12 @@
           <w:b/>
         </w:rPr>
       </w:pPr>
-      <w:proofErr w:type="spellStart"/>
       <w:r>
         <w:rPr>
           <w:rFonts w:ascii="Gill Sans MT" w:hAnsi="Gill Sans MT"/>
           <w:b/>
         </w:rPr>
-        <w:t>BioLUC</w:t>
-      </w:r>
-      <w:proofErr w:type="spellEnd"/>
-      <w:r>
-        <w:rPr>
-          <w:rFonts w:ascii="Gill Sans MT" w:hAnsi="Gill Sans MT"/>
-          <w:b/>
-        </w:rPr>
-        <w:t xml:space="preserve"> Test Plan</w:t>
+        <w:t>BioLUC Test Plan</w:t>
       </w:r>
     </w:p>
     <w:p>
@@ -36,27 +27,11 @@
           <w:rFonts w:ascii="Gill Sans MT" w:hAnsi="Gill Sans MT"/>
         </w:rPr>
       </w:pPr>
-      <w:del w:id="0" w:author="Brian W Bush" w:date="2013-05-16T12:00:00Z">
-        <w:r>
-          <w:rPr>
-            <w:rFonts w:ascii="Gill Sans MT" w:hAnsi="Gill Sans MT"/>
-          </w:rPr>
-          <w:delText>24 April</w:delText>
-        </w:r>
-      </w:del>
-      <w:ins w:id="1" w:author="Brian W Bush" w:date="2013-05-16T12:00:00Z">
-        <w:r>
-          <w:rPr>
-            <w:rFonts w:ascii="Gill Sans MT" w:hAnsi="Gill Sans MT"/>
-          </w:rPr>
-          <w:t>16 May</w:t>
-        </w:r>
-      </w:ins>
-      <w:r>
-        <w:rPr>
-          <w:rFonts w:ascii="Gill Sans MT" w:hAnsi="Gill Sans MT"/>
-        </w:rPr>
-        <w:t xml:space="preserve"> 2013</w:t>
+      <w:r>
+        <w:rPr>
+          <w:rFonts w:ascii="Gill Sans MT" w:hAnsi="Gill Sans MT"/>
+        </w:rPr>
+        <w:t>24 April 2013</w:t>
       </w:r>
     </w:p>
     <w:p>
@@ -116,21 +91,7 @@
         <w:rPr>
           <w:rFonts w:ascii="Gill Sans MT" w:hAnsi="Gill Sans MT"/>
         </w:rPr>
-        <w:t xml:space="preserve"> of the </w:t>
-      </w:r>
-      <w:proofErr w:type="spellStart"/>
-      <w:r>
-        <w:rPr>
-          <w:rFonts w:ascii="Gill Sans MT" w:hAnsi="Gill Sans MT"/>
-        </w:rPr>
-        <w:t>BioLUC</w:t>
-      </w:r>
-      <w:proofErr w:type="spellEnd"/>
-      <w:r>
-        <w:rPr>
-          <w:rFonts w:ascii="Gill Sans MT" w:hAnsi="Gill Sans MT"/>
-        </w:rPr>
-        <w:t xml:space="preserve"> model under a representative set of scenarios and digressions from them.</w:t>
+        <w:t xml:space="preserve"> of the BioLUC model under a representative set of scenarios and digressions from them.</w:t>
       </w:r>
     </w:p>
     <w:p>
@@ -141,6 +102,7 @@
           <w:u w:val="single"/>
         </w:rPr>
       </w:pPr>
+      <w:commentRangeStart w:id="0"/>
       <w:r>
         <w:rPr>
           <w:rFonts w:ascii="Gill Sans MT" w:hAnsi="Gill Sans MT"/>
@@ -148,60 +110,13 @@
         </w:rPr>
         <w:t>Scope</w:t>
       </w:r>
-      <w:ins w:id="2" w:author="Brian W Bush" w:date="2013-05-16T11:52:00Z">
-        <w:r>
-          <w:rPr>
-            <w:rFonts w:ascii="Gill Sans MT" w:hAnsi="Gill Sans MT"/>
-            <w:u w:val="single"/>
-          </w:rPr>
-          <w:t xml:space="preserve"> [ASSIGNMENTS: </w:t>
-        </w:r>
-        <w:r>
-          <w:rPr>
-            <w:rFonts w:ascii="Gill Sans MT" w:hAnsi="Gill Sans MT"/>
-            <w:highlight w:val="green"/>
-            <w:u w:val="single"/>
-          </w:rPr>
-          <w:t>Brian</w:t>
-        </w:r>
-        <w:r>
-          <w:rPr>
-            <w:rFonts w:ascii="Gill Sans MT" w:hAnsi="Gill Sans MT"/>
-            <w:u w:val="single"/>
-          </w:rPr>
-          <w:t xml:space="preserve">, </w:t>
-        </w:r>
-        <w:r>
-          <w:rPr>
-            <w:rFonts w:ascii="Gill Sans MT" w:hAnsi="Gill Sans MT"/>
-            <w:highlight w:val="cyan"/>
-            <w:u w:val="single"/>
-          </w:rPr>
-          <w:t>Laura</w:t>
-        </w:r>
-        <w:r>
-          <w:rPr>
-            <w:rFonts w:ascii="Gill Sans MT" w:hAnsi="Gill Sans MT"/>
-            <w:u w:val="single"/>
-          </w:rPr>
-          <w:t xml:space="preserve">, </w:t>
-        </w:r>
-        <w:r>
-          <w:rPr>
-            <w:rFonts w:ascii="Gill Sans MT" w:hAnsi="Gill Sans MT"/>
-            <w:highlight w:val="yellow"/>
-            <w:u w:val="single"/>
-          </w:rPr>
-          <w:t>Eric</w:t>
-        </w:r>
-        <w:r>
-          <w:rPr>
-            <w:rFonts w:ascii="Gill Sans MT" w:hAnsi="Gill Sans MT"/>
-            <w:u w:val="single"/>
-          </w:rPr>
-          <w:t>]</w:t>
-        </w:r>
-      </w:ins>
+      <w:commentRangeEnd w:id="0"/>
+      <w:r>
+        <w:rPr>
+          <w:rStyle w:val="CommentReference"/>
+        </w:rPr>
+        <w:commentReference w:id="0"/>
+      </w:r>
     </w:p>
     <w:p>
       <w:pPr>
@@ -226,20 +141,17 @@
         </w:numPr>
         <w:rPr>
           <w:rFonts w:ascii="Gill Sans MT" w:hAnsi="Gill Sans MT"/>
-          <w:highlight w:val="green"/>
-        </w:rPr>
-      </w:pPr>
-      <w:r>
-        <w:rPr>
-          <w:rFonts w:ascii="Gill Sans MT" w:hAnsi="Gill Sans MT"/>
-          <w:highlight w:val="green"/>
+        </w:rPr>
+      </w:pPr>
+      <w:r>
+        <w:rPr>
+          <w:rFonts w:ascii="Gill Sans MT" w:hAnsi="Gill Sans MT"/>
         </w:rPr>
         <w:t>Accuracy of the equations in the model</w:t>
       </w:r>
       <w:r>
         <w:rPr>
           <w:rFonts w:ascii="Gill Sans MT" w:hAnsi="Gill Sans MT"/>
-          <w:highlight w:val="green"/>
         </w:rPr>
         <w:t xml:space="preserve"> </w:t>
       </w:r>
@@ -253,13 +165,11 @@
         </w:numPr>
         <w:rPr>
           <w:rFonts w:ascii="Gill Sans MT" w:hAnsi="Gill Sans MT"/>
-          <w:highlight w:val="green"/>
-        </w:rPr>
-      </w:pPr>
-      <w:r>
-        <w:rPr>
-          <w:rFonts w:ascii="Gill Sans MT" w:hAnsi="Gill Sans MT"/>
-          <w:highlight w:val="green"/>
+        </w:rPr>
+      </w:pPr>
+      <w:r>
+        <w:rPr>
+          <w:rFonts w:ascii="Gill Sans MT" w:hAnsi="Gill Sans MT"/>
         </w:rPr>
         <w:t>Consistency of units of measure</w:t>
       </w:r>
@@ -273,13 +183,11 @@
         </w:numPr>
         <w:rPr>
           <w:rFonts w:ascii="Gill Sans MT" w:hAnsi="Gill Sans MT"/>
-          <w:highlight w:val="cyan"/>
-        </w:rPr>
-      </w:pPr>
-      <w:r>
-        <w:rPr>
-          <w:rFonts w:ascii="Gill Sans MT" w:hAnsi="Gill Sans MT"/>
-          <w:highlight w:val="cyan"/>
+        </w:rPr>
+      </w:pPr>
+      <w:r>
+        <w:rPr>
+          <w:rFonts w:ascii="Gill Sans MT" w:hAnsi="Gill Sans MT"/>
         </w:rPr>
         <w:t>Appropriateness of the variable names</w:t>
       </w:r>
@@ -293,15 +201,31 @@
         </w:numPr>
         <w:rPr>
           <w:rFonts w:ascii="Gill Sans MT" w:hAnsi="Gill Sans MT"/>
-          <w:highlight w:val="green"/>
-        </w:rPr>
-      </w:pPr>
-      <w:r>
-        <w:rPr>
-          <w:rFonts w:ascii="Gill Sans MT" w:hAnsi="Gill Sans MT"/>
-          <w:highlight w:val="green"/>
-        </w:rPr>
-        <w:t>No fudge factors , unless there is a clear justification for them in terms of deficiencies in input data and modeling assumptions</w:t>
+        </w:rPr>
+      </w:pPr>
+      <w:r>
+        <w:rPr>
+          <w:rFonts w:ascii="Gill Sans MT" w:hAnsi="Gill Sans MT"/>
+        </w:rPr>
+        <w:t>N</w:t>
+      </w:r>
+      <w:r>
+        <w:rPr>
+          <w:rFonts w:ascii="Gill Sans MT" w:hAnsi="Gill Sans MT"/>
+        </w:rPr>
+        <w:t>o fudge factors</w:t>
+      </w:r>
+      <w:r>
+        <w:rPr>
+          <w:rFonts w:ascii="Gill Sans MT" w:hAnsi="Gill Sans MT"/>
+        </w:rPr>
+        <w:t xml:space="preserve"> </w:t>
+      </w:r>
+      <w:r>
+        <w:rPr>
+          <w:rFonts w:ascii="Gill Sans MT" w:hAnsi="Gill Sans MT"/>
+        </w:rPr>
+        <w:t>, unless there is a clear justification for them in terms of deficiencies in input data and modeling assumptions</w:t>
       </w:r>
     </w:p>
     <w:p>
@@ -313,16 +237,456 @@
         </w:numPr>
         <w:rPr>
           <w:rFonts w:ascii="Gill Sans MT" w:hAnsi="Gill Sans MT"/>
-          <w:highlight w:val="green"/>
-        </w:rPr>
-      </w:pPr>
+        </w:rPr>
+      </w:pPr>
+      <w:r>
+        <w:rPr>
+          <w:rFonts w:ascii="Gill Sans MT" w:hAnsi="Gill Sans MT"/>
+        </w:rPr>
+        <w:t>Usability and functionality of the user interface</w:t>
+      </w:r>
+    </w:p>
+    <w:p>
+      <w:pPr>
+        <w:pStyle w:val="ListParagraph"/>
+        <w:numPr>
+          <w:ilvl w:val="1"/>
+          <w:numId w:val="1"/>
+        </w:numPr>
+        <w:rPr>
+          <w:rFonts w:ascii="Gill Sans MT" w:hAnsi="Gill Sans MT"/>
+        </w:rPr>
+      </w:pPr>
+      <w:r>
+        <w:rPr>
+          <w:rFonts w:ascii="Gill Sans MT" w:hAnsi="Gill Sans MT"/>
+        </w:rPr>
+        <w:t>Accuracy of labels</w:t>
+      </w:r>
+    </w:p>
+    <w:p>
+      <w:pPr>
+        <w:pStyle w:val="ListParagraph"/>
+        <w:numPr>
+          <w:ilvl w:val="1"/>
+          <w:numId w:val="1"/>
+        </w:numPr>
+        <w:rPr>
+          <w:rFonts w:ascii="Gill Sans MT" w:hAnsi="Gill Sans MT"/>
+        </w:rPr>
+      </w:pPr>
+      <w:r>
+        <w:rPr>
+          <w:rFonts w:ascii="Gill Sans MT" w:hAnsi="Gill Sans MT"/>
+        </w:rPr>
+        <w:t>Behavior and ranges on controls</w:t>
+      </w:r>
+    </w:p>
+    <w:p>
+      <w:pPr>
+        <w:pStyle w:val="ListParagraph"/>
+        <w:numPr>
+          <w:ilvl w:val="1"/>
+          <w:numId w:val="1"/>
+        </w:numPr>
+        <w:rPr>
+          <w:rFonts w:ascii="Gill Sans MT" w:hAnsi="Gill Sans MT"/>
+        </w:rPr>
+      </w:pPr>
+      <w:r>
+        <w:rPr>
+          <w:rFonts w:ascii="Gill Sans MT" w:hAnsi="Gill Sans MT"/>
+        </w:rPr>
+        <w:t>Clarity of graphs</w:t>
+      </w:r>
+    </w:p>
+    <w:p>
+      <w:pPr>
+        <w:pStyle w:val="ListParagraph"/>
+        <w:numPr>
+          <w:ilvl w:val="1"/>
+          <w:numId w:val="1"/>
+        </w:numPr>
+        <w:rPr>
+          <w:rFonts w:ascii="Gill Sans MT" w:hAnsi="Gill Sans MT"/>
+        </w:rPr>
+      </w:pPr>
+      <w:r>
+        <w:rPr>
+          <w:rFonts w:ascii="Gill Sans MT" w:hAnsi="Gill Sans MT"/>
+        </w:rPr>
+        <w:t>Sufficiency and ability to run and interpret interesting scenarios</w:t>
+      </w:r>
+    </w:p>
+    <w:p>
+      <w:pPr>
+        <w:pStyle w:val="ListParagraph"/>
+        <w:numPr>
+          <w:ilvl w:val="0"/>
+          <w:numId w:val="1"/>
+        </w:numPr>
+        <w:rPr>
+          <w:rFonts w:ascii="Gill Sans MT" w:hAnsi="Gill Sans MT"/>
+        </w:rPr>
+      </w:pPr>
+      <w:r>
+        <w:rPr>
+          <w:rFonts w:ascii="Gill Sans MT" w:hAnsi="Gill Sans MT"/>
+        </w:rPr>
+        <w:t>Accuracy, clarity, usability of the documentation and tutorials</w:t>
+      </w:r>
+    </w:p>
+    <w:p>
+      <w:pPr>
+        <w:pStyle w:val="ListParagraph"/>
+        <w:numPr>
+          <w:ilvl w:val="0"/>
+          <w:numId w:val="1"/>
+        </w:numPr>
+        <w:rPr>
+          <w:rFonts w:ascii="Gill Sans MT" w:hAnsi="Gill Sans MT"/>
+        </w:rPr>
+      </w:pPr>
+      <w:r>
+        <w:rPr>
+          <w:rFonts w:ascii="Gill Sans MT" w:hAnsi="Gill Sans MT"/>
+        </w:rPr>
+        <w:t>General r</w:t>
+      </w:r>
+      <w:r>
+        <w:rPr>
+          <w:rFonts w:ascii="Gill Sans MT" w:hAnsi="Gill Sans MT"/>
+        </w:rPr>
+        <w:t>easonableness of metrics from canned scenarios</w:t>
+      </w:r>
+      <w:r>
+        <w:rPr>
+          <w:rFonts w:ascii="Gill Sans MT" w:hAnsi="Gill Sans MT"/>
+        </w:rPr>
+        <w:t xml:space="preserve">, </w:t>
+      </w:r>
+      <w:commentRangeStart w:id="1"/>
+      <w:r>
+        <w:rPr>
+          <w:rFonts w:ascii="Gill Sans MT" w:hAnsi="Gill Sans MT"/>
+        </w:rPr>
+        <w:t>including</w:t>
+      </w:r>
+      <w:commentRangeEnd w:id="1"/>
+      <w:r>
+        <w:rPr>
+          <w:rStyle w:val="CommentReference"/>
+        </w:rPr>
+        <w:commentReference w:id="1"/>
+      </w:r>
+    </w:p>
+    <w:p>
+      <w:pPr>
+        <w:pStyle w:val="ListParagraph"/>
+        <w:numPr>
+          <w:ilvl w:val="1"/>
+          <w:numId w:val="1"/>
+        </w:numPr>
+        <w:rPr>
+          <w:rFonts w:ascii="Gill Sans MT" w:hAnsi="Gill Sans MT"/>
+        </w:rPr>
+      </w:pPr>
+      <w:r>
+        <w:rPr>
+          <w:rFonts w:ascii="Gill Sans MT" w:hAnsi="Gill Sans MT"/>
+        </w:rPr>
+        <w:t>Per capita consumption and shortfalls</w:t>
+      </w:r>
+    </w:p>
+    <w:p>
+      <w:pPr>
+        <w:pStyle w:val="ListParagraph"/>
+        <w:numPr>
+          <w:ilvl w:val="1"/>
+          <w:numId w:val="1"/>
+        </w:numPr>
+        <w:rPr>
+          <w:rFonts w:ascii="Gill Sans MT" w:hAnsi="Gill Sans MT"/>
+        </w:rPr>
+      </w:pPr>
+      <w:r>
+        <w:rPr>
+          <w:rFonts w:ascii="Gill Sans MT" w:hAnsi="Gill Sans MT"/>
+        </w:rPr>
+        <w:t>Land usage</w:t>
+      </w:r>
+    </w:p>
+    <w:p>
+      <w:pPr>
+        <w:pStyle w:val="ListParagraph"/>
+        <w:numPr>
+          <w:ilvl w:val="1"/>
+          <w:numId w:val="1"/>
+        </w:numPr>
+        <w:rPr>
+          <w:rFonts w:ascii="Gill Sans MT" w:hAnsi="Gill Sans MT"/>
+        </w:rPr>
+      </w:pPr>
+      <w:r>
+        <w:rPr>
+          <w:rFonts w:ascii="Gill Sans MT" w:hAnsi="Gill Sans MT"/>
+        </w:rPr>
+        <w:t>International trade flows</w:t>
+      </w:r>
+    </w:p>
+    <w:p>
+      <w:pPr>
+        <w:pStyle w:val="ListParagraph"/>
+        <w:numPr>
+          <w:ilvl w:val="1"/>
+          <w:numId w:val="1"/>
+        </w:numPr>
+        <w:rPr>
+          <w:rFonts w:ascii="Gill Sans MT" w:hAnsi="Gill Sans MT"/>
+        </w:rPr>
+      </w:pPr>
+      <w:r>
+        <w:rPr>
+          <w:rFonts w:ascii="Gill Sans MT" w:hAnsi="Gill Sans MT"/>
+        </w:rPr>
+        <w:t>Ratio of v</w:t>
+      </w:r>
+      <w:r>
+        <w:rPr>
+          <w:rFonts w:ascii="Gill Sans MT" w:hAnsi="Gill Sans MT"/>
+        </w:rPr>
+        <w:t xml:space="preserve">egetable </w:t>
+      </w:r>
+      <w:r>
+        <w:rPr>
+          <w:rFonts w:ascii="Gill Sans MT" w:hAnsi="Gill Sans MT"/>
+        </w:rPr>
+        <w:t>to</w:t>
+      </w:r>
+      <w:r>
+        <w:rPr>
+          <w:rFonts w:ascii="Gill Sans MT" w:hAnsi="Gill Sans MT"/>
+        </w:rPr>
+        <w:t xml:space="preserve"> animal products</w:t>
+      </w:r>
+    </w:p>
+    <w:p>
+      <w:pPr>
+        <w:pStyle w:val="ListParagraph"/>
+        <w:numPr>
+          <w:ilvl w:val="0"/>
+          <w:numId w:val="1"/>
+        </w:numPr>
+        <w:rPr>
+          <w:rFonts w:ascii="Gill Sans MT" w:hAnsi="Gill Sans MT"/>
+        </w:rPr>
+      </w:pPr>
+      <w:r>
+        <w:rPr>
+          <w:rFonts w:ascii="Gill Sans MT" w:hAnsi="Gill Sans MT"/>
+        </w:rPr>
+        <w:t xml:space="preserve">Reasonableness of system behavior, </w:t>
+      </w:r>
+      <w:commentRangeStart w:id="2"/>
+      <w:r>
+        <w:rPr>
+          <w:rFonts w:ascii="Gill Sans MT" w:hAnsi="Gill Sans MT"/>
+        </w:rPr>
+        <w:t>including</w:t>
+      </w:r>
+      <w:commentRangeEnd w:id="2"/>
+      <w:r>
+        <w:rPr>
+          <w:rStyle w:val="CommentReference"/>
+        </w:rPr>
+        <w:commentReference w:id="2"/>
+      </w:r>
+    </w:p>
+    <w:p>
+      <w:pPr>
+        <w:pStyle w:val="ListParagraph"/>
+        <w:numPr>
+          <w:ilvl w:val="1"/>
+          <w:numId w:val="1"/>
+        </w:numPr>
+        <w:rPr>
+          <w:rFonts w:ascii="Gill Sans MT" w:hAnsi="Gill Sans MT"/>
+        </w:rPr>
+      </w:pPr>
+      <w:r>
+        <w:rPr>
+          <w:rFonts w:ascii="Gill Sans MT" w:hAnsi="Gill Sans MT"/>
+        </w:rPr>
+        <w:t>Directionality of trends in response to input parameter changes</w:t>
+      </w:r>
+    </w:p>
+    <w:p>
+      <w:pPr>
+        <w:pStyle w:val="ListParagraph"/>
+        <w:numPr>
+          <w:ilvl w:val="1"/>
+          <w:numId w:val="1"/>
+        </w:numPr>
+        <w:rPr>
+          <w:rFonts w:ascii="Gill Sans MT" w:hAnsi="Gill Sans MT"/>
+        </w:rPr>
+      </w:pPr>
+      <w:r>
+        <w:rPr>
+          <w:rFonts w:ascii="Gill Sans MT" w:hAnsi="Gill Sans MT"/>
+        </w:rPr>
+        <w:t>Response to perturbations (</w:t>
+      </w:r>
+      <w:r>
+        <w:rPr>
+          <w:rFonts w:ascii="Gill Sans MT" w:hAnsi="Gill Sans MT"/>
+        </w:rPr>
+        <w:t xml:space="preserve">pulse, </w:t>
+      </w:r>
+      <w:r>
+        <w:rPr>
+          <w:rFonts w:ascii="Gill Sans MT" w:hAnsi="Gill Sans MT"/>
+        </w:rPr>
+        <w:t>steps, ramps, etc.)</w:t>
+      </w:r>
+      <w:r>
+        <w:rPr>
+          <w:rFonts w:ascii="Gill Sans MT" w:hAnsi="Gill Sans MT"/>
+        </w:rPr>
+        <w:t>, especially</w:t>
+      </w:r>
+    </w:p>
+    <w:p>
+      <w:pPr>
+        <w:pStyle w:val="ListParagraph"/>
+        <w:numPr>
+          <w:ilvl w:val="2"/>
+          <w:numId w:val="1"/>
+        </w:numPr>
+        <w:rPr>
+          <w:rFonts w:ascii="Gill Sans MT" w:hAnsi="Gill Sans MT"/>
+        </w:rPr>
+      </w:pPr>
+      <w:r>
+        <w:rPr>
+          <w:rFonts w:ascii="Gill Sans MT" w:hAnsi="Gill Sans MT"/>
+        </w:rPr>
+        <w:t>Stability or instability</w:t>
+      </w:r>
+    </w:p>
+    <w:p>
+      <w:pPr>
+        <w:pStyle w:val="ListParagraph"/>
+        <w:numPr>
+          <w:ilvl w:val="2"/>
+          <w:numId w:val="1"/>
+        </w:numPr>
+        <w:rPr>
+          <w:rFonts w:ascii="Gill Sans MT" w:hAnsi="Gill Sans MT"/>
+        </w:rPr>
+      </w:pPr>
+      <w:r>
+        <w:rPr>
+          <w:rFonts w:ascii="Gill Sans MT" w:hAnsi="Gill Sans MT"/>
+        </w:rPr>
+        <w:t>Time scales of responses and intensity of damping</w:t>
+      </w:r>
+    </w:p>
+    <w:p>
+      <w:pPr>
+        <w:pStyle w:val="ListParagraph"/>
+        <w:numPr>
+          <w:ilvl w:val="1"/>
+          <w:numId w:val="1"/>
+        </w:numPr>
+        <w:rPr>
+          <w:rFonts w:ascii="Gill Sans MT" w:hAnsi="Gill Sans MT"/>
+        </w:rPr>
+      </w:pPr>
+      <w:r>
+        <w:rPr>
+          <w:rFonts w:ascii="Gill Sans MT" w:hAnsi="Gill Sans MT"/>
+        </w:rPr>
+        <w:t>Stability of steady-state if inputs are appropriate</w:t>
+      </w:r>
+    </w:p>
+    <w:p>
+      <w:pPr>
+        <w:pStyle w:val="ListParagraph"/>
+        <w:numPr>
+          <w:ilvl w:val="1"/>
+          <w:numId w:val="1"/>
+        </w:numPr>
+        <w:rPr>
+          <w:rFonts w:ascii="Gill Sans MT" w:hAnsi="Gill Sans MT"/>
+        </w:rPr>
+      </w:pPr>
+      <w:r>
+        <w:rPr>
+          <w:rFonts w:ascii="Gill Sans MT" w:hAnsi="Gill Sans MT"/>
+        </w:rPr>
+        <w:t>Extreme value testing for basic metrics</w:t>
+      </w:r>
+    </w:p>
+    <w:p>
+      <w:pPr>
+        <w:pStyle w:val="ListParagraph"/>
+        <w:numPr>
+          <w:ilvl w:val="1"/>
+          <w:numId w:val="1"/>
+        </w:numPr>
+        <w:rPr>
+          <w:rFonts w:ascii="Gill Sans MT" w:hAnsi="Gill Sans MT"/>
+        </w:rPr>
+      </w:pPr>
+      <w:r>
+        <w:rPr>
+          <w:rFonts w:ascii="Gill Sans MT" w:hAnsi="Gill Sans MT"/>
+        </w:rPr>
+        <w:t>Non-negative stocks should stay positive</w:t>
+      </w:r>
+    </w:p>
+    <w:p>
+      <w:pPr>
+        <w:pStyle w:val="ListParagraph"/>
+        <w:numPr>
+          <w:ilvl w:val="1"/>
+          <w:numId w:val="1"/>
+        </w:numPr>
+        <w:rPr>
+          <w:rFonts w:ascii="Gill Sans MT" w:hAnsi="Gill Sans MT"/>
+        </w:rPr>
+      </w:pPr>
+      <w:r>
+        <w:rPr>
+          <w:rFonts w:ascii="Gill Sans MT" w:hAnsi="Gill Sans MT"/>
+        </w:rPr>
+        <w:t>Independent variable in lookup functions stays within the domain of the function</w:t>
+      </w:r>
+    </w:p>
+    <w:p>
+      <w:pPr>
+        <w:pStyle w:val="ListParagraph"/>
+        <w:numPr>
+          <w:ilvl w:val="0"/>
+          <w:numId w:val="1"/>
+        </w:numPr>
+        <w:rPr>
+          <w:rFonts w:ascii="Gill Sans MT" w:hAnsi="Gill Sans MT"/>
+        </w:rPr>
+      </w:pPr>
+      <w:r>
+        <w:rPr>
+          <w:rFonts w:ascii="Gill Sans MT" w:hAnsi="Gill Sans MT"/>
+        </w:rPr>
+        <w:t xml:space="preserve">Packaging of the model and data files for release, including license </w:t>
+      </w:r>
       <w:commentRangeStart w:id="3"/>
       <w:r>
         <w:rPr>
           <w:rFonts w:ascii="Gill Sans MT" w:hAnsi="Gill Sans MT"/>
-          <w:highlight w:val="green"/>
-        </w:rPr>
-        <w:t>Usability and functionality of the user interface</w:t>
+        </w:rPr>
+        <w:t>files</w:t>
       </w:r>
       <w:commentRangeEnd w:id="3"/>
       <w:r>
@@ -334,82 +698,16 @@
     </w:p>
     <w:p>
       <w:pPr>
-        <w:pStyle w:val="ListParagraph"/>
-        <w:numPr>
-          <w:ilvl w:val="1"/>
-          <w:numId w:val="1"/>
-        </w:numPr>
-        <w:rPr>
-          <w:rFonts w:ascii="Gill Sans MT" w:hAnsi="Gill Sans MT"/>
-          <w:highlight w:val="green"/>
-        </w:rPr>
-      </w:pPr>
-      <w:r>
-        <w:rPr>
-          <w:rFonts w:ascii="Gill Sans MT" w:hAnsi="Gill Sans MT"/>
-          <w:highlight w:val="green"/>
-        </w:rPr>
-        <w:t>Accuracy of labels</w:t>
-      </w:r>
-    </w:p>
-    <w:p>
-      <w:pPr>
-        <w:pStyle w:val="ListParagraph"/>
-        <w:numPr>
-          <w:ilvl w:val="1"/>
-          <w:numId w:val="1"/>
-        </w:numPr>
-        <w:rPr>
-          <w:rFonts w:ascii="Gill Sans MT" w:hAnsi="Gill Sans MT"/>
-          <w:highlight w:val="green"/>
-        </w:rPr>
-      </w:pPr>
-      <w:r>
-        <w:rPr>
-          <w:rFonts w:ascii="Gill Sans MT" w:hAnsi="Gill Sans MT"/>
-          <w:highlight w:val="green"/>
-        </w:rPr>
-        <w:t>Behavior and ranges on controls</w:t>
-      </w:r>
-    </w:p>
-    <w:p>
-      <w:pPr>
-        <w:pStyle w:val="ListParagraph"/>
-        <w:numPr>
-          <w:ilvl w:val="1"/>
-          <w:numId w:val="1"/>
-        </w:numPr>
-        <w:rPr>
-          <w:rFonts w:ascii="Gill Sans MT" w:hAnsi="Gill Sans MT"/>
-          <w:highlight w:val="green"/>
-        </w:rPr>
-      </w:pPr>
-      <w:r>
-        <w:rPr>
-          <w:rFonts w:ascii="Gill Sans MT" w:hAnsi="Gill Sans MT"/>
-          <w:highlight w:val="green"/>
-        </w:rPr>
-        <w:t>Clarity of graphs</w:t>
-      </w:r>
-    </w:p>
-    <w:p>
-      <w:pPr>
-        <w:pStyle w:val="ListParagraph"/>
-        <w:numPr>
-          <w:ilvl w:val="1"/>
-          <w:numId w:val="1"/>
-        </w:numPr>
-        <w:rPr>
-          <w:rFonts w:ascii="Gill Sans MT" w:hAnsi="Gill Sans MT"/>
-          <w:highlight w:val="green"/>
-        </w:rPr>
-      </w:pPr>
-      <w:r>
-        <w:rPr>
-          <w:rFonts w:ascii="Gill Sans MT" w:hAnsi="Gill Sans MT"/>
-          <w:highlight w:val="green"/>
-        </w:rPr>
-        <w:t>Sufficiency and ability to run and interpret interesting scenarios</w:t>
+        <w:spacing w:before="110" w:after="0"/>
+        <w:rPr>
+          <w:rFonts w:ascii="Gill Sans MT" w:hAnsi="Gill Sans MT"/>
+        </w:rPr>
+      </w:pPr>
+      <w:r>
+        <w:rPr>
+          <w:rFonts w:ascii="Gill Sans MT" w:hAnsi="Gill Sans MT"/>
+        </w:rPr>
+        <w:t>The following items are out of scope:</w:t>
       </w:r>
     </w:p>
     <w:p>
@@ -420,240 +718,16 @@
           <w:numId w:val="1"/>
         </w:numPr>
         <w:rPr>
-          <w:ins w:id="4" w:author="Brian W Bush" w:date="2013-05-16T12:05:00Z"/>
-          <w:rFonts w:ascii="Gill Sans MT" w:hAnsi="Gill Sans MT"/>
-          <w:highlight w:val="cyan"/>
-        </w:rPr>
-      </w:pPr>
-      <w:r>
-        <w:rPr>
-          <w:rFonts w:ascii="Gill Sans MT" w:hAnsi="Gill Sans MT"/>
-          <w:highlight w:val="cyan"/>
-        </w:rPr>
-        <w:t>Accuracy, clarity, usability of the documentation and tutorials</w:t>
-      </w:r>
-    </w:p>
-    <w:p>
-      <w:pPr>
-        <w:pStyle w:val="ListParagraph"/>
-        <w:numPr>
-          <w:ilvl w:val="1"/>
-          <w:numId w:val="1"/>
-        </w:numPr>
-        <w:rPr>
-          <w:ins w:id="5" w:author="Brian W Bush" w:date="2013-05-16T12:05:00Z"/>
-          <w:rFonts w:ascii="Gill Sans MT" w:hAnsi="Gill Sans MT"/>
-          <w:highlight w:val="cyan"/>
-        </w:rPr>
-      </w:pPr>
-      <w:ins w:id="6" w:author="Brian W Bush" w:date="2013-05-16T12:05:00Z">
-        <w:r>
-          <w:rPr>
-            <w:rFonts w:ascii="Gill Sans MT" w:hAnsi="Gill Sans MT"/>
-            <w:highlight w:val="cyan"/>
-          </w:rPr>
-          <w:t>Purpose</w:t>
-        </w:r>
-      </w:ins>
-      <w:ins w:id="7" w:author="Brian W Bush" w:date="2013-05-16T12:06:00Z">
-        <w:r>
-          <w:rPr>
-            <w:rFonts w:ascii="Gill Sans MT" w:hAnsi="Gill Sans MT"/>
-            <w:highlight w:val="cyan"/>
-          </w:rPr>
-          <w:t xml:space="preserve">, scope, and </w:t>
-        </w:r>
-        <w:r>
-          <w:rPr>
-            <w:rFonts w:ascii="Gill Sans MT" w:hAnsi="Gill Sans MT"/>
-            <w:highlight w:val="cyan"/>
-          </w:rPr>
-          <w:t>applicability</w:t>
-        </w:r>
-        <w:r>
-          <w:rPr>
-            <w:rFonts w:ascii="Gill Sans MT" w:hAnsi="Gill Sans MT"/>
-            <w:highlight w:val="cyan"/>
-          </w:rPr>
-          <w:t>/usage</w:t>
-        </w:r>
-      </w:ins>
-    </w:p>
-    <w:p>
-      <w:pPr>
-        <w:pStyle w:val="ListParagraph"/>
-        <w:numPr>
-          <w:ilvl w:val="1"/>
-          <w:numId w:val="1"/>
-        </w:numPr>
-        <w:rPr>
-          <w:ins w:id="8" w:author="Brian W Bush" w:date="2013-05-16T12:06:00Z"/>
-          <w:rFonts w:ascii="Gill Sans MT" w:hAnsi="Gill Sans MT"/>
-          <w:highlight w:val="cyan"/>
-        </w:rPr>
-      </w:pPr>
-      <w:ins w:id="9" w:author="Brian W Bush" w:date="2013-05-16T12:06:00Z">
-        <w:r>
-          <w:rPr>
-            <w:rFonts w:ascii="Gill Sans MT" w:hAnsi="Gill Sans MT"/>
-            <w:highlight w:val="cyan"/>
-          </w:rPr>
-          <w:t>Context and conceptual framework</w:t>
-        </w:r>
-      </w:ins>
-    </w:p>
-    <w:p>
-      <w:pPr>
-        <w:pStyle w:val="ListParagraph"/>
-        <w:numPr>
-          <w:ilvl w:val="1"/>
-          <w:numId w:val="1"/>
-        </w:numPr>
-        <w:rPr>
-          <w:ins w:id="10" w:author="Brian W Bush" w:date="2013-05-16T12:06:00Z"/>
-          <w:rFonts w:ascii="Gill Sans MT" w:hAnsi="Gill Sans MT"/>
-          <w:highlight w:val="cyan"/>
-        </w:rPr>
-      </w:pPr>
-      <w:ins w:id="11" w:author="Brian W Bush" w:date="2013-05-16T12:06:00Z">
-        <w:r>
-          <w:rPr>
-            <w:rFonts w:ascii="Gill Sans MT" w:hAnsi="Gill Sans MT"/>
-            <w:highlight w:val="cyan"/>
-          </w:rPr>
-          <w:t xml:space="preserve">Assumptions (resolution, processes, feedbacks, scenarios, </w:t>
-        </w:r>
-        <w:proofErr w:type="spellStart"/>
-        <w:r>
-          <w:rPr>
-            <w:rFonts w:ascii="Gill Sans MT" w:hAnsi="Gill Sans MT"/>
-            <w:highlight w:val="cyan"/>
-          </w:rPr>
-          <w:t>exogeneities</w:t>
-        </w:r>
-        <w:proofErr w:type="spellEnd"/>
-        <w:r>
-          <w:rPr>
-            <w:rFonts w:ascii="Gill Sans MT" w:hAnsi="Gill Sans MT"/>
-            <w:highlight w:val="cyan"/>
-          </w:rPr>
-          <w:t>)</w:t>
-        </w:r>
-      </w:ins>
-    </w:p>
-    <w:p>
-      <w:pPr>
-        <w:pStyle w:val="ListParagraph"/>
-        <w:numPr>
-          <w:ilvl w:val="1"/>
-          <w:numId w:val="1"/>
-        </w:numPr>
-        <w:rPr>
-          <w:ins w:id="12" w:author="Brian W Bush" w:date="2013-05-16T12:09:00Z"/>
-          <w:rFonts w:ascii="Gill Sans MT" w:hAnsi="Gill Sans MT"/>
-          <w:highlight w:val="cyan"/>
-        </w:rPr>
-      </w:pPr>
-      <w:ins w:id="13" w:author="Brian W Bush" w:date="2013-05-16T12:09:00Z">
-        <w:r>
-          <w:rPr>
-            <w:rFonts w:ascii="Gill Sans MT" w:hAnsi="Gill Sans MT"/>
-            <w:highlight w:val="cyan"/>
-          </w:rPr>
-          <w:t>Inputs</w:t>
-        </w:r>
-      </w:ins>
-    </w:p>
-    <w:p>
-      <w:pPr>
-        <w:pStyle w:val="ListParagraph"/>
-        <w:numPr>
-          <w:ilvl w:val="1"/>
-          <w:numId w:val="1"/>
-        </w:numPr>
-        <w:rPr>
-          <w:ins w:id="14" w:author="Brian W Bush" w:date="2013-05-16T12:09:00Z"/>
-          <w:rFonts w:ascii="Gill Sans MT" w:hAnsi="Gill Sans MT"/>
-          <w:highlight w:val="cyan"/>
-        </w:rPr>
-      </w:pPr>
-      <w:ins w:id="15" w:author="Brian W Bush" w:date="2013-05-16T12:09:00Z">
-        <w:r>
-          <w:rPr>
-            <w:rFonts w:ascii="Gill Sans MT" w:hAnsi="Gill Sans MT"/>
-            <w:highlight w:val="cyan"/>
-          </w:rPr>
-          <w:t>Outputs</w:t>
-        </w:r>
-      </w:ins>
-    </w:p>
-    <w:p>
-      <w:pPr>
-        <w:pStyle w:val="ListParagraph"/>
-        <w:numPr>
-          <w:ilvl w:val="1"/>
-          <w:numId w:val="1"/>
-        </w:numPr>
-        <w:rPr>
-          <w:ins w:id="16" w:author="Brian W Bush" w:date="2013-05-16T12:09:00Z"/>
-          <w:rFonts w:ascii="Gill Sans MT" w:hAnsi="Gill Sans MT"/>
-          <w:highlight w:val="cyan"/>
-        </w:rPr>
-      </w:pPr>
-      <w:ins w:id="17" w:author="Brian W Bush" w:date="2013-05-16T12:09:00Z">
-        <w:r>
-          <w:rPr>
-            <w:rFonts w:ascii="Gill Sans MT" w:hAnsi="Gill Sans MT"/>
-            <w:highlight w:val="cyan"/>
-          </w:rPr>
-          <w:t>Calibration</w:t>
-        </w:r>
-      </w:ins>
-    </w:p>
-    <w:p>
-      <w:pPr>
-        <w:pStyle w:val="ListParagraph"/>
-        <w:numPr>
-          <w:ilvl w:val="1"/>
-          <w:numId w:val="1"/>
-        </w:numPr>
-        <w:rPr>
-          <w:ins w:id="18" w:author="Brian W Bush" w:date="2013-05-16T12:09:00Z"/>
-          <w:rFonts w:ascii="Gill Sans MT" w:hAnsi="Gill Sans MT"/>
-          <w:highlight w:val="cyan"/>
-        </w:rPr>
-      </w:pPr>
-      <w:ins w:id="19" w:author="Brian W Bush" w:date="2013-05-16T12:09:00Z">
-        <w:r>
-          <w:rPr>
-            <w:rFonts w:ascii="Gill Sans MT" w:hAnsi="Gill Sans MT"/>
-            <w:highlight w:val="cyan"/>
-          </w:rPr>
-          <w:t>Validation</w:t>
-        </w:r>
-      </w:ins>
-    </w:p>
-    <w:p>
-      <w:pPr>
-        <w:pStyle w:val="ListParagraph"/>
-        <w:numPr>
-          <w:ilvl w:val="1"/>
-          <w:numId w:val="1"/>
-        </w:numPr>
-        <w:rPr>
-          <w:rFonts w:ascii="Gill Sans MT" w:hAnsi="Gill Sans MT"/>
-          <w:highlight w:val="cyan"/>
-        </w:rPr>
-      </w:pPr>
-      <w:ins w:id="20" w:author="Brian W Bush" w:date="2013-05-16T12:09:00Z">
-        <w:r>
-          <w:rPr>
-            <w:rFonts w:ascii="Gill Sans MT" w:hAnsi="Gill Sans MT"/>
-            <w:highlight w:val="cyan"/>
-          </w:rPr>
-          <w:t>Sensitivities</w:t>
-        </w:r>
-      </w:ins>
+          <w:rFonts w:ascii="Gill Sans MT" w:hAnsi="Gill Sans MT"/>
+        </w:rPr>
+      </w:pPr>
+      <w:commentRangeStart w:id="4"/>
+      <w:r>
+        <w:rPr>
+          <w:rFonts w:ascii="Gill Sans MT" w:hAnsi="Gill Sans MT"/>
+        </w:rPr>
+        <w:t>Overall design of the model</w:t>
+      </w:r>
     </w:p>
     <w:p>
       <w:pPr>
@@ -670,142 +744,112 @@
         <w:rPr>
           <w:rFonts w:ascii="Gill Sans MT" w:hAnsi="Gill Sans MT"/>
         </w:rPr>
-        <w:t>General r</w:t>
-      </w:r>
-      <w:r>
-        <w:rPr>
-          <w:rFonts w:ascii="Gill Sans MT" w:hAnsi="Gill Sans MT"/>
-        </w:rPr>
-        <w:t>easonableness of metrics from canned scenarios</w:t>
-      </w:r>
-      <w:r>
-        <w:rPr>
-          <w:rFonts w:ascii="Gill Sans MT" w:hAnsi="Gill Sans MT"/>
-        </w:rPr>
-        <w:t xml:space="preserve">, </w:t>
-      </w:r>
-      <w:commentRangeStart w:id="21"/>
-      <w:commentRangeStart w:id="22"/>
-      <w:r>
-        <w:rPr>
-          <w:rFonts w:ascii="Gill Sans MT" w:hAnsi="Gill Sans MT"/>
-        </w:rPr>
-        <w:t>including</w:t>
-      </w:r>
-      <w:commentRangeEnd w:id="21"/>
+        <w:t>Formulation of feedback</w:t>
+      </w:r>
+    </w:p>
+    <w:p>
+      <w:pPr>
+        <w:pStyle w:val="ListParagraph"/>
+        <w:numPr>
+          <w:ilvl w:val="0"/>
+          <w:numId w:val="1"/>
+        </w:numPr>
+        <w:rPr>
+          <w:rFonts w:ascii="Gill Sans MT" w:hAnsi="Gill Sans MT"/>
+        </w:rPr>
+      </w:pPr>
+      <w:r>
+        <w:rPr>
+          <w:rFonts w:ascii="Gill Sans MT" w:hAnsi="Gill Sans MT"/>
+        </w:rPr>
+        <w:t>Verification of input data</w:t>
+      </w:r>
+    </w:p>
+    <w:p>
+      <w:pPr>
+        <w:pStyle w:val="ListParagraph"/>
+        <w:numPr>
+          <w:ilvl w:val="0"/>
+          <w:numId w:val="1"/>
+        </w:numPr>
+        <w:rPr>
+          <w:rFonts w:ascii="Gill Sans MT" w:hAnsi="Gill Sans MT"/>
+        </w:rPr>
+      </w:pPr>
+      <w:r>
+        <w:rPr>
+          <w:rFonts w:ascii="Gill Sans MT" w:hAnsi="Gill Sans MT"/>
+        </w:rPr>
+        <w:t>Validation against historical data</w:t>
+      </w:r>
+    </w:p>
+    <w:p>
+      <w:pPr>
+        <w:pStyle w:val="ListParagraph"/>
+        <w:numPr>
+          <w:ilvl w:val="0"/>
+          <w:numId w:val="1"/>
+        </w:numPr>
+        <w:rPr>
+          <w:rFonts w:ascii="Gill Sans MT" w:hAnsi="Gill Sans MT"/>
+        </w:rPr>
+      </w:pPr>
+      <w:r>
+        <w:rPr>
+          <w:rFonts w:ascii="Gill Sans MT" w:hAnsi="Gill Sans MT"/>
+        </w:rPr>
+        <w:t>Comparison against results and publications of other models</w:t>
+      </w:r>
+      <w:commentRangeEnd w:id="4"/>
       <w:r>
         <w:rPr>
           <w:rStyle w:val="CommentReference"/>
         </w:rPr>
-        <w:commentReference w:id="21"/>
-      </w:r>
-      <w:commentRangeEnd w:id="22"/>
+        <w:commentReference w:id="4"/>
+      </w:r>
+    </w:p>
+    <w:p>
+      <w:pPr>
+        <w:pStyle w:val="ListParagraph"/>
+        <w:numPr>
+          <w:ilvl w:val="0"/>
+          <w:numId w:val="1"/>
+        </w:numPr>
+        <w:rPr>
+          <w:rFonts w:ascii="Gill Sans MT" w:hAnsi="Gill Sans MT"/>
+        </w:rPr>
+      </w:pPr>
+      <w:commentRangeStart w:id="5"/>
+      <w:r>
+        <w:rPr>
+          <w:rFonts w:ascii="Gill Sans MT" w:hAnsi="Gill Sans MT"/>
+        </w:rPr>
+        <w:t>Sensitivity analysis</w:t>
+      </w:r>
+    </w:p>
+    <w:p>
+      <w:pPr>
+        <w:pStyle w:val="ListParagraph"/>
+        <w:numPr>
+          <w:ilvl w:val="0"/>
+          <w:numId w:val="1"/>
+        </w:numPr>
+        <w:rPr>
+          <w:rFonts w:ascii="Gill Sans MT" w:hAnsi="Gill Sans MT"/>
+        </w:rPr>
+      </w:pPr>
+      <w:r>
+        <w:rPr>
+          <w:rFonts w:ascii="Gill Sans MT" w:hAnsi="Gill Sans MT"/>
+        </w:rPr>
+        <w:t>Comprehensive extreme value testing</w:t>
+      </w:r>
+      <w:commentRangeEnd w:id="5"/>
       <w:r>
         <w:rPr>
           <w:rStyle w:val="CommentReference"/>
         </w:rPr>
-        <w:commentReference w:id="22"/>
-      </w:r>
-    </w:p>
-    <w:p>
-      <w:pPr>
-        <w:pStyle w:val="ListParagraph"/>
-        <w:numPr>
-          <w:ilvl w:val="1"/>
-          <w:numId w:val="1"/>
-        </w:numPr>
-        <w:rPr>
-          <w:rFonts w:ascii="Gill Sans MT" w:hAnsi="Gill Sans MT"/>
-          <w:highlight w:val="green"/>
-        </w:rPr>
-      </w:pPr>
-      <w:r>
-        <w:rPr>
-          <w:rFonts w:ascii="Gill Sans MT" w:hAnsi="Gill Sans MT"/>
-          <w:highlight w:val="green"/>
-        </w:rPr>
-        <w:t>Per capita consumption and shortfalls</w:t>
-      </w:r>
-    </w:p>
-    <w:p>
-      <w:pPr>
-        <w:pStyle w:val="ListParagraph"/>
-        <w:numPr>
-          <w:ilvl w:val="1"/>
-          <w:numId w:val="1"/>
-        </w:numPr>
-        <w:rPr>
-          <w:rFonts w:ascii="Gill Sans MT" w:hAnsi="Gill Sans MT"/>
-          <w:highlight w:val="green"/>
-        </w:rPr>
-      </w:pPr>
-      <w:r>
-        <w:rPr>
-          <w:rFonts w:ascii="Gill Sans MT" w:hAnsi="Gill Sans MT"/>
-          <w:highlight w:val="green"/>
-        </w:rPr>
-        <w:t>Land usage</w:t>
-      </w:r>
-    </w:p>
-    <w:p>
-      <w:pPr>
-        <w:pStyle w:val="ListParagraph"/>
-        <w:numPr>
-          <w:ilvl w:val="1"/>
-          <w:numId w:val="1"/>
-        </w:numPr>
-        <w:rPr>
-          <w:rFonts w:ascii="Gill Sans MT" w:hAnsi="Gill Sans MT"/>
-          <w:highlight w:val="green"/>
-        </w:rPr>
-      </w:pPr>
-      <w:r>
-        <w:rPr>
-          <w:rFonts w:ascii="Gill Sans MT" w:hAnsi="Gill Sans MT"/>
-          <w:highlight w:val="green"/>
-        </w:rPr>
-        <w:t>International trade flows</w:t>
-      </w:r>
-    </w:p>
-    <w:p>
-      <w:pPr>
-        <w:pStyle w:val="ListParagraph"/>
-        <w:numPr>
-          <w:ilvl w:val="1"/>
-          <w:numId w:val="1"/>
-        </w:numPr>
-        <w:rPr>
-          <w:rFonts w:ascii="Gill Sans MT" w:hAnsi="Gill Sans MT"/>
-          <w:highlight w:val="green"/>
-        </w:rPr>
-      </w:pPr>
-      <w:r>
-        <w:rPr>
-          <w:rFonts w:ascii="Gill Sans MT" w:hAnsi="Gill Sans MT"/>
-          <w:highlight w:val="green"/>
-        </w:rPr>
-        <w:t>Ratio of v</w:t>
-      </w:r>
-      <w:r>
-        <w:rPr>
-          <w:rFonts w:ascii="Gill Sans MT" w:hAnsi="Gill Sans MT"/>
-          <w:highlight w:val="green"/>
-        </w:rPr>
-        <w:t xml:space="preserve">egetable </w:t>
-      </w:r>
-      <w:r>
-        <w:rPr>
-          <w:rFonts w:ascii="Gill Sans MT" w:hAnsi="Gill Sans MT"/>
-          <w:highlight w:val="green"/>
-        </w:rPr>
-        <w:t>to</w:t>
-      </w:r>
-      <w:r>
-        <w:rPr>
-          <w:rFonts w:ascii="Gill Sans MT" w:hAnsi="Gill Sans MT"/>
-          <w:highlight w:val="green"/>
-        </w:rPr>
-        <w:t xml:space="preserve"> animal products</w:t>
+        <w:commentReference w:id="5"/>
       </w:r>
     </w:p>
     <w:p>
@@ -823,437 +867,8 @@
         <w:rPr>
           <w:rFonts w:ascii="Gill Sans MT" w:hAnsi="Gill Sans MT"/>
         </w:rPr>
-        <w:t xml:space="preserve">Reasonableness of system behavior, </w:t>
-      </w:r>
-      <w:commentRangeStart w:id="23"/>
-      <w:commentRangeStart w:id="24"/>
-      <w:r>
-        <w:rPr>
-          <w:rFonts w:ascii="Gill Sans MT" w:hAnsi="Gill Sans MT"/>
-        </w:rPr>
-        <w:t>including</w:t>
-      </w:r>
-      <w:commentRangeEnd w:id="23"/>
-      <w:r>
-        <w:rPr>
-          <w:rStyle w:val="CommentReference"/>
-        </w:rPr>
-        <w:commentReference w:id="23"/>
-      </w:r>
-      <w:commentRangeEnd w:id="24"/>
-      <w:r>
-        <w:rPr>
-          <w:rStyle w:val="CommentReference"/>
-        </w:rPr>
-        <w:commentReference w:id="24"/>
-      </w:r>
-    </w:p>
-    <w:p>
-      <w:pPr>
-        <w:pStyle w:val="ListParagraph"/>
-        <w:numPr>
-          <w:ilvl w:val="1"/>
-          <w:numId w:val="1"/>
-        </w:numPr>
-        <w:rPr>
-          <w:rFonts w:ascii="Gill Sans MT" w:hAnsi="Gill Sans MT"/>
-          <w:highlight w:val="cyan"/>
-        </w:rPr>
-      </w:pPr>
-      <w:r>
-        <w:rPr>
-          <w:rFonts w:ascii="Gill Sans MT" w:hAnsi="Gill Sans MT"/>
-          <w:highlight w:val="cyan"/>
-        </w:rPr>
-        <w:t>Directionality of trends in response to input parameter changes</w:t>
-      </w:r>
-    </w:p>
-    <w:p>
-      <w:pPr>
-        <w:pStyle w:val="ListParagraph"/>
-        <w:numPr>
-          <w:ilvl w:val="1"/>
-          <w:numId w:val="1"/>
-        </w:numPr>
-        <w:rPr>
-          <w:rFonts w:ascii="Gill Sans MT" w:hAnsi="Gill Sans MT"/>
-          <w:highlight w:val="cyan"/>
-        </w:rPr>
-      </w:pPr>
-      <w:r>
-        <w:rPr>
-          <w:rFonts w:ascii="Gill Sans MT" w:hAnsi="Gill Sans MT"/>
-          <w:highlight w:val="cyan"/>
-        </w:rPr>
-        <w:t>Response to perturbations (</w:t>
-      </w:r>
-      <w:r>
-        <w:rPr>
-          <w:rFonts w:ascii="Gill Sans MT" w:hAnsi="Gill Sans MT"/>
-          <w:highlight w:val="cyan"/>
-        </w:rPr>
-        <w:t xml:space="preserve">pulse, </w:t>
-      </w:r>
-      <w:r>
-        <w:rPr>
-          <w:rFonts w:ascii="Gill Sans MT" w:hAnsi="Gill Sans MT"/>
-          <w:highlight w:val="cyan"/>
-        </w:rPr>
-        <w:t>steps, ramps, etc.)</w:t>
-      </w:r>
-      <w:r>
-        <w:rPr>
-          <w:rFonts w:ascii="Gill Sans MT" w:hAnsi="Gill Sans MT"/>
-          <w:highlight w:val="cyan"/>
-        </w:rPr>
-        <w:t>, especially</w:t>
-      </w:r>
-    </w:p>
-    <w:p>
-      <w:pPr>
-        <w:pStyle w:val="ListParagraph"/>
-        <w:numPr>
-          <w:ilvl w:val="2"/>
-          <w:numId w:val="1"/>
-        </w:numPr>
-        <w:rPr>
-          <w:rFonts w:ascii="Gill Sans MT" w:hAnsi="Gill Sans MT"/>
-          <w:highlight w:val="cyan"/>
-        </w:rPr>
-      </w:pPr>
-      <w:r>
-        <w:rPr>
-          <w:rFonts w:ascii="Gill Sans MT" w:hAnsi="Gill Sans MT"/>
-          <w:highlight w:val="cyan"/>
-        </w:rPr>
-        <w:t>Stability or instability</w:t>
-      </w:r>
-    </w:p>
-    <w:p>
-      <w:pPr>
-        <w:pStyle w:val="ListParagraph"/>
-        <w:numPr>
-          <w:ilvl w:val="2"/>
-          <w:numId w:val="1"/>
-        </w:numPr>
-        <w:rPr>
-          <w:rFonts w:ascii="Gill Sans MT" w:hAnsi="Gill Sans MT"/>
-          <w:highlight w:val="cyan"/>
-        </w:rPr>
-      </w:pPr>
-      <w:r>
-        <w:rPr>
-          <w:rFonts w:ascii="Gill Sans MT" w:hAnsi="Gill Sans MT"/>
-          <w:highlight w:val="cyan"/>
-        </w:rPr>
-        <w:t>Time scales of responses and intensity of damping</w:t>
-      </w:r>
-    </w:p>
-    <w:p>
-      <w:pPr>
-        <w:pStyle w:val="ListParagraph"/>
-        <w:numPr>
-          <w:ilvl w:val="1"/>
-          <w:numId w:val="1"/>
-        </w:numPr>
-        <w:rPr>
-          <w:rFonts w:ascii="Gill Sans MT" w:hAnsi="Gill Sans MT"/>
-          <w:highlight w:val="cyan"/>
-        </w:rPr>
-      </w:pPr>
-      <w:r>
-        <w:rPr>
-          <w:rFonts w:ascii="Gill Sans MT" w:hAnsi="Gill Sans MT"/>
-          <w:highlight w:val="cyan"/>
-        </w:rPr>
-        <w:t>Stability of steady-state if inputs are appropriate</w:t>
-      </w:r>
-    </w:p>
-    <w:p>
-      <w:pPr>
-        <w:pStyle w:val="ListParagraph"/>
-        <w:numPr>
-          <w:ilvl w:val="1"/>
-          <w:numId w:val="1"/>
-        </w:numPr>
-        <w:rPr>
-          <w:rFonts w:ascii="Gill Sans MT" w:hAnsi="Gill Sans MT"/>
-          <w:highlight w:val="yellow"/>
-        </w:rPr>
-      </w:pPr>
-      <w:r>
-        <w:rPr>
-          <w:rFonts w:ascii="Gill Sans MT" w:hAnsi="Gill Sans MT"/>
-          <w:highlight w:val="yellow"/>
-        </w:rPr>
-        <w:t>Extreme value testing for basic metrics</w:t>
-      </w:r>
-    </w:p>
-    <w:p>
-      <w:pPr>
-        <w:pStyle w:val="ListParagraph"/>
-        <w:numPr>
-          <w:ilvl w:val="1"/>
-          <w:numId w:val="1"/>
-        </w:numPr>
-        <w:rPr>
-          <w:rFonts w:ascii="Gill Sans MT" w:hAnsi="Gill Sans MT"/>
-          <w:highlight w:val="yellow"/>
-        </w:rPr>
-      </w:pPr>
-      <w:r>
-        <w:rPr>
-          <w:rFonts w:ascii="Gill Sans MT" w:hAnsi="Gill Sans MT"/>
-          <w:highlight w:val="yellow"/>
-        </w:rPr>
-        <w:t>Non-negative stocks should stay positive</w:t>
-      </w:r>
-    </w:p>
-    <w:p>
-      <w:pPr>
-        <w:pStyle w:val="ListParagraph"/>
-        <w:numPr>
-          <w:ilvl w:val="1"/>
-          <w:numId w:val="1"/>
-        </w:numPr>
-        <w:rPr>
-          <w:rFonts w:ascii="Gill Sans MT" w:hAnsi="Gill Sans MT"/>
-          <w:highlight w:val="yellow"/>
-        </w:rPr>
-      </w:pPr>
-      <w:r>
-        <w:rPr>
-          <w:rFonts w:ascii="Gill Sans MT" w:hAnsi="Gill Sans MT"/>
-          <w:highlight w:val="yellow"/>
-        </w:rPr>
-        <w:t>Independent variable in lookup functions stays within the domain of the function</w:t>
-      </w:r>
-    </w:p>
-    <w:p>
-      <w:pPr>
-        <w:pStyle w:val="ListParagraph"/>
-        <w:numPr>
-          <w:ilvl w:val="0"/>
-          <w:numId w:val="1"/>
-        </w:numPr>
-        <w:rPr>
-          <w:rFonts w:ascii="Gill Sans MT" w:hAnsi="Gill Sans MT"/>
-          <w:highlight w:val="cyan"/>
-          <w:rPrChange w:id="25" w:author="Brian W Bush" w:date="2013-05-16T12:00:00Z">
-            <w:rPr>
-              <w:rFonts w:ascii="Gill Sans MT" w:hAnsi="Gill Sans MT"/>
-              <w:highlight w:val="green"/>
-            </w:rPr>
-          </w:rPrChange>
-        </w:rPr>
-      </w:pPr>
-      <w:r>
-        <w:rPr>
-          <w:rFonts w:ascii="Gill Sans MT" w:hAnsi="Gill Sans MT"/>
-          <w:highlight w:val="green"/>
-        </w:rPr>
-        <w:t xml:space="preserve">Packaging of the model and data files for release, including license </w:t>
-      </w:r>
-      <w:commentRangeStart w:id="26"/>
-      <w:r>
-        <w:rPr>
-          <w:rFonts w:ascii="Gill Sans MT" w:hAnsi="Gill Sans MT"/>
-          <w:highlight w:val="green"/>
-        </w:rPr>
-        <w:t>files</w:t>
-      </w:r>
-      <w:commentRangeEnd w:id="26"/>
-      <w:r>
-        <w:rPr>
-          <w:rStyle w:val="CommentReference"/>
-          <w:highlight w:val="green"/>
-        </w:rPr>
-        <w:commentReference w:id="26"/>
-      </w:r>
-    </w:p>
-    <w:p>
-      <w:pPr>
-        <w:spacing w:before="110" w:after="0"/>
-        <w:rPr>
-          <w:rFonts w:ascii="Gill Sans MT" w:hAnsi="Gill Sans MT"/>
-        </w:rPr>
-      </w:pPr>
-      <w:r>
-        <w:rPr>
-          <w:rFonts w:ascii="Gill Sans MT" w:hAnsi="Gill Sans MT"/>
-        </w:rPr>
-        <w:t>The following items are out of scope:</w:t>
-      </w:r>
-    </w:p>
-    <w:p>
-      <w:pPr>
-        <w:pStyle w:val="ListParagraph"/>
-        <w:numPr>
-          <w:ilvl w:val="0"/>
-          <w:numId w:val="1"/>
-        </w:numPr>
-        <w:rPr>
-          <w:rFonts w:ascii="Gill Sans MT" w:hAnsi="Gill Sans MT"/>
-        </w:rPr>
-      </w:pPr>
-      <w:r>
-        <w:rPr>
-          <w:rFonts w:ascii="Gill Sans MT" w:hAnsi="Gill Sans MT"/>
-        </w:rPr>
-        <w:t>Overall design of the model</w:t>
-      </w:r>
-    </w:p>
-    <w:p>
-      <w:pPr>
-        <w:pStyle w:val="ListParagraph"/>
-        <w:numPr>
-          <w:ilvl w:val="0"/>
-          <w:numId w:val="1"/>
-        </w:numPr>
-        <w:rPr>
-          <w:rFonts w:ascii="Gill Sans MT" w:hAnsi="Gill Sans MT"/>
-        </w:rPr>
-      </w:pPr>
-      <w:r>
-        <w:rPr>
-          <w:rFonts w:ascii="Gill Sans MT" w:hAnsi="Gill Sans MT"/>
-        </w:rPr>
-        <w:t>Formulation of feedback</w:t>
-      </w:r>
-    </w:p>
-    <w:p>
-      <w:pPr>
-        <w:pStyle w:val="ListParagraph"/>
-        <w:numPr>
-          <w:ilvl w:val="0"/>
-          <w:numId w:val="1"/>
-        </w:numPr>
-        <w:rPr>
-          <w:rFonts w:ascii="Gill Sans MT" w:hAnsi="Gill Sans MT"/>
-        </w:rPr>
-      </w:pPr>
-      <w:r>
-        <w:rPr>
-          <w:rFonts w:ascii="Gill Sans MT" w:hAnsi="Gill Sans MT"/>
-        </w:rPr>
-        <w:t>Verification of input data</w:t>
-      </w:r>
-    </w:p>
-    <w:p>
-      <w:pPr>
-        <w:pStyle w:val="ListParagraph"/>
-        <w:numPr>
-          <w:ilvl w:val="0"/>
-          <w:numId w:val="1"/>
-        </w:numPr>
-        <w:rPr>
-          <w:rFonts w:ascii="Gill Sans MT" w:hAnsi="Gill Sans MT"/>
-        </w:rPr>
-      </w:pPr>
-      <w:r>
-        <w:rPr>
-          <w:rFonts w:ascii="Gill Sans MT" w:hAnsi="Gill Sans MT"/>
-        </w:rPr>
-        <w:t>Validation against historical data</w:t>
-      </w:r>
-    </w:p>
-    <w:p>
-      <w:pPr>
-        <w:pStyle w:val="ListParagraph"/>
-        <w:numPr>
-          <w:ilvl w:val="0"/>
-          <w:numId w:val="1"/>
-        </w:numPr>
-        <w:rPr>
-          <w:rFonts w:ascii="Gill Sans MT" w:hAnsi="Gill Sans MT"/>
-        </w:rPr>
-      </w:pPr>
-      <w:r>
-        <w:rPr>
-          <w:rFonts w:ascii="Gill Sans MT" w:hAnsi="Gill Sans MT"/>
-        </w:rPr>
-        <w:t>Comparison against results and publications of other models</w:t>
-      </w:r>
-    </w:p>
-    <w:p>
-      <w:pPr>
-        <w:pStyle w:val="ListParagraph"/>
-        <w:numPr>
-          <w:ilvl w:val="0"/>
-          <w:numId w:val="1"/>
-        </w:numPr>
-        <w:rPr>
-          <w:rFonts w:ascii="Gill Sans MT" w:hAnsi="Gill Sans MT"/>
-          <w:highlight w:val="yellow"/>
-        </w:rPr>
-      </w:pPr>
-      <w:r>
-        <w:rPr>
-          <w:rFonts w:ascii="Gill Sans MT" w:hAnsi="Gill Sans MT"/>
-          <w:highlight w:val="yellow"/>
-        </w:rPr>
-        <w:t>Sensitivity analysis</w:t>
-      </w:r>
-    </w:p>
-    <w:p>
-      <w:pPr>
-        <w:pStyle w:val="ListParagraph"/>
-        <w:numPr>
-          <w:ilvl w:val="0"/>
-          <w:numId w:val="1"/>
-        </w:numPr>
-        <w:rPr>
-          <w:rFonts w:ascii="Gill Sans MT" w:hAnsi="Gill Sans MT"/>
-          <w:highlight w:val="yellow"/>
-        </w:rPr>
-      </w:pPr>
-      <w:r>
-        <w:rPr>
-          <w:rFonts w:ascii="Gill Sans MT" w:hAnsi="Gill Sans MT"/>
-          <w:highlight w:val="yellow"/>
-        </w:rPr>
-        <w:t>Comprehensive extreme value testing</w:t>
-      </w:r>
-    </w:p>
-    <w:p>
-      <w:pPr>
-        <w:pStyle w:val="ListParagraph"/>
-        <w:numPr>
-          <w:ilvl w:val="0"/>
-          <w:numId w:val="1"/>
-        </w:numPr>
-        <w:rPr>
-          <w:rFonts w:ascii="Gill Sans MT" w:hAnsi="Gill Sans MT"/>
-        </w:rPr>
-      </w:pPr>
-      <w:r>
-        <w:rPr>
-          <w:rFonts w:ascii="Gill Sans MT" w:hAnsi="Gill Sans MT"/>
-        </w:rPr>
         <w:lastRenderedPageBreak/>
-        <w:t xml:space="preserve">Use on platforms other than STELLA </w:t>
-      </w:r>
-      <w:del w:id="27" w:author="Brian W Bush" w:date="2013-05-16T11:57:00Z">
-        <w:r>
-          <w:rPr>
-            <w:rFonts w:ascii="Gill Sans MT" w:hAnsi="Gill Sans MT"/>
-          </w:rPr>
-          <w:delText>9.1.4</w:delText>
-        </w:r>
-      </w:del>
-      <w:ins w:id="28" w:author="Brian W Bush" w:date="2013-05-16T11:57:00Z">
-        <w:r>
-          <w:rPr>
-            <w:rFonts w:ascii="Gill Sans MT" w:hAnsi="Gill Sans MT"/>
-          </w:rPr>
-          <w:t>10.0.3</w:t>
-        </w:r>
-      </w:ins>
-      <w:r>
-        <w:rPr>
-          <w:rFonts w:ascii="Gill Sans MT" w:hAnsi="Gill Sans MT"/>
-        </w:rPr>
-        <w:t xml:space="preserve"> running on Windows</w:t>
+        <w:t>Use on platforms other than STELLA 9.1.4 running on Windows</w:t>
       </w:r>
     </w:p>
     <w:p>
@@ -1308,19 +923,19 @@
         </w:rPr>
         <w:t xml:space="preserve">The scope for testing will be divided among the testing </w:t>
       </w:r>
-      <w:commentRangeStart w:id="29"/>
+      <w:commentRangeStart w:id="6"/>
       <w:r>
         <w:rPr>
           <w:rFonts w:ascii="Gill Sans MT" w:hAnsi="Gill Sans MT"/>
         </w:rPr>
         <w:t>team</w:t>
       </w:r>
-      <w:commentRangeEnd w:id="29"/>
+      <w:commentRangeEnd w:id="6"/>
       <w:r>
         <w:rPr>
           <w:rStyle w:val="CommentReference"/>
         </w:rPr>
-        <w:commentReference w:id="29"/>
+        <w:commentReference w:id="6"/>
       </w:r>
       <w:r>
         <w:rPr>
@@ -1347,11 +962,9 @@
         </w:rPr>
         <w:t>The milestone tracker at &lt;</w:t>
       </w:r>
-      <w:del w:id="31" w:author="Brian W Bush" w:date="2013-05-02T12:08:00Z">
-        <w:r>
-          <w:delText xml:space="preserve"> </w:delText>
-        </w:r>
-      </w:del>
+      <w:r>
+        <w:t xml:space="preserve"> </w:t>
+      </w:r>
       <w:r>
         <w:rPr>
           <w:rFonts w:ascii="Gill Sans MT" w:hAnsi="Gill Sans MT"/>
@@ -1395,19 +1008,11 @@
         </w:rPr>
         <w:t>/issues</w:t>
       </w:r>
-      <w:del w:id="32" w:author="Brian W Bush" w:date="2013-05-02T12:15:00Z">
-        <w:r>
-          <w:rPr>
-            <w:rFonts w:ascii="Gill Sans MT" w:hAnsi="Gill Sans MT"/>
-          </w:rPr>
-          <w:delText xml:space="preserve"> </w:delText>
-        </w:r>
-      </w:del>
-      <w:r>
-        <w:rPr>
-          <w:rFonts w:ascii="Gill Sans MT" w:hAnsi="Gill Sans MT"/>
-        </w:rPr>
-        <w:t>&gt; will be used to record test results and communicate with the model developers.</w:t>
+      <w:r>
+        <w:rPr>
+          <w:rFonts w:ascii="Gill Sans MT" w:hAnsi="Gill Sans MT"/>
+        </w:rPr>
+        <w:t xml:space="preserve"> &gt; will be used to record test results and communicate with the model developers.</w:t>
       </w:r>
     </w:p>
     <w:p>
@@ -1479,7 +1084,7 @@
           <w:rFonts w:ascii="Gill Sans MT" w:hAnsi="Gill Sans MT"/>
         </w:rPr>
       </w:pPr>
-      <w:commentRangeStart w:id="33"/>
+      <w:commentRangeStart w:id="8"/>
       <w:r>
         <w:rPr>
           <w:rFonts w:ascii="Gill Sans MT" w:hAnsi="Gill Sans MT"/>
@@ -1503,28 +1108,14 @@
         <w:rPr>
           <w:rFonts w:ascii="Gill Sans MT" w:hAnsi="Gill Sans MT"/>
         </w:rPr>
-        <w:t xml:space="preserve">The testing team will consult with NREL Communications regarding issues of releasing the model on the NREL </w:t>
-      </w:r>
-      <w:proofErr w:type="spellStart"/>
-      <w:r>
-        <w:rPr>
-          <w:rFonts w:ascii="Gill Sans MT" w:hAnsi="Gill Sans MT"/>
-        </w:rPr>
-        <w:t>GitHub</w:t>
-      </w:r>
-      <w:proofErr w:type="spellEnd"/>
-      <w:r>
-        <w:rPr>
-          <w:rFonts w:ascii="Gill Sans MT" w:hAnsi="Gill Sans MT"/>
-        </w:rPr>
-        <w:t xml:space="preserve"> website, particularly Section 508 compliance issues.</w:t>
-      </w:r>
-      <w:commentRangeEnd w:id="33"/>
+        <w:t>The testing team will consult with NREL Communications regarding issues of releasing the model on the NREL GitHub website, particularly Section 508 compliance issues.</w:t>
+      </w:r>
+      <w:commentRangeEnd w:id="8"/>
       <w:r>
         <w:rPr>
           <w:rStyle w:val="CommentReference"/>
         </w:rPr>
-        <w:commentReference w:id="33"/>
+        <w:commentReference w:id="8"/>
       </w:r>
     </w:p>
     <w:p>
@@ -1636,19 +1227,19 @@
         </w:rPr>
         <w:t xml:space="preserve">summer interns will perform the testing.  </w:t>
       </w:r>
-      <w:commentRangeStart w:id="34"/>
+      <w:commentRangeStart w:id="9"/>
       <w:r>
         <w:rPr>
           <w:rFonts w:ascii="Gill Sans MT" w:hAnsi="Gill Sans MT"/>
         </w:rPr>
         <w:t>Len Malczynski of SNL may informally participate in the testing, too</w:t>
       </w:r>
-      <w:commentRangeEnd w:id="34"/>
+      <w:commentRangeEnd w:id="9"/>
       <w:r>
         <w:rPr>
           <w:rStyle w:val="CommentReference"/>
         </w:rPr>
-        <w:commentReference w:id="34"/>
+        <w:commentReference w:id="9"/>
       </w:r>
       <w:r>
         <w:rPr>
@@ -1734,19 +1325,19 @@
         </w:rPr>
         <w:t xml:space="preserve">&gt;.  No stand-alone test report will be </w:t>
       </w:r>
-      <w:commentRangeStart w:id="35"/>
+      <w:commentRangeStart w:id="10"/>
       <w:r>
         <w:rPr>
           <w:rFonts w:ascii="Gill Sans MT" w:hAnsi="Gill Sans MT"/>
         </w:rPr>
         <w:t>delivered</w:t>
       </w:r>
-      <w:commentRangeEnd w:id="35"/>
+      <w:commentRangeEnd w:id="10"/>
       <w:r>
         <w:rPr>
           <w:rStyle w:val="CommentReference"/>
         </w:rPr>
-        <w:commentReference w:id="35"/>
+        <w:commentReference w:id="10"/>
       </w:r>
       <w:r>
         <w:rPr>
@@ -1756,7 +1347,7 @@
       </w:r>
     </w:p>
     <w:sectPr>
-      <w:footerReference w:type="default" r:id="rId8"/>
+      <w:footerReference w:type="default" r:id="rId9"/>
       <w:pgSz w:w="12240" w:h="15840"/>
       <w:pgMar w:top="1440" w:right="1440" w:bottom="1440" w:left="1440" w:header="720" w:footer="720" w:gutter="0"/>
       <w:cols w:space="720"/>
@@ -1767,8 +1358,8 @@
 </file>
 
 <file path=word/comments.xml><?xml version="1.0" encoding="utf-8"?>
-<w:comments xmlns:ve="http://schemas.openxmlformats.org/markup-compatibility/2006" xmlns:o="urn:schemas-microsoft-com:office:office" xmlns:r="http://schemas.openxmlformats.org/officeDocument/2006/relationships" xmlns:m="http://schemas.openxmlformats.org/officeDocument/2006/math" xmlns:v="urn:schemas-microsoft-com:vml" xmlns:wp="http://schemas.openxmlformats.org/drawingml/2006/wordprocessingDrawing" xmlns:w10="urn:schemas-microsoft-com:office:word" xmlns:w="http://schemas.openxmlformats.org/wordprocessingml/2006/main" xmlns:wne="http://schemas.microsoft.com/office/word/2006/wordml">
-  <w:comment w:id="3" w:author="Brian W Bush" w:date="2013-05-16T12:03:00Z" w:initials="BWB">
+<w:comments xmlns:wpc="http://schemas.microsoft.com/office/word/2010/wordprocessingCanvas" xmlns:mc="http://schemas.openxmlformats.org/markup-compatibility/2006" xmlns:o="urn:schemas-microsoft-com:office:office" xmlns:r="http://schemas.openxmlformats.org/officeDocument/2006/relationships" xmlns:m="http://schemas.openxmlformats.org/officeDocument/2006/math" xmlns:v="urn:schemas-microsoft-com:vml" xmlns:wp14="http://schemas.microsoft.com/office/word/2010/wordprocessingDrawing" xmlns:wp="http://schemas.openxmlformats.org/drawingml/2006/wordprocessingDrawing" xmlns:w10="urn:schemas-microsoft-com:office:word" xmlns:w="http://schemas.openxmlformats.org/wordprocessingml/2006/main" xmlns:w14="http://schemas.microsoft.com/office/word/2010/wordml" xmlns:wpg="http://schemas.microsoft.com/office/word/2010/wordprocessingGroup" xmlns:wpi="http://schemas.microsoft.com/office/word/2010/wordprocessingInk" xmlns:wne="http://schemas.microsoft.com/office/word/2006/wordml" xmlns:wps="http://schemas.microsoft.com/office/word/2010/wordprocessingShape" mc:Ignorable="w14 wp14">
+  <w:comment w:id="0" w:author="lvimmers" w:date="2013-04-24T14:25:00Z" w:initials="ljv">
     <w:p>
       <w:pPr>
         <w:pStyle w:val="CommentText"/>
@@ -1780,11 +1371,11 @@
         <w:annotationRef/>
       </w:r>
       <w:r>
-        <w:t>I have past experience performing and documenting tests on stuff like this, so I think I can do it quickly.</w:t>
+        <w:t>I would be happy to work on any of these.</w:t>
       </w:r>
     </w:p>
   </w:comment>
-  <w:comment w:id="21" w:author="lvimmers" w:date="2013-04-24T14:25:00Z" w:initials="ljv">
+  <w:comment w:id="1" w:author="lvimmers" w:date="2013-04-24T14:25:00Z" w:initials="ljv">
     <w:p>
       <w:pPr>
         <w:pStyle w:val="CommentText"/>
@@ -1800,7 +1391,7 @@
       </w:r>
     </w:p>
   </w:comment>
-  <w:comment w:id="22" w:author="Brian W Bush" w:date="2013-05-16T12:02:00Z" w:initials="BWB">
+  <w:comment w:id="2" w:author="lvimmers" w:date="2013-04-24T14:24:00Z" w:initials="ljv">
     <w:p>
       <w:pPr>
         <w:pStyle w:val="CommentText"/>
@@ -1812,11 +1403,11 @@
         <w:annotationRef/>
       </w:r>
       <w:r>
-        <w:t>I’d like to try these, but will probably need Ethan’s advice.  Our UK visitors and others can focus on this area, too.</w:t>
+        <w:t>I would require coaching to develop an efficient strategy to accomplish most of these items.  They are of interest to me, however.</w:t>
       </w:r>
     </w:p>
   </w:comment>
-  <w:comment w:id="23" w:author="lvimmers" w:date="2013-04-24T14:24:00Z" w:initials="ljv">
+  <w:comment w:id="3" w:author="lvimmers" w:date="2013-04-24T14:24:00Z" w:initials="ljv">
     <w:p>
       <w:pPr>
         <w:pStyle w:val="CommentText"/>
@@ -1828,11 +1419,11 @@
         <w:annotationRef/>
       </w:r>
       <w:r>
-        <w:t>I would require coaching to develop an efficient strategy to accomplish most of these items.  They are of interest to me, however.</w:t>
+        <w:t>It probably makes sense for me to continue to work with legal on this.</w:t>
       </w:r>
     </w:p>
   </w:comment>
-  <w:comment w:id="24" w:author="Brian W Bush" w:date="2013-05-16T11:56:00Z" w:initials="BWB">
+  <w:comment w:id="4" w:author="lvimmers" w:date="2013-04-24T14:11:00Z" w:initials="ljv">
     <w:p>
       <w:pPr>
         <w:pStyle w:val="CommentText"/>
@@ -1844,11 +1435,11 @@
         <w:annotationRef/>
       </w:r>
       <w:r>
-        <w:t>I will coach you and Eric on these and I can handle some of the tasks if they become burdensome or too time consuming.</w:t>
+        <w:t>I expect the workshop to touch on these issues.</w:t>
       </w:r>
     </w:p>
   </w:comment>
-  <w:comment w:id="26" w:author="lvimmers" w:date="2013-04-24T14:24:00Z" w:initials="ljv">
+  <w:comment w:id="5" w:author="lvimmers" w:date="2013-04-24T14:12:00Z" w:initials="ljv">
     <w:p>
       <w:pPr>
         <w:pStyle w:val="CommentText"/>
@@ -1860,11 +1451,11 @@
         <w:annotationRef/>
       </w:r>
       <w:r>
-        <w:t>It probably makes sense for me to continue to work with legal on this.</w:t>
+        <w:t>I think our intern, Eric Bryant, could do this kind of work.</w:t>
       </w:r>
     </w:p>
   </w:comment>
-  <w:comment w:id="29" w:author="lvimmers" w:date="2013-04-24T14:26:00Z" w:initials="ljv">
+  <w:comment w:id="6" w:author="lvimmers" w:date="2013-04-24T14:26:00Z" w:initials="ljv">
     <w:p>
       <w:pPr>
         <w:pStyle w:val="CommentText"/>
@@ -1876,16 +1467,19 @@
         <w:annotationRef/>
       </w:r>
       <w:r>
-        <w:t>Mechanism / timing for division of labor?  Intern (Eric Bryant) is eager to start work around May 1. (I could invite him to call in to one or more of the workshop calls if we want.)  He requested a list of skills that we would like him to be ready to use.  I would like to share this test plan with him as soon as that’s OK.</w:t>
-      </w:r>
-      <w:bookmarkStart w:id="30" w:name="_GoBack"/>
-      <w:bookmarkEnd w:id="30"/>
+        <w:t xml:space="preserve">Mechanism / timing for division of labor?  Intern (Eric Bryant) is eager to start work around May 1. (I could invite him to call in to one or more of the workshop calls if we want.)  He requested a list of skills that we would like him to be ready to use. </w:t>
+      </w:r>
+      <w:r>
+        <w:t xml:space="preserve"> I would like to share this test plan with him as soon as that’s OK.</w:t>
+      </w:r>
+      <w:bookmarkStart w:id="7" w:name="_GoBack"/>
+      <w:bookmarkEnd w:id="7"/>
       <w:r>
         <w:t xml:space="preserve"> </w:t>
       </w:r>
     </w:p>
   </w:comment>
-  <w:comment w:id="33" w:author="lvimmers" w:date="2013-04-24T14:13:00Z" w:initials="ljv">
+  <w:comment w:id="8" w:author="lvimmers" w:date="2013-04-24T14:13:00Z" w:initials="ljv">
     <w:p>
       <w:pPr>
         <w:pStyle w:val="CommentText"/>
@@ -1901,7 +1495,7 @@
       </w:r>
     </w:p>
   </w:comment>
-  <w:comment w:id="34" w:author="lvimmers" w:date="2013-04-24T14:14:00Z" w:initials="ljv">
+  <w:comment w:id="9" w:author="lvimmers" w:date="2013-04-24T14:14:00Z" w:initials="ljv">
     <w:p>
       <w:pPr>
         <w:pStyle w:val="CommentText"/>
@@ -1917,7 +1511,7 @@
       </w:r>
     </w:p>
   </w:comment>
-  <w:comment w:id="35" w:author="lvimmers" w:date="2013-04-24T14:16:00Z" w:initials="ljv">
+  <w:comment w:id="10" w:author="lvimmers" w:date="2013-04-24T14:16:00Z" w:initials="ljv">
     <w:p>
       <w:pPr>
         <w:pStyle w:val="CommentText"/>
@@ -1937,7 +1531,7 @@
 </file>
 
 <file path=word/endnotes.xml><?xml version="1.0" encoding="utf-8"?>
-<w:endnotes xmlns:ve="http://schemas.openxmlformats.org/markup-compatibility/2006" xmlns:o="urn:schemas-microsoft-com:office:office" xmlns:r="http://schemas.openxmlformats.org/officeDocument/2006/relationships" xmlns:m="http://schemas.openxmlformats.org/officeDocument/2006/math" xmlns:v="urn:schemas-microsoft-com:vml" xmlns:wp="http://schemas.openxmlformats.org/drawingml/2006/wordprocessingDrawing" xmlns:w10="urn:schemas-microsoft-com:office:word" xmlns:w="http://schemas.openxmlformats.org/wordprocessingml/2006/main" xmlns:wne="http://schemas.microsoft.com/office/word/2006/wordml">
+<w:endnotes xmlns:wpc="http://schemas.microsoft.com/office/word/2010/wordprocessingCanvas" xmlns:mc="http://schemas.openxmlformats.org/markup-compatibility/2006" xmlns:o="urn:schemas-microsoft-com:office:office" xmlns:r="http://schemas.openxmlformats.org/officeDocument/2006/relationships" xmlns:m="http://schemas.openxmlformats.org/officeDocument/2006/math" xmlns:v="urn:schemas-microsoft-com:vml" xmlns:wp14="http://schemas.microsoft.com/office/word/2010/wordprocessingDrawing" xmlns:wp="http://schemas.openxmlformats.org/drawingml/2006/wordprocessingDrawing" xmlns:w10="urn:schemas-microsoft-com:office:word" xmlns:w="http://schemas.openxmlformats.org/wordprocessingml/2006/main" xmlns:w14="http://schemas.microsoft.com/office/word/2010/wordml" xmlns:wpg="http://schemas.microsoft.com/office/word/2010/wordprocessingGroup" xmlns:wpi="http://schemas.microsoft.com/office/word/2010/wordprocessingInk" xmlns:wne="http://schemas.microsoft.com/office/word/2006/wordml" xmlns:wps="http://schemas.microsoft.com/office/word/2010/wordprocessingShape" mc:Ignorable="w14 wp14">
   <w:endnote w:type="separator" w:id="-1">
     <w:p>
       <w:pPr>
@@ -1962,7 +1556,7 @@
 </file>
 
 <file path=word/footer1.xml><?xml version="1.0" encoding="utf-8"?>
-<w:ftr xmlns:ve="http://schemas.openxmlformats.org/markup-compatibility/2006" xmlns:o="urn:schemas-microsoft-com:office:office" xmlns:r="http://schemas.openxmlformats.org/officeDocument/2006/relationships" xmlns:m="http://schemas.openxmlformats.org/officeDocument/2006/math" xmlns:v="urn:schemas-microsoft-com:vml" xmlns:wp="http://schemas.openxmlformats.org/drawingml/2006/wordprocessingDrawing" xmlns:w10="urn:schemas-microsoft-com:office:word" xmlns:w="http://schemas.openxmlformats.org/wordprocessingml/2006/main" xmlns:wne="http://schemas.microsoft.com/office/word/2006/wordml">
+<w:ftr xmlns:wpc="http://schemas.microsoft.com/office/word/2010/wordprocessingCanvas" xmlns:mc="http://schemas.openxmlformats.org/markup-compatibility/2006" xmlns:o="urn:schemas-microsoft-com:office:office" xmlns:r="http://schemas.openxmlformats.org/officeDocument/2006/relationships" xmlns:m="http://schemas.openxmlformats.org/officeDocument/2006/math" xmlns:v="urn:schemas-microsoft-com:vml" xmlns:wp14="http://schemas.microsoft.com/office/word/2010/wordprocessingDrawing" xmlns:wp="http://schemas.openxmlformats.org/drawingml/2006/wordprocessingDrawing" xmlns:w10="urn:schemas-microsoft-com:office:word" xmlns:w="http://schemas.openxmlformats.org/wordprocessingml/2006/main" xmlns:w14="http://schemas.microsoft.com/office/word/2010/wordml" xmlns:wpg="http://schemas.microsoft.com/office/word/2010/wordprocessingGroup" xmlns:wpi="http://schemas.microsoft.com/office/word/2010/wordprocessingInk" xmlns:wne="http://schemas.microsoft.com/office/word/2006/wordml" xmlns:wps="http://schemas.microsoft.com/office/word/2010/wordprocessingShape" mc:Ignorable="w14 wp14">
   <w:p>
     <w:pPr>
       <w:pStyle w:val="Footer"/>
@@ -1973,7 +1567,6 @@
         <w:szCs w:val="18"/>
       </w:rPr>
     </w:pPr>
-    <w:proofErr w:type="spellStart"/>
     <w:r>
       <w:rPr>
         <w:rFonts w:ascii="Gill Sans MT" w:hAnsi="Gill Sans MT"/>
@@ -1981,17 +1574,7 @@
         <w:sz w:val="18"/>
         <w:szCs w:val="18"/>
       </w:rPr>
-      <w:t>BioLUC</w:t>
-    </w:r>
-    <w:proofErr w:type="spellEnd"/>
-    <w:r>
-      <w:rPr>
-        <w:rFonts w:ascii="Gill Sans MT" w:hAnsi="Gill Sans MT"/>
-        <w:color w:val="808080" w:themeColor="background1" w:themeShade="80"/>
-        <w:sz w:val="18"/>
-        <w:szCs w:val="18"/>
-      </w:rPr>
-      <w:t xml:space="preserve"> Test Plan</w:t>
+      <w:t>BioLUC Test Plan</w:t>
     </w:r>
     <w:r>
       <w:rPr>
@@ -2037,7 +1620,7 @@
         <w:sz w:val="18"/>
         <w:szCs w:val="18"/>
       </w:rPr>
-      <w:t>1</w:t>
+      <w:t>2</w:t>
     </w:r>
     <w:r>
       <w:rPr>
@@ -2063,7 +1646,7 @@
 </file>
 
 <file path=word/footnotes.xml><?xml version="1.0" encoding="utf-8"?>
-<w:footnotes xmlns:ve="http://schemas.openxmlformats.org/markup-compatibility/2006" xmlns:o="urn:schemas-microsoft-com:office:office" xmlns:r="http://schemas.openxmlformats.org/officeDocument/2006/relationships" xmlns:m="http://schemas.openxmlformats.org/officeDocument/2006/math" xmlns:v="urn:schemas-microsoft-com:vml" xmlns:wp="http://schemas.openxmlformats.org/drawingml/2006/wordprocessingDrawing" xmlns:w10="urn:schemas-microsoft-com:office:word" xmlns:w="http://schemas.openxmlformats.org/wordprocessingml/2006/main" xmlns:wne="http://schemas.microsoft.com/office/word/2006/wordml">
+<w:footnotes xmlns:wpc="http://schemas.microsoft.com/office/word/2010/wordprocessingCanvas" xmlns:mc="http://schemas.openxmlformats.org/markup-compatibility/2006" xmlns:o="urn:schemas-microsoft-com:office:office" xmlns:r="http://schemas.openxmlformats.org/officeDocument/2006/relationships" xmlns:m="http://schemas.openxmlformats.org/officeDocument/2006/math" xmlns:v="urn:schemas-microsoft-com:vml" xmlns:wp14="http://schemas.microsoft.com/office/word/2010/wordprocessingDrawing" xmlns:wp="http://schemas.openxmlformats.org/drawingml/2006/wordprocessingDrawing" xmlns:w10="urn:schemas-microsoft-com:office:word" xmlns:w="http://schemas.openxmlformats.org/wordprocessingml/2006/main" xmlns:w14="http://schemas.microsoft.com/office/word/2010/wordml" xmlns:wpg="http://schemas.microsoft.com/office/word/2010/wordprocessingGroup" xmlns:wpi="http://schemas.microsoft.com/office/word/2010/wordprocessingInk" xmlns:wne="http://schemas.microsoft.com/office/word/2006/wordml" xmlns:wps="http://schemas.microsoft.com/office/word/2010/wordprocessingShape" mc:Ignorable="w14 wp14">
   <w:footnote w:type="separator" w:id="-1">
     <w:p>
       <w:pPr>
@@ -2088,7 +1671,7 @@
 </file>
 
 <file path=word/numbering.xml><?xml version="1.0" encoding="utf-8"?>
-<w:numbering xmlns:ve="http://schemas.openxmlformats.org/markup-compatibility/2006" xmlns:o="urn:schemas-microsoft-com:office:office" xmlns:r="http://schemas.openxmlformats.org/officeDocument/2006/relationships" xmlns:m="http://schemas.openxmlformats.org/officeDocument/2006/math" xmlns:v="urn:schemas-microsoft-com:vml" xmlns:wp="http://schemas.openxmlformats.org/drawingml/2006/wordprocessingDrawing" xmlns:w10="urn:schemas-microsoft-com:office:word" xmlns:w="http://schemas.openxmlformats.org/wordprocessingml/2006/main" xmlns:wne="http://schemas.microsoft.com/office/word/2006/wordml">
+<w:numbering xmlns:wpc="http://schemas.microsoft.com/office/word/2010/wordprocessingCanvas" xmlns:mc="http://schemas.openxmlformats.org/markup-compatibility/2006" xmlns:o="urn:schemas-microsoft-com:office:office" xmlns:r="http://schemas.openxmlformats.org/officeDocument/2006/relationships" xmlns:m="http://schemas.openxmlformats.org/officeDocument/2006/math" xmlns:v="urn:schemas-microsoft-com:vml" xmlns:wp14="http://schemas.microsoft.com/office/word/2010/wordprocessingDrawing" xmlns:wp="http://schemas.openxmlformats.org/drawingml/2006/wordprocessingDrawing" xmlns:w10="urn:schemas-microsoft-com:office:word" xmlns:w="http://schemas.openxmlformats.org/wordprocessingml/2006/main" xmlns:w14="http://schemas.microsoft.com/office/word/2010/wordml" xmlns:wpg="http://schemas.microsoft.com/office/word/2010/wordprocessingGroup" xmlns:wpi="http://schemas.microsoft.com/office/word/2010/wordprocessingInk" xmlns:wne="http://schemas.microsoft.com/office/word/2006/wordml" xmlns:wps="http://schemas.microsoft.com/office/word/2010/wordprocessingShape" mc:Ignorable="w14 wp14">
   <w:abstractNum w:abstractNumId="0">
     <w:nsid w:val="21E8777E"/>
     <w:multiLevelType w:val="hybridMultilevel"/>
@@ -2277,7 +1860,7 @@
 </file>
 
 <file path=word/styles.xml><?xml version="1.0" encoding="utf-8"?>
-<w:styles xmlns:r="http://schemas.openxmlformats.org/officeDocument/2006/relationships" xmlns:w="http://schemas.openxmlformats.org/wordprocessingml/2006/main">
+<w:styles xmlns:mc="http://schemas.openxmlformats.org/markup-compatibility/2006" xmlns:r="http://schemas.openxmlformats.org/officeDocument/2006/relationships" xmlns:w="http://schemas.openxmlformats.org/wordprocessingml/2006/main" xmlns:w14="http://schemas.microsoft.com/office/word/2010/wordml" mc:Ignorable="w14">
   <w:docDefaults>
     <w:rPrDefault>
       <w:rPr>
@@ -2448,7 +2031,6 @@
     <w:uiPriority w:val="99"/>
     <w:semiHidden/>
     <w:unhideWhenUsed/>
-    <w:qFormat/>
     <w:tblPr>
       <w:tblInd w:w="0" w:type="dxa"/>
       <w:tblCellMar>

</xml_diff>